<commit_message>
web app description chapter
</commit_message>
<xml_diff>
--- a/seminar/seminar.docx
+++ b/seminar/seminar.docx
@@ -199,7 +199,7 @@
       <w:r>
         <w:fldChar w:fldCharType="separate"/>
       </w:r>
-      <w:hyperlink w:anchor="_Toc473410424" w:history="1">
+      <w:hyperlink w:anchor="_Toc473456897" w:history="1">
         <w:r>
           <w:rPr>
             <w:rStyle w:val="Hyperlink"/>
@@ -236,7 +236,7 @@
           <w:rPr>
             <w:webHidden/>
           </w:rPr>
-          <w:instrText xml:space="preserve"> PAGEREF _Toc473410424 \h </w:instrText>
+          <w:instrText xml:space="preserve"> PAGEREF _Toc473456897 \h </w:instrText>
         </w:r>
         <w:r>
           <w:rPr>
@@ -272,11 +272,11 @@
           <w:szCs w:val="22"/>
         </w:rPr>
       </w:pPr>
-      <w:hyperlink w:anchor="_Toc473410425" w:history="1">
+      <w:hyperlink w:anchor="_Toc473456898" w:history="1">
         <w:r>
           <w:rPr>
             <w:rStyle w:val="Hyperlink"/>
-            <w:lang w:val="pl-PL"/>
+            <w:lang w:val="en-US"/>
           </w:rPr>
           <w:t>2.</w:t>
         </w:r>
@@ -311,7 +311,7 @@
           <w:rPr>
             <w:webHidden/>
           </w:rPr>
-          <w:instrText xml:space="preserve"> PAGEREF _Toc473410425 \h </w:instrText>
+          <w:instrText xml:space="preserve"> PAGEREF _Toc473456898 \h </w:instrText>
         </w:r>
         <w:r>
           <w:rPr>
@@ -347,7 +347,7 @@
           <w:szCs w:val="22"/>
         </w:rPr>
       </w:pPr>
-      <w:hyperlink w:anchor="_Toc473410426" w:history="1">
+      <w:hyperlink w:anchor="_Toc473456899" w:history="1">
         <w:r>
           <w:rPr>
             <w:rStyle w:val="Hyperlink"/>
@@ -384,7 +384,7 @@
           <w:rPr>
             <w:webHidden/>
           </w:rPr>
-          <w:instrText xml:space="preserve"> PAGEREF _Toc473410426 \h </w:instrText>
+          <w:instrText xml:space="preserve"> PAGEREF _Toc473456899 \h </w:instrText>
         </w:r>
         <w:r>
           <w:rPr>
@@ -420,7 +420,7 @@
           <w:szCs w:val="22"/>
         </w:rPr>
       </w:pPr>
-      <w:hyperlink w:anchor="_Toc473410427" w:history="1">
+      <w:hyperlink w:anchor="_Toc473456900" w:history="1">
         <w:r>
           <w:rPr>
             <w:rStyle w:val="Hyperlink"/>
@@ -457,7 +457,7 @@
           <w:rPr>
             <w:webHidden/>
           </w:rPr>
-          <w:instrText xml:space="preserve"> PAGEREF _Toc473410427 \h </w:instrText>
+          <w:instrText xml:space="preserve"> PAGEREF _Toc473456900 \h </w:instrText>
         </w:r>
         <w:r>
           <w:rPr>
@@ -493,12 +493,85 @@
           <w:szCs w:val="22"/>
         </w:rPr>
       </w:pPr>
-      <w:hyperlink w:anchor="_Toc473410428" w:history="1">
+      <w:hyperlink w:anchor="_Toc473456901" w:history="1">
         <w:r>
           <w:rPr>
             <w:rStyle w:val="Hyperlink"/>
           </w:rPr>
           <w:t>3.</w:t>
+        </w:r>
+        <w:r>
+          <w:rPr>
+            <w:rFonts w:asciiTheme="minorHAnsi" w:eastAsiaTheme="minorEastAsia" w:hAnsiTheme="minorHAnsi" w:cstheme="minorBidi"/>
+            <w:sz w:val="22"/>
+            <w:szCs w:val="22"/>
+          </w:rPr>
+          <w:tab/>
+        </w:r>
+        <w:r>
+          <w:rPr>
+            <w:rStyle w:val="Hyperlink"/>
+          </w:rPr>
+          <w:t>Arhitektura sustava</w:t>
+        </w:r>
+        <w:r>
+          <w:rPr>
+            <w:webHidden/>
+          </w:rPr>
+          <w:tab/>
+        </w:r>
+        <w:r>
+          <w:rPr>
+            <w:webHidden/>
+          </w:rPr>
+          <w:fldChar w:fldCharType="begin"/>
+        </w:r>
+        <w:r>
+          <w:rPr>
+            <w:webHidden/>
+          </w:rPr>
+          <w:instrText xml:space="preserve"> PAGEREF _Toc473456901 \h </w:instrText>
+        </w:r>
+        <w:r>
+          <w:rPr>
+            <w:webHidden/>
+          </w:rPr>
+        </w:r>
+        <w:r>
+          <w:rPr>
+            <w:webHidden/>
+          </w:rPr>
+          <w:fldChar w:fldCharType="separate"/>
+        </w:r>
+        <w:r>
+          <w:rPr>
+            <w:webHidden/>
+          </w:rPr>
+          <w:t>22</w:t>
+        </w:r>
+        <w:r>
+          <w:rPr>
+            <w:webHidden/>
+          </w:rPr>
+          <w:fldChar w:fldCharType="end"/>
+        </w:r>
+      </w:hyperlink>
+    </w:p>
+    <w:p>
+      <w:pPr>
+        <w:pStyle w:val="TOC1"/>
+        <w:rPr>
+          <w:rFonts w:asciiTheme="minorHAnsi" w:eastAsiaTheme="minorEastAsia" w:hAnsiTheme="minorHAnsi" w:cstheme="minorBidi"/>
+          <w:sz w:val="22"/>
+          <w:szCs w:val="22"/>
+        </w:rPr>
+      </w:pPr>
+      <w:hyperlink w:anchor="_Toc473456902" w:history="1">
+        <w:r>
+          <w:rPr>
+            <w:rStyle w:val="Hyperlink"/>
+          </w:rPr>
+          <w:t>4.</w:t>
         </w:r>
         <w:r>
           <w:rPr>
@@ -530,7 +603,7 @@
           <w:rPr>
             <w:webHidden/>
           </w:rPr>
-          <w:instrText xml:space="preserve"> PAGEREF _Toc473410428 \h </w:instrText>
+          <w:instrText xml:space="preserve"> PAGEREF _Toc473456902 \h </w:instrText>
         </w:r>
         <w:r>
           <w:rPr>
@@ -547,7 +620,7 @@
           <w:rPr>
             <w:webHidden/>
           </w:rPr>
-          <w:t>22</w:t>
+          <w:t>23</w:t>
         </w:r>
         <w:r>
           <w:rPr>
@@ -566,12 +639,12 @@
           <w:szCs w:val="22"/>
         </w:rPr>
       </w:pPr>
-      <w:hyperlink w:anchor="_Toc473410429" w:history="1">
+      <w:hyperlink w:anchor="_Toc473456903" w:history="1">
         <w:r>
           <w:rPr>
             <w:rStyle w:val="Hyperlink"/>
           </w:rPr>
-          <w:t>4.</w:t>
+          <w:t>5.</w:t>
         </w:r>
         <w:r>
           <w:rPr>
@@ -603,7 +676,7 @@
           <w:rPr>
             <w:webHidden/>
           </w:rPr>
-          <w:instrText xml:space="preserve"> PAGEREF _Toc473410429 \h </w:instrText>
+          <w:instrText xml:space="preserve"> PAGEREF _Toc473456903 \h </w:instrText>
         </w:r>
         <w:r>
           <w:rPr>
@@ -620,7 +693,7 @@
           <w:rPr>
             <w:webHidden/>
           </w:rPr>
-          <w:t>23</w:t>
+          <w:t>26</w:t>
         </w:r>
         <w:r>
           <w:rPr>
@@ -639,12 +712,12 @@
           <w:szCs w:val="22"/>
         </w:rPr>
       </w:pPr>
-      <w:hyperlink w:anchor="_Toc473410430" w:history="1">
+      <w:hyperlink w:anchor="_Toc473456904" w:history="1">
         <w:r>
           <w:rPr>
             <w:rStyle w:val="Hyperlink"/>
           </w:rPr>
-          <w:t>5.</w:t>
+          <w:t>6.</w:t>
         </w:r>
         <w:r>
           <w:rPr>
@@ -676,7 +749,7 @@
           <w:rPr>
             <w:webHidden/>
           </w:rPr>
-          <w:instrText xml:space="preserve"> PAGEREF _Toc473410430 \h </w:instrText>
+          <w:instrText xml:space="preserve"> PAGEREF _Toc473456904 \h </w:instrText>
         </w:r>
         <w:r>
           <w:rPr>
@@ -693,7 +766,7 @@
           <w:rPr>
             <w:webHidden/>
           </w:rPr>
-          <w:t>24</w:t>
+          <w:t>27</w:t>
         </w:r>
         <w:r>
           <w:rPr>
@@ -712,12 +785,12 @@
           <w:szCs w:val="22"/>
         </w:rPr>
       </w:pPr>
-      <w:hyperlink w:anchor="_Toc473410431" w:history="1">
+      <w:hyperlink w:anchor="_Toc473456905" w:history="1">
         <w:r>
           <w:rPr>
             <w:rStyle w:val="Hyperlink"/>
           </w:rPr>
-          <w:t>6.</w:t>
+          <w:t>7.</w:t>
         </w:r>
         <w:r>
           <w:rPr>
@@ -749,7 +822,7 @@
           <w:rPr>
             <w:webHidden/>
           </w:rPr>
-          <w:instrText xml:space="preserve"> PAGEREF _Toc473410431 \h </w:instrText>
+          <w:instrText xml:space="preserve"> PAGEREF _Toc473456905 \h </w:instrText>
         </w:r>
         <w:r>
           <w:rPr>
@@ -766,7 +839,7 @@
           <w:rPr>
             <w:webHidden/>
           </w:rPr>
-          <w:t>25</w:t>
+          <w:t>28</w:t>
         </w:r>
         <w:r>
           <w:rPr>
@@ -778,19 +851,167 @@
     </w:p>
     <w:p>
       <w:pPr>
-        <w:pStyle w:val="TOC1"/>
+        <w:pStyle w:val="TOC2"/>
         <w:rPr>
           <w:rFonts w:asciiTheme="minorHAnsi" w:eastAsiaTheme="minorEastAsia" w:hAnsiTheme="minorHAnsi" w:cstheme="minorBidi"/>
           <w:sz w:val="22"/>
           <w:szCs w:val="22"/>
         </w:rPr>
       </w:pPr>
-      <w:hyperlink w:anchor="_Toc473410432" w:history="1">
+      <w:hyperlink w:anchor="_Toc473456906" w:history="1">
         <w:r>
           <w:rPr>
             <w:rStyle w:val="Hyperlink"/>
           </w:rPr>
-          <w:t>7.</w:t>
+          <w:t>7.1</w:t>
+        </w:r>
+        <w:r>
+          <w:rPr>
+            <w:rFonts w:asciiTheme="minorHAnsi" w:eastAsiaTheme="minorEastAsia" w:hAnsiTheme="minorHAnsi" w:cstheme="minorBidi"/>
+            <w:sz w:val="22"/>
+            <w:szCs w:val="22"/>
+          </w:rPr>
+          <w:tab/>
+        </w:r>
+        <w:r>
+          <w:rPr>
+            <w:rStyle w:val="Hyperlink"/>
+          </w:rPr>
+          <w:t>Korištenje web aplikacije</w:t>
+        </w:r>
+        <w:r>
+          <w:rPr>
+            <w:webHidden/>
+          </w:rPr>
+          <w:tab/>
+        </w:r>
+        <w:r>
+          <w:rPr>
+            <w:webHidden/>
+          </w:rPr>
+          <w:fldChar w:fldCharType="begin"/>
+        </w:r>
+        <w:r>
+          <w:rPr>
+            <w:webHidden/>
+          </w:rPr>
+          <w:instrText xml:space="preserve"> PAGEREF _Toc473456906 \h </w:instrText>
+        </w:r>
+        <w:r>
+          <w:rPr>
+            <w:webHidden/>
+          </w:rPr>
+        </w:r>
+        <w:r>
+          <w:rPr>
+            <w:webHidden/>
+          </w:rPr>
+          <w:fldChar w:fldCharType="separate"/>
+        </w:r>
+        <w:r>
+          <w:rPr>
+            <w:webHidden/>
+          </w:rPr>
+          <w:t>28</w:t>
+        </w:r>
+        <w:r>
+          <w:rPr>
+            <w:webHidden/>
+          </w:rPr>
+          <w:fldChar w:fldCharType="end"/>
+        </w:r>
+      </w:hyperlink>
+    </w:p>
+    <w:p>
+      <w:pPr>
+        <w:pStyle w:val="TOC2"/>
+        <w:rPr>
+          <w:rFonts w:asciiTheme="minorHAnsi" w:eastAsiaTheme="minorEastAsia" w:hAnsiTheme="minorHAnsi" w:cstheme="minorBidi"/>
+          <w:sz w:val="22"/>
+          <w:szCs w:val="22"/>
+        </w:rPr>
+      </w:pPr>
+      <w:hyperlink w:anchor="_Toc473456907" w:history="1">
+        <w:r>
+          <w:rPr>
+            <w:rStyle w:val="Hyperlink"/>
+            <w:lang w:val="en-US"/>
+          </w:rPr>
+          <w:t>7.2</w:t>
+        </w:r>
+        <w:r>
+          <w:rPr>
+            <w:rFonts w:asciiTheme="minorHAnsi" w:eastAsiaTheme="minorEastAsia" w:hAnsiTheme="minorHAnsi" w:cstheme="minorBidi"/>
+            <w:sz w:val="22"/>
+            <w:szCs w:val="22"/>
+          </w:rPr>
+          <w:tab/>
+        </w:r>
+        <w:r>
+          <w:rPr>
+            <w:rStyle w:val="Hyperlink"/>
+            <w:lang w:val="en-US"/>
+          </w:rPr>
+          <w:t>Arhitekturni obrazac MVC</w:t>
+        </w:r>
+        <w:r>
+          <w:rPr>
+            <w:webHidden/>
+          </w:rPr>
+          <w:tab/>
+        </w:r>
+        <w:r>
+          <w:rPr>
+            <w:webHidden/>
+          </w:rPr>
+          <w:fldChar w:fldCharType="begin"/>
+        </w:r>
+        <w:r>
+          <w:rPr>
+            <w:webHidden/>
+          </w:rPr>
+          <w:instrText xml:space="preserve"> PAGEREF _Toc473456907 \h </w:instrText>
+        </w:r>
+        <w:r>
+          <w:rPr>
+            <w:webHidden/>
+          </w:rPr>
+        </w:r>
+        <w:r>
+          <w:rPr>
+            <w:webHidden/>
+          </w:rPr>
+          <w:fldChar w:fldCharType="separate"/>
+        </w:r>
+        <w:r>
+          <w:rPr>
+            <w:webHidden/>
+          </w:rPr>
+          <w:t>31</w:t>
+        </w:r>
+        <w:r>
+          <w:rPr>
+            <w:webHidden/>
+          </w:rPr>
+          <w:fldChar w:fldCharType="end"/>
+        </w:r>
+      </w:hyperlink>
+    </w:p>
+    <w:p>
+      <w:pPr>
+        <w:pStyle w:val="TOC1"/>
+        <w:rPr>
+          <w:rFonts w:asciiTheme="minorHAnsi" w:eastAsiaTheme="minorEastAsia" w:hAnsiTheme="minorHAnsi" w:cstheme="minorBidi"/>
+          <w:sz w:val="22"/>
+          <w:szCs w:val="22"/>
+        </w:rPr>
+      </w:pPr>
+      <w:hyperlink w:anchor="_Toc473456908" w:history="1">
+        <w:r>
+          <w:rPr>
+            <w:rStyle w:val="Hyperlink"/>
+          </w:rPr>
+          <w:t>8.</w:t>
         </w:r>
         <w:r>
           <w:rPr>
@@ -822,7 +1043,7 @@
           <w:rPr>
             <w:webHidden/>
           </w:rPr>
-          <w:instrText xml:space="preserve"> PAGEREF _Toc473410432 \h </w:instrText>
+          <w:instrText xml:space="preserve"> PAGEREF _Toc473456908 \h </w:instrText>
         </w:r>
         <w:r>
           <w:rPr>
@@ -839,7 +1060,7 @@
           <w:rPr>
             <w:webHidden/>
           </w:rPr>
-          <w:t>26</w:t>
+          <w:t>34</w:t>
         </w:r>
         <w:r>
           <w:rPr>
@@ -848,6 +1069,8 @@
           <w:fldChar w:fldCharType="end"/>
         </w:r>
       </w:hyperlink>
+      <w:bookmarkStart w:id="0" w:name="_GoBack"/>
+      <w:bookmarkEnd w:id="0"/>
     </w:p>
     <w:p>
       <w:r>
@@ -873,18 +1096,18 @@
       <w:pPr>
         <w:pStyle w:val="Heading1"/>
       </w:pPr>
-      <w:bookmarkStart w:id="0" w:name="_Toc73793693"/>
-      <w:bookmarkStart w:id="1" w:name="_Toc73794263"/>
-      <w:bookmarkStart w:id="2" w:name="_Toc113812202"/>
-      <w:bookmarkStart w:id="3" w:name="_Toc473410424"/>
+      <w:bookmarkStart w:id="1" w:name="_Toc73793693"/>
+      <w:bookmarkStart w:id="2" w:name="_Toc73794263"/>
+      <w:bookmarkStart w:id="3" w:name="_Toc113812202"/>
+      <w:bookmarkStart w:id="4" w:name="_Toc473456897"/>
       <w:r>
         <w:lastRenderedPageBreak/>
         <w:t>Uvod</w:t>
       </w:r>
-      <w:bookmarkEnd w:id="0"/>
       <w:bookmarkEnd w:id="1"/>
       <w:bookmarkEnd w:id="2"/>
       <w:bookmarkEnd w:id="3"/>
+      <w:bookmarkEnd w:id="4"/>
     </w:p>
     <w:p>
       <w:pPr>
@@ -1166,7 +1389,7 @@
           <w:lang w:val="en-US"/>
         </w:rPr>
       </w:pPr>
-      <w:bookmarkStart w:id="4" w:name="_Toc473410425"/>
+      <w:bookmarkStart w:id="5" w:name="_Toc473456898"/>
       <w:proofErr w:type="spellStart"/>
       <w:r>
         <w:rPr>
@@ -1189,7 +1412,7 @@
         </w:rPr>
         <w:t>sustava</w:t>
       </w:r>
-      <w:bookmarkEnd w:id="4"/>
+      <w:bookmarkEnd w:id="5"/>
       <w:proofErr w:type="spellEnd"/>
     </w:p>
     <w:p>
@@ -1489,8 +1712,8 @@
       <w:pPr>
         <w:pStyle w:val="Heading2"/>
       </w:pPr>
-      <w:bookmarkStart w:id="5" w:name="_Toc472366605"/>
-      <w:bookmarkStart w:id="6" w:name="_Toc473410426"/>
+      <w:bookmarkStart w:id="6" w:name="_Toc472366605"/>
+      <w:bookmarkStart w:id="7" w:name="_Toc473456899"/>
       <w:r>
         <w:t xml:space="preserve">Mobilni i Web </w:t>
       </w:r>
@@ -1498,8 +1721,8 @@
       <w:r>
         <w:t>Frontend</w:t>
       </w:r>
-      <w:bookmarkEnd w:id="5"/>
       <w:bookmarkEnd w:id="6"/>
+      <w:bookmarkEnd w:id="7"/>
       <w:proofErr w:type="spellEnd"/>
     </w:p>
     <w:tbl>
@@ -7678,7 +7901,7 @@
       </w:tr>
     </w:tbl>
     <w:p>
-      <w:bookmarkStart w:id="7" w:name="_Toc472366606"/>
+      <w:bookmarkStart w:id="8" w:name="_Toc472366606"/>
     </w:p>
     <w:p>
       <w:pPr>
@@ -7692,7 +7915,7 @@
       <w:pPr>
         <w:pStyle w:val="Heading2"/>
       </w:pPr>
-      <w:bookmarkStart w:id="8" w:name="_Toc473410427"/>
+      <w:bookmarkStart w:id="9" w:name="_Toc473456900"/>
       <w:r>
         <w:lastRenderedPageBreak/>
         <w:t xml:space="preserve">Desktop </w:t>
@@ -7701,8 +7924,8 @@
       <w:r>
         <w:t>Frontend</w:t>
       </w:r>
-      <w:bookmarkEnd w:id="7"/>
       <w:bookmarkEnd w:id="8"/>
+      <w:bookmarkEnd w:id="9"/>
       <w:proofErr w:type="spellEnd"/>
     </w:p>
     <w:tbl>
@@ -13409,14 +13632,15 @@
       <w:pPr>
         <w:pStyle w:val="Heading1"/>
       </w:pPr>
-      <w:bookmarkStart w:id="9" w:name="_Toc473410428"/>
       <w:bookmarkStart w:id="10" w:name="_Toc73793800"/>
       <w:bookmarkStart w:id="11" w:name="_Toc73794370"/>
       <w:bookmarkStart w:id="12" w:name="_Toc113812272"/>
+      <w:bookmarkStart w:id="13" w:name="_Toc473456901"/>
       <w:r>
         <w:lastRenderedPageBreak/>
         <w:t>Arhitektura sustava</w:t>
       </w:r>
+      <w:bookmarkEnd w:id="13"/>
     </w:p>
     <w:p>
       <w:r>
@@ -13490,8 +13714,6 @@
       <w:r>
         <w:t xml:space="preserve">U Web projektu nalazi se implementacija web </w:t>
       </w:r>
-      <w:bookmarkStart w:id="13" w:name="_GoBack"/>
-      <w:bookmarkEnd w:id="13"/>
       <w:proofErr w:type="spellStart"/>
       <w:r>
         <w:t>frontenda</w:t>
@@ -13593,11 +13815,12 @@
       <w:pPr>
         <w:pStyle w:val="Heading1"/>
       </w:pPr>
+      <w:bookmarkStart w:id="14" w:name="_Toc473456902"/>
       <w:r>
         <w:lastRenderedPageBreak/>
         <w:t>Opis objektnog modela</w:t>
       </w:r>
-      <w:bookmarkEnd w:id="9"/>
+      <w:bookmarkEnd w:id="14"/>
     </w:p>
     <w:p>
       <w:r>
@@ -13791,7 +14014,7 @@
       <w:pPr>
         <w:pStyle w:val="Heading1"/>
       </w:pPr>
-      <w:bookmarkStart w:id="14" w:name="_Toc473410429"/>
+      <w:bookmarkStart w:id="15" w:name="_Toc473456903"/>
       <w:bookmarkEnd w:id="10"/>
       <w:bookmarkEnd w:id="11"/>
       <w:bookmarkEnd w:id="12"/>
@@ -13803,7 +14026,7 @@
       <w:r>
         <w:t>perzistencije</w:t>
       </w:r>
-      <w:bookmarkEnd w:id="14"/>
+      <w:bookmarkEnd w:id="15"/>
       <w:proofErr w:type="spellEnd"/>
     </w:p>
     <w:p>
@@ -13862,80 +14085,40 @@
       <w:pPr>
         <w:pStyle w:val="Heading1"/>
       </w:pPr>
-      <w:bookmarkStart w:id="15" w:name="_Toc473410430"/>
+      <w:bookmarkStart w:id="16" w:name="_Toc473456904"/>
       <w:r>
         <w:lastRenderedPageBreak/>
         <w:t>Opis desktop aplikacije</w:t>
-      </w:r>
-      <w:bookmarkEnd w:id="15"/>
-    </w:p>
-    <w:p>
-      <w:r>
-        <w:t xml:space="preserve">uz prikaz 3-5 </w:t>
-      </w:r>
-      <w:proofErr w:type="spellStart"/>
-      <w:r>
-        <w:t>screenshotova</w:t>
-      </w:r>
-      <w:proofErr w:type="spellEnd"/>
-      <w:r>
-        <w:t xml:space="preserve"> formi koji realiziraju glavne use </w:t>
-      </w:r>
-      <w:proofErr w:type="spellStart"/>
-      <w:r>
-        <w:t>caseove</w:t>
-      </w:r>
-      <w:proofErr w:type="spellEnd"/>
-      <w:r>
-        <w:t xml:space="preserve"> potrebno je opisati kako ste realizirali MVP (MVVM) </w:t>
-      </w:r>
-      <w:proofErr w:type="spellStart"/>
-      <w:r>
-        <w:t>pattern</w:t>
-      </w:r>
-      <w:proofErr w:type="spellEnd"/>
-      <w:r>
-        <w:t xml:space="preserve"> i povezali svoje GUI sučelje s modelom domene</w:t>
-      </w:r>
-    </w:p>
-    <w:p>
-      <w:pPr>
-        <w:spacing w:before="0" w:after="0"/>
-      </w:pPr>
-      <w:r>
-        <w:br w:type="page"/>
-      </w:r>
-    </w:p>
-    <w:p>
-      <w:pPr>
-        <w:pStyle w:val="Heading1"/>
-      </w:pPr>
-      <w:bookmarkStart w:id="16" w:name="_Toc473410431"/>
-      <w:r>
-        <w:lastRenderedPageBreak/>
-        <w:t>Opis web aplikacije</w:t>
       </w:r>
       <w:bookmarkEnd w:id="16"/>
     </w:p>
     <w:p>
       <w:r>
-        <w:t xml:space="preserve">slično kao i za desktop aplikaciju, i ovdje je bitno opisati organizaciju modela, </w:t>
-      </w:r>
-      <w:proofErr w:type="spellStart"/>
-      <w:r>
-        <w:t>viewova</w:t>
-      </w:r>
-      <w:proofErr w:type="spellEnd"/>
-      <w:r>
-        <w:t xml:space="preserve"> i </w:t>
-      </w:r>
-      <w:proofErr w:type="spellStart"/>
-      <w:r>
-        <w:t>kontrolera</w:t>
-      </w:r>
-      <w:proofErr w:type="spellEnd"/>
-      <w:r>
-        <w:t xml:space="preserve"> u vašoj web aplikaciji i kako ste sve to povezali u cjelinu</w:t>
+        <w:t xml:space="preserve">uz prikaz 3-5 </w:t>
+      </w:r>
+      <w:proofErr w:type="spellStart"/>
+      <w:r>
+        <w:t>screenshotova</w:t>
+      </w:r>
+      <w:proofErr w:type="spellEnd"/>
+      <w:r>
+        <w:t xml:space="preserve"> formi koji realiziraju glavne use </w:t>
+      </w:r>
+      <w:proofErr w:type="spellStart"/>
+      <w:r>
+        <w:t>caseove</w:t>
+      </w:r>
+      <w:proofErr w:type="spellEnd"/>
+      <w:r>
+        <w:t xml:space="preserve"> potrebno je opisati kako ste realizirali MVP (MVVM) </w:t>
+      </w:r>
+      <w:proofErr w:type="spellStart"/>
+      <w:r>
+        <w:t>pattern</w:t>
+      </w:r>
+      <w:proofErr w:type="spellEnd"/>
+      <w:r>
+        <w:t xml:space="preserve"> i povezali svoje GUI sučelje s modelom domene</w:t>
       </w:r>
     </w:p>
     <w:p>
@@ -13950,12 +14133,3051 @@
       <w:pPr>
         <w:pStyle w:val="Heading1"/>
       </w:pPr>
-      <w:bookmarkStart w:id="17" w:name="_Toc473410432"/>
+      <w:bookmarkStart w:id="17" w:name="_Toc473456905"/>
+      <w:r>
+        <w:lastRenderedPageBreak/>
+        <w:t>Opis web aplikacije</w:t>
+      </w:r>
+      <w:bookmarkEnd w:id="17"/>
+    </w:p>
+    <w:p>
+      <w:pPr>
+        <w:pStyle w:val="Heading2"/>
+      </w:pPr>
+      <w:bookmarkStart w:id="18" w:name="_Toc473456906"/>
+      <w:r>
+        <w:t>Korištenje web aplikacije</w:t>
+      </w:r>
+      <w:bookmarkEnd w:id="18"/>
+    </w:p>
+    <w:p>
+      <w:r>
+        <w:t xml:space="preserve">U web aplikaciji implementirani su use </w:t>
+      </w:r>
+      <w:proofErr w:type="spellStart"/>
+      <w:r>
+        <w:t>case</w:t>
+      </w:r>
+      <w:proofErr w:type="spellEnd"/>
+      <w:r>
+        <w:rPr>
+          <w:lang w:val="en-US"/>
+        </w:rPr>
+        <w:t>-</w:t>
+      </w:r>
+      <w:proofErr w:type="spellStart"/>
+      <w:r>
+        <w:rPr>
+          <w:lang w:val="en-US"/>
+        </w:rPr>
+        <w:t>ovi</w:t>
+      </w:r>
+      <w:proofErr w:type="spellEnd"/>
+      <w:r>
+        <w:rPr>
+          <w:lang w:val="en-US"/>
+        </w:rPr>
+        <w:t xml:space="preserve"> </w:t>
+      </w:r>
+      <w:proofErr w:type="spellStart"/>
+      <w:r>
+        <w:rPr>
+          <w:lang w:val="en-US"/>
+        </w:rPr>
+        <w:t>za</w:t>
+      </w:r>
+      <w:proofErr w:type="spellEnd"/>
+      <w:r>
+        <w:rPr>
+          <w:lang w:val="en-US"/>
+        </w:rPr>
+        <w:t xml:space="preserve"> obi</w:t>
+      </w:r>
+      <w:proofErr w:type="spellStart"/>
+      <w:r>
+        <w:t>čne</w:t>
+      </w:r>
+      <w:proofErr w:type="spellEnd"/>
+      <w:r>
+        <w:t xml:space="preserve"> i </w:t>
+      </w:r>
+      <w:proofErr w:type="spellStart"/>
+      <w:r>
+        <w:t>premium</w:t>
+      </w:r>
+      <w:proofErr w:type="spellEnd"/>
+      <w:r>
+        <w:t xml:space="preserve"> korisnike.</w:t>
+      </w:r>
+      <w:r>
+        <w:rPr>
+          <w:lang w:val="en-US"/>
+        </w:rPr>
+        <w:t xml:space="preserve"> </w:t>
+      </w:r>
+      <w:proofErr w:type="spellStart"/>
+      <w:r>
+        <w:rPr>
+          <w:lang w:val="en-US"/>
+        </w:rPr>
+        <w:t>Nakon</w:t>
+      </w:r>
+      <w:proofErr w:type="spellEnd"/>
+      <w:r>
+        <w:rPr>
+          <w:lang w:val="en-US"/>
+        </w:rPr>
+        <w:t xml:space="preserve"> </w:t>
+      </w:r>
+      <w:r>
+        <w:t>što se korisnik prijavi na sustav upisivanjem korisničkog imena i lozinke otvara se ekran za pretragu informacija (UC-2).</w:t>
+      </w:r>
+    </w:p>
+    <w:p>
+      <w:r>
+        <w:rPr>
+          <w:noProof/>
+        </w:rPr>
+        <w:drawing>
+          <wp:inline distT="0" distB="0" distL="0" distR="0" wp14:anchorId="37462E17" wp14:editId="362DF3AF">
+            <wp:extent cx="5760085" cy="4686300"/>
+            <wp:effectExtent l="0" t="0" r="0" b="0"/>
+            <wp:docPr id="5" name="Picture 5"/>
+            <wp:cNvGraphicFramePr>
+              <a:graphicFrameLocks xmlns:a="http://schemas.openxmlformats.org/drawingml/2006/main" noChangeAspect="1"/>
+            </wp:cNvGraphicFramePr>
+            <a:graphic xmlns:a="http://schemas.openxmlformats.org/drawingml/2006/main">
+              <a:graphicData uri="http://schemas.openxmlformats.org/drawingml/2006/picture">
+                <pic:pic xmlns:pic="http://schemas.openxmlformats.org/drawingml/2006/picture">
+                  <pic:nvPicPr>
+                    <pic:cNvPr id="1" name=""/>
+                    <pic:cNvPicPr/>
+                  </pic:nvPicPr>
+                  <pic:blipFill>
+                    <a:blip r:embed="rId13"/>
+                    <a:stretch>
+                      <a:fillRect/>
+                    </a:stretch>
+                  </pic:blipFill>
+                  <pic:spPr>
+                    <a:xfrm>
+                      <a:off x="0" y="0"/>
+                      <a:ext cx="5760085" cy="4686300"/>
+                    </a:xfrm>
+                    <a:prstGeom prst="rect">
+                      <a:avLst/>
+                    </a:prstGeom>
+                  </pic:spPr>
+                </pic:pic>
+              </a:graphicData>
+            </a:graphic>
+          </wp:inline>
+        </w:drawing>
+      </w:r>
+    </w:p>
+    <w:p>
+      <w:r>
+        <w:t>Na ovome ekranu korisniku se otvara karta s mjestima koja imaju neki trenutno aktivan ili u budućnosti aktivan događaj. Korisnik može dodatno filtrirati događaje odabirom kategorija događaja, a mjesto za koje želi znati trenutne događaje odabire klikom na marker na karti. Korisnik svoj zahtjev potvrđuje klikom na gumb „Search“ nakon čega mu se prikazuje popis informacija koje zadovoljavaju kriterije pretraživanja, a klikom na gumb „</w:t>
+      </w:r>
+      <w:proofErr w:type="spellStart"/>
+      <w:r>
+        <w:t>Details</w:t>
+      </w:r>
+      <w:proofErr w:type="spellEnd"/>
+      <w:r>
+        <w:t>“ može pregledati detalje o toj informaciji. Također moguće je odabrati da se prikazuju samo korisnikova omiljena mjesta klikom na gumb ispod karte.</w:t>
+      </w:r>
+    </w:p>
+    <w:p>
+      <w:r>
+        <w:rPr>
+          <w:noProof/>
+        </w:rPr>
+        <w:lastRenderedPageBreak/>
+        <w:drawing>
+          <wp:inline distT="0" distB="0" distL="0" distR="0" wp14:anchorId="04D3B836" wp14:editId="5B53392D">
+            <wp:extent cx="5760085" cy="4618990"/>
+            <wp:effectExtent l="0" t="0" r="0" b="0"/>
+            <wp:docPr id="6" name="Picture 6"/>
+            <wp:cNvGraphicFramePr>
+              <a:graphicFrameLocks xmlns:a="http://schemas.openxmlformats.org/drawingml/2006/main" noChangeAspect="1"/>
+            </wp:cNvGraphicFramePr>
+            <a:graphic xmlns:a="http://schemas.openxmlformats.org/drawingml/2006/main">
+              <a:graphicData uri="http://schemas.openxmlformats.org/drawingml/2006/picture">
+                <pic:pic xmlns:pic="http://schemas.openxmlformats.org/drawingml/2006/picture">
+                  <pic:nvPicPr>
+                    <pic:cNvPr id="1" name=""/>
+                    <pic:cNvPicPr/>
+                  </pic:nvPicPr>
+                  <pic:blipFill>
+                    <a:blip r:embed="rId14"/>
+                    <a:stretch>
+                      <a:fillRect/>
+                    </a:stretch>
+                  </pic:blipFill>
+                  <pic:spPr>
+                    <a:xfrm>
+                      <a:off x="0" y="0"/>
+                      <a:ext cx="5760085" cy="4618990"/>
+                    </a:xfrm>
+                    <a:prstGeom prst="rect">
+                      <a:avLst/>
+                    </a:prstGeom>
+                  </pic:spPr>
+                </pic:pic>
+              </a:graphicData>
+            </a:graphic>
+          </wp:inline>
+        </w:drawing>
+      </w:r>
+    </w:p>
+    <w:p>
+      <w:r>
+        <w:t xml:space="preserve">Na ekranu za pregled informacije korisnik vidi dodatne detalje </w:t>
+      </w:r>
+      <w:r>
+        <w:t xml:space="preserve">o podijeljenoj informaciji, poput vremena kada je ta informacija aktivna, reputaciju te informacije i komentara za tu informaciju. Korisnik može ocijeniti informaciju (UC-4) pozitivno ili negativno klikom na gumb „Rate </w:t>
+      </w:r>
+      <w:proofErr w:type="spellStart"/>
+      <w:r>
+        <w:t>positively</w:t>
+      </w:r>
+      <w:proofErr w:type="spellEnd"/>
+      <w:r>
+        <w:t xml:space="preserve">“ ili „Rate </w:t>
+      </w:r>
+      <w:proofErr w:type="spellStart"/>
+      <w:r>
+        <w:t>negatively</w:t>
+      </w:r>
+      <w:proofErr w:type="spellEnd"/>
+      <w:r>
+        <w:t>“. Korisnik može ostaviti komentar (UC-3) na informaciju unosom komentara na dnu ekrana i klikom na gumb „</w:t>
+      </w:r>
+      <w:proofErr w:type="spellStart"/>
+      <w:r>
+        <w:t>Send</w:t>
+      </w:r>
+      <w:proofErr w:type="spellEnd"/>
+      <w:r>
+        <w:t>“. Također moguće je ocijeniti komentar na informaciju (UC-5) pozitivno ili negativno klikom na gumb + ili – uz komentar.</w:t>
+      </w:r>
+    </w:p>
+    <w:p>
+      <w:pPr>
+        <w:spacing w:before="0" w:after="0"/>
+      </w:pPr>
+      <w:r>
+        <w:br w:type="page"/>
+      </w:r>
+    </w:p>
+    <w:p>
+      <w:r>
+        <w:lastRenderedPageBreak/>
+        <w:t>Do ekrana za unos nove informacije korisnik dolazi klikom na gumb „</w:t>
+      </w:r>
+      <w:proofErr w:type="spellStart"/>
+      <w:r>
+        <w:t>Add</w:t>
+      </w:r>
+      <w:proofErr w:type="spellEnd"/>
+      <w:r>
+        <w:t xml:space="preserve"> info“ iz navigacijske trake.</w:t>
+      </w:r>
+    </w:p>
+    <w:p>
+      <w:pPr>
+        <w:rPr>
+          <w:lang w:val="en-US"/>
+        </w:rPr>
+      </w:pPr>
+      <w:r>
+        <w:rPr>
+          <w:noProof/>
+        </w:rPr>
+        <w:drawing>
+          <wp:inline distT="0" distB="0" distL="0" distR="0" wp14:anchorId="5DD7C734" wp14:editId="75B37061">
+            <wp:extent cx="5760085" cy="4521200"/>
+            <wp:effectExtent l="0" t="0" r="0" b="0"/>
+            <wp:docPr id="7" name="Picture 7"/>
+            <wp:cNvGraphicFramePr>
+              <a:graphicFrameLocks xmlns:a="http://schemas.openxmlformats.org/drawingml/2006/main" noChangeAspect="1"/>
+            </wp:cNvGraphicFramePr>
+            <a:graphic xmlns:a="http://schemas.openxmlformats.org/drawingml/2006/main">
+              <a:graphicData uri="http://schemas.openxmlformats.org/drawingml/2006/picture">
+                <pic:pic xmlns:pic="http://schemas.openxmlformats.org/drawingml/2006/picture">
+                  <pic:nvPicPr>
+                    <pic:cNvPr id="1" name=""/>
+                    <pic:cNvPicPr/>
+                  </pic:nvPicPr>
+                  <pic:blipFill>
+                    <a:blip r:embed="rId15"/>
+                    <a:stretch>
+                      <a:fillRect/>
+                    </a:stretch>
+                  </pic:blipFill>
+                  <pic:spPr>
+                    <a:xfrm>
+                      <a:off x="0" y="0"/>
+                      <a:ext cx="5760085" cy="4521200"/>
+                    </a:xfrm>
+                    <a:prstGeom prst="rect">
+                      <a:avLst/>
+                    </a:prstGeom>
+                  </pic:spPr>
+                </pic:pic>
+              </a:graphicData>
+            </a:graphic>
+          </wp:inline>
+        </w:drawing>
+      </w:r>
+    </w:p>
+    <w:p>
+      <w:pPr>
+        <w:rPr>
+          <w:lang w:val="en-US"/>
+        </w:rPr>
+      </w:pPr>
+      <w:r>
+        <w:rPr>
+          <w:lang w:val="en-US"/>
+        </w:rPr>
+        <w:t xml:space="preserve">Na </w:t>
+      </w:r>
+      <w:proofErr w:type="spellStart"/>
+      <w:r>
+        <w:rPr>
+          <w:lang w:val="en-US"/>
+        </w:rPr>
+        <w:t>ekranu</w:t>
+      </w:r>
+      <w:proofErr w:type="spellEnd"/>
+      <w:r>
+        <w:rPr>
+          <w:lang w:val="en-US"/>
+        </w:rPr>
+        <w:t xml:space="preserve"> </w:t>
+      </w:r>
+      <w:proofErr w:type="spellStart"/>
+      <w:r>
+        <w:rPr>
+          <w:lang w:val="en-US"/>
+        </w:rPr>
+        <w:t>za</w:t>
+      </w:r>
+      <w:proofErr w:type="spellEnd"/>
+      <w:r>
+        <w:rPr>
+          <w:lang w:val="en-US"/>
+        </w:rPr>
+        <w:t xml:space="preserve"> </w:t>
+      </w:r>
+      <w:proofErr w:type="spellStart"/>
+      <w:r>
+        <w:rPr>
+          <w:lang w:val="en-US"/>
+        </w:rPr>
+        <w:t>dodavanje</w:t>
+      </w:r>
+      <w:proofErr w:type="spellEnd"/>
+      <w:r>
+        <w:rPr>
+          <w:lang w:val="en-US"/>
+        </w:rPr>
+        <w:t xml:space="preserve"> </w:t>
+      </w:r>
+      <w:proofErr w:type="spellStart"/>
+      <w:r>
+        <w:rPr>
+          <w:lang w:val="en-US"/>
+        </w:rPr>
+        <w:t>informacije</w:t>
+      </w:r>
+      <w:proofErr w:type="spellEnd"/>
+      <w:r>
+        <w:rPr>
+          <w:lang w:val="en-US"/>
+        </w:rPr>
+        <w:t xml:space="preserve"> korisnik </w:t>
+      </w:r>
+      <w:proofErr w:type="spellStart"/>
+      <w:r>
+        <w:rPr>
+          <w:lang w:val="en-US"/>
+        </w:rPr>
+        <w:t>može</w:t>
+      </w:r>
+      <w:proofErr w:type="spellEnd"/>
+      <w:r>
+        <w:rPr>
+          <w:lang w:val="en-US"/>
+        </w:rPr>
+        <w:t xml:space="preserve"> </w:t>
+      </w:r>
+      <w:proofErr w:type="spellStart"/>
+      <w:r>
+        <w:rPr>
+          <w:lang w:val="en-US"/>
+        </w:rPr>
+        <w:t>dodati</w:t>
+      </w:r>
+      <w:proofErr w:type="spellEnd"/>
+      <w:r>
+        <w:rPr>
+          <w:lang w:val="en-US"/>
+        </w:rPr>
+        <w:t xml:space="preserve"> </w:t>
+      </w:r>
+      <w:proofErr w:type="spellStart"/>
+      <w:r>
+        <w:rPr>
+          <w:lang w:val="en-US"/>
+        </w:rPr>
+        <w:t>trenutno</w:t>
+      </w:r>
+      <w:proofErr w:type="spellEnd"/>
+      <w:r>
+        <w:rPr>
+          <w:lang w:val="en-US"/>
+        </w:rPr>
+        <w:t xml:space="preserve"> </w:t>
+      </w:r>
+      <w:proofErr w:type="spellStart"/>
+      <w:r>
+        <w:rPr>
+          <w:lang w:val="en-US"/>
+        </w:rPr>
+        <w:t>aktivnu</w:t>
+      </w:r>
+      <w:proofErr w:type="spellEnd"/>
+      <w:r>
+        <w:rPr>
+          <w:lang w:val="en-US"/>
+        </w:rPr>
+        <w:t xml:space="preserve"> </w:t>
+      </w:r>
+      <w:proofErr w:type="spellStart"/>
+      <w:r>
+        <w:rPr>
+          <w:lang w:val="en-US"/>
+        </w:rPr>
+        <w:t>informaciju</w:t>
+      </w:r>
+      <w:proofErr w:type="spellEnd"/>
+      <w:r>
+        <w:rPr>
+          <w:lang w:val="en-US"/>
+        </w:rPr>
+        <w:t xml:space="preserve"> (UC-6) </w:t>
+      </w:r>
+      <w:proofErr w:type="spellStart"/>
+      <w:r>
+        <w:rPr>
+          <w:lang w:val="en-US"/>
+        </w:rPr>
+        <w:t>ili</w:t>
+      </w:r>
+      <w:proofErr w:type="spellEnd"/>
+      <w:r>
+        <w:rPr>
+          <w:lang w:val="en-US"/>
+        </w:rPr>
+        <w:t xml:space="preserve"> </w:t>
+      </w:r>
+      <w:proofErr w:type="spellStart"/>
+      <w:r>
+        <w:rPr>
+          <w:lang w:val="en-US"/>
+        </w:rPr>
+        <w:t>unaprijed</w:t>
+      </w:r>
+      <w:proofErr w:type="spellEnd"/>
+      <w:r>
+        <w:rPr>
+          <w:lang w:val="en-US"/>
+        </w:rPr>
+        <w:t xml:space="preserve"> </w:t>
+      </w:r>
+      <w:r>
+        <w:rPr>
+          <w:lang w:val="en-US"/>
+        </w:rPr>
+        <w:t xml:space="preserve">(UC-7). </w:t>
+      </w:r>
+      <w:proofErr w:type="spellStart"/>
+      <w:r>
+        <w:rPr>
+          <w:lang w:val="en-US"/>
+        </w:rPr>
+        <w:t>Korisniku</w:t>
+      </w:r>
+      <w:proofErr w:type="spellEnd"/>
+      <w:r>
+        <w:rPr>
+          <w:lang w:val="en-US"/>
+        </w:rPr>
+        <w:t xml:space="preserve"> se </w:t>
+      </w:r>
+      <w:proofErr w:type="spellStart"/>
+      <w:r>
+        <w:rPr>
+          <w:lang w:val="en-US"/>
+        </w:rPr>
+        <w:t>na</w:t>
+      </w:r>
+      <w:proofErr w:type="spellEnd"/>
+      <w:r>
+        <w:rPr>
+          <w:lang w:val="en-US"/>
+        </w:rPr>
+        <w:t xml:space="preserve"> </w:t>
+      </w:r>
+      <w:proofErr w:type="spellStart"/>
+      <w:r>
+        <w:rPr>
+          <w:lang w:val="en-US"/>
+        </w:rPr>
+        <w:t>karti</w:t>
+      </w:r>
+      <w:proofErr w:type="spellEnd"/>
+      <w:r>
+        <w:rPr>
+          <w:lang w:val="en-US"/>
+        </w:rPr>
+        <w:t xml:space="preserve"> </w:t>
+      </w:r>
+      <w:proofErr w:type="spellStart"/>
+      <w:r>
+        <w:rPr>
+          <w:lang w:val="en-US"/>
+        </w:rPr>
+        <w:t>prikazuju</w:t>
+      </w:r>
+      <w:proofErr w:type="spellEnd"/>
+      <w:r>
+        <w:rPr>
+          <w:lang w:val="en-US"/>
+        </w:rPr>
+        <w:t xml:space="preserve"> </w:t>
+      </w:r>
+      <w:proofErr w:type="spellStart"/>
+      <w:r>
+        <w:rPr>
+          <w:lang w:val="en-US"/>
+        </w:rPr>
+        <w:t>sva</w:t>
+      </w:r>
+      <w:proofErr w:type="spellEnd"/>
+      <w:r>
+        <w:rPr>
+          <w:lang w:val="en-US"/>
+        </w:rPr>
+        <w:t xml:space="preserve"> </w:t>
+      </w:r>
+      <w:proofErr w:type="spellStart"/>
+      <w:r>
+        <w:rPr>
+          <w:lang w:val="en-US"/>
+        </w:rPr>
+        <w:t>trenutno</w:t>
+      </w:r>
+      <w:proofErr w:type="spellEnd"/>
+      <w:r>
+        <w:rPr>
+          <w:lang w:val="en-US"/>
+        </w:rPr>
+        <w:t xml:space="preserve"> </w:t>
+      </w:r>
+      <w:proofErr w:type="spellStart"/>
+      <w:r>
+        <w:rPr>
+          <w:lang w:val="en-US"/>
+        </w:rPr>
+        <w:t>registrirana</w:t>
+      </w:r>
+      <w:proofErr w:type="spellEnd"/>
+      <w:r>
+        <w:rPr>
+          <w:lang w:val="en-US"/>
+        </w:rPr>
+        <w:t xml:space="preserve"> </w:t>
+      </w:r>
+      <w:proofErr w:type="spellStart"/>
+      <w:r>
+        <w:rPr>
+          <w:lang w:val="en-US"/>
+        </w:rPr>
+        <w:t>mjesta</w:t>
+      </w:r>
+      <w:proofErr w:type="spellEnd"/>
+      <w:r>
+        <w:rPr>
+          <w:lang w:val="en-US"/>
+        </w:rPr>
+        <w:t xml:space="preserve">, a </w:t>
+      </w:r>
+      <w:proofErr w:type="spellStart"/>
+      <w:r>
+        <w:rPr>
+          <w:lang w:val="en-US"/>
+        </w:rPr>
+        <w:t>mjesto</w:t>
+      </w:r>
+      <w:proofErr w:type="spellEnd"/>
+      <w:r>
+        <w:rPr>
+          <w:lang w:val="en-US"/>
+        </w:rPr>
+        <w:t xml:space="preserve"> </w:t>
+      </w:r>
+      <w:proofErr w:type="spellStart"/>
+      <w:r>
+        <w:rPr>
+          <w:lang w:val="en-US"/>
+        </w:rPr>
+        <w:t>odabire</w:t>
+      </w:r>
+      <w:proofErr w:type="spellEnd"/>
+      <w:r>
+        <w:rPr>
+          <w:lang w:val="en-US"/>
+        </w:rPr>
+        <w:t xml:space="preserve"> </w:t>
+      </w:r>
+      <w:proofErr w:type="spellStart"/>
+      <w:r>
+        <w:rPr>
+          <w:lang w:val="en-US"/>
+        </w:rPr>
+        <w:t>klikom</w:t>
+      </w:r>
+      <w:proofErr w:type="spellEnd"/>
+      <w:r>
+        <w:rPr>
+          <w:lang w:val="en-US"/>
+        </w:rPr>
+        <w:t xml:space="preserve"> </w:t>
+      </w:r>
+      <w:proofErr w:type="spellStart"/>
+      <w:r>
+        <w:rPr>
+          <w:lang w:val="en-US"/>
+        </w:rPr>
+        <w:t>na</w:t>
+      </w:r>
+      <w:proofErr w:type="spellEnd"/>
+      <w:r>
+        <w:rPr>
+          <w:lang w:val="en-US"/>
+        </w:rPr>
+        <w:t xml:space="preserve"> marker </w:t>
+      </w:r>
+      <w:proofErr w:type="spellStart"/>
+      <w:r>
+        <w:rPr>
+          <w:lang w:val="en-US"/>
+        </w:rPr>
+        <w:t>na</w:t>
+      </w:r>
+      <w:proofErr w:type="spellEnd"/>
+      <w:r>
+        <w:rPr>
+          <w:lang w:val="en-US"/>
+        </w:rPr>
+        <w:t xml:space="preserve"> </w:t>
+      </w:r>
+      <w:proofErr w:type="spellStart"/>
+      <w:r>
+        <w:rPr>
+          <w:lang w:val="en-US"/>
+        </w:rPr>
+        <w:t>karti</w:t>
+      </w:r>
+      <w:proofErr w:type="spellEnd"/>
+      <w:r>
+        <w:rPr>
+          <w:lang w:val="en-US"/>
+        </w:rPr>
+        <w:t xml:space="preserve">, </w:t>
+      </w:r>
+      <w:proofErr w:type="spellStart"/>
+      <w:r>
+        <w:rPr>
+          <w:lang w:val="en-US"/>
+        </w:rPr>
+        <w:t>ukoliko</w:t>
+      </w:r>
+      <w:proofErr w:type="spellEnd"/>
+      <w:r>
+        <w:rPr>
+          <w:lang w:val="en-US"/>
+        </w:rPr>
+        <w:t xml:space="preserve"> </w:t>
+      </w:r>
+      <w:proofErr w:type="spellStart"/>
+      <w:r>
+        <w:rPr>
+          <w:lang w:val="en-US"/>
+        </w:rPr>
+        <w:t>želi</w:t>
+      </w:r>
+      <w:proofErr w:type="spellEnd"/>
+      <w:r>
+        <w:rPr>
+          <w:lang w:val="en-US"/>
+        </w:rPr>
+        <w:t xml:space="preserve"> </w:t>
+      </w:r>
+      <w:proofErr w:type="spellStart"/>
+      <w:r>
+        <w:rPr>
+          <w:lang w:val="en-US"/>
+        </w:rPr>
+        <w:t>registrirati</w:t>
+      </w:r>
+      <w:proofErr w:type="spellEnd"/>
+      <w:r>
+        <w:rPr>
+          <w:lang w:val="en-US"/>
+        </w:rPr>
+        <w:t xml:space="preserve"> novo </w:t>
+      </w:r>
+      <w:proofErr w:type="spellStart"/>
+      <w:r>
+        <w:rPr>
+          <w:lang w:val="en-US"/>
+        </w:rPr>
+        <w:t>mjesto</w:t>
+      </w:r>
+      <w:proofErr w:type="spellEnd"/>
+      <w:r>
+        <w:rPr>
+          <w:lang w:val="en-US"/>
+        </w:rPr>
+        <w:t xml:space="preserve"> </w:t>
+      </w:r>
+      <w:proofErr w:type="spellStart"/>
+      <w:r>
+        <w:rPr>
+          <w:lang w:val="en-US"/>
+        </w:rPr>
+        <w:t>ispod</w:t>
+      </w:r>
+      <w:proofErr w:type="spellEnd"/>
+      <w:r>
+        <w:rPr>
+          <w:lang w:val="en-US"/>
+        </w:rPr>
+        <w:t xml:space="preserve"> </w:t>
+      </w:r>
+      <w:proofErr w:type="spellStart"/>
+      <w:r>
+        <w:rPr>
+          <w:lang w:val="en-US"/>
+        </w:rPr>
+        <w:t>karte</w:t>
+      </w:r>
+      <w:proofErr w:type="spellEnd"/>
+      <w:r>
+        <w:rPr>
+          <w:lang w:val="en-US"/>
+        </w:rPr>
+        <w:t xml:space="preserve"> </w:t>
+      </w:r>
+      <w:proofErr w:type="spellStart"/>
+      <w:r>
+        <w:rPr>
+          <w:lang w:val="en-US"/>
+        </w:rPr>
+        <w:t>odabire</w:t>
+      </w:r>
+      <w:proofErr w:type="spellEnd"/>
+      <w:r>
+        <w:rPr>
+          <w:lang w:val="en-US"/>
+        </w:rPr>
+        <w:t xml:space="preserve"> </w:t>
+      </w:r>
+      <w:proofErr w:type="spellStart"/>
+      <w:r>
+        <w:rPr>
+          <w:lang w:val="en-US"/>
+        </w:rPr>
+        <w:t>gumb</w:t>
+      </w:r>
+      <w:proofErr w:type="spellEnd"/>
+      <w:r>
+        <w:rPr>
+          <w:lang w:val="en-US"/>
+        </w:rPr>
+        <w:t xml:space="preserve"> “Add location”. </w:t>
+      </w:r>
+      <w:proofErr w:type="spellStart"/>
+      <w:r>
+        <w:rPr>
+          <w:lang w:val="en-US"/>
+        </w:rPr>
+        <w:t>Također</w:t>
+      </w:r>
+      <w:proofErr w:type="spellEnd"/>
+      <w:r>
+        <w:rPr>
+          <w:lang w:val="en-US"/>
+        </w:rPr>
+        <w:t xml:space="preserve"> </w:t>
+      </w:r>
+      <w:proofErr w:type="spellStart"/>
+      <w:r>
+        <w:rPr>
+          <w:lang w:val="en-US"/>
+        </w:rPr>
+        <w:t>unosi</w:t>
+      </w:r>
+      <w:proofErr w:type="spellEnd"/>
+      <w:r>
+        <w:rPr>
+          <w:lang w:val="en-US"/>
+        </w:rPr>
+        <w:t xml:space="preserve"> </w:t>
+      </w:r>
+      <w:proofErr w:type="spellStart"/>
+      <w:r>
+        <w:rPr>
+          <w:lang w:val="en-US"/>
+        </w:rPr>
+        <w:t>dodatne</w:t>
+      </w:r>
+      <w:proofErr w:type="spellEnd"/>
+      <w:r>
+        <w:rPr>
+          <w:lang w:val="en-US"/>
+        </w:rPr>
+        <w:t xml:space="preserve"> </w:t>
+      </w:r>
+      <w:proofErr w:type="spellStart"/>
+      <w:r>
+        <w:rPr>
+          <w:lang w:val="en-US"/>
+        </w:rPr>
+        <w:t>podatke</w:t>
+      </w:r>
+      <w:proofErr w:type="spellEnd"/>
+      <w:r>
+        <w:rPr>
+          <w:lang w:val="en-US"/>
+        </w:rPr>
+        <w:t xml:space="preserve"> o </w:t>
+      </w:r>
+      <w:proofErr w:type="spellStart"/>
+      <w:r>
+        <w:rPr>
+          <w:lang w:val="en-US"/>
+        </w:rPr>
+        <w:t>informaciji</w:t>
+      </w:r>
+      <w:proofErr w:type="spellEnd"/>
+      <w:r>
+        <w:rPr>
+          <w:lang w:val="en-US"/>
+        </w:rPr>
+        <w:t xml:space="preserve"> </w:t>
+      </w:r>
+      <w:proofErr w:type="spellStart"/>
+      <w:r>
+        <w:rPr>
+          <w:lang w:val="en-US"/>
+        </w:rPr>
+        <w:t>poput</w:t>
+      </w:r>
+      <w:proofErr w:type="spellEnd"/>
+      <w:r>
+        <w:rPr>
+          <w:lang w:val="en-US"/>
+        </w:rPr>
+        <w:t xml:space="preserve"> </w:t>
+      </w:r>
+      <w:proofErr w:type="spellStart"/>
+      <w:r>
+        <w:rPr>
+          <w:lang w:val="en-US"/>
+        </w:rPr>
+        <w:t>vremena</w:t>
+      </w:r>
+      <w:proofErr w:type="spellEnd"/>
+      <w:r>
+        <w:rPr>
+          <w:lang w:val="en-US"/>
+        </w:rPr>
+        <w:t xml:space="preserve"> </w:t>
+      </w:r>
+      <w:proofErr w:type="spellStart"/>
+      <w:r>
+        <w:rPr>
+          <w:lang w:val="en-US"/>
+        </w:rPr>
+        <w:t>završetka</w:t>
+      </w:r>
+      <w:proofErr w:type="spellEnd"/>
+      <w:r>
+        <w:rPr>
+          <w:lang w:val="en-US"/>
+        </w:rPr>
+        <w:t xml:space="preserve">, </w:t>
+      </w:r>
+      <w:proofErr w:type="spellStart"/>
+      <w:r>
+        <w:rPr>
+          <w:lang w:val="en-US"/>
+        </w:rPr>
+        <w:t>opisa</w:t>
+      </w:r>
+      <w:proofErr w:type="spellEnd"/>
+      <w:r>
+        <w:rPr>
+          <w:lang w:val="en-US"/>
+        </w:rPr>
+        <w:t xml:space="preserve"> </w:t>
+      </w:r>
+      <w:proofErr w:type="spellStart"/>
+      <w:r>
+        <w:rPr>
+          <w:lang w:val="en-US"/>
+        </w:rPr>
+        <w:t>i</w:t>
+      </w:r>
+      <w:proofErr w:type="spellEnd"/>
+      <w:r>
+        <w:rPr>
+          <w:lang w:val="en-US"/>
+        </w:rPr>
+        <w:t xml:space="preserve"> </w:t>
+      </w:r>
+      <w:proofErr w:type="spellStart"/>
+      <w:r>
+        <w:rPr>
+          <w:lang w:val="en-US"/>
+        </w:rPr>
+        <w:t>kategorije</w:t>
+      </w:r>
+      <w:proofErr w:type="spellEnd"/>
+      <w:r>
+        <w:rPr>
+          <w:lang w:val="en-US"/>
+        </w:rPr>
+        <w:t xml:space="preserve">, a </w:t>
+      </w:r>
+      <w:proofErr w:type="spellStart"/>
+      <w:r>
+        <w:rPr>
+          <w:lang w:val="en-US"/>
+        </w:rPr>
+        <w:t>svoje</w:t>
+      </w:r>
+      <w:proofErr w:type="spellEnd"/>
+      <w:r>
+        <w:rPr>
+          <w:lang w:val="en-US"/>
+        </w:rPr>
+        <w:t xml:space="preserve"> </w:t>
+      </w:r>
+      <w:proofErr w:type="spellStart"/>
+      <w:r>
+        <w:rPr>
+          <w:lang w:val="en-US"/>
+        </w:rPr>
+        <w:t>unšene</w:t>
+      </w:r>
+      <w:proofErr w:type="spellEnd"/>
+      <w:r>
+        <w:rPr>
+          <w:lang w:val="en-US"/>
+        </w:rPr>
+        <w:t xml:space="preserve"> </w:t>
+      </w:r>
+      <w:proofErr w:type="spellStart"/>
+      <w:r>
+        <w:rPr>
+          <w:lang w:val="en-US"/>
+        </w:rPr>
+        <w:t>podatke</w:t>
+      </w:r>
+      <w:proofErr w:type="spellEnd"/>
+      <w:r>
+        <w:rPr>
+          <w:lang w:val="en-US"/>
+        </w:rPr>
+        <w:t xml:space="preserve"> </w:t>
+      </w:r>
+      <w:proofErr w:type="spellStart"/>
+      <w:r>
+        <w:rPr>
+          <w:lang w:val="en-US"/>
+        </w:rPr>
+        <w:t>potvrđuje</w:t>
+      </w:r>
+      <w:proofErr w:type="spellEnd"/>
+      <w:r>
+        <w:rPr>
+          <w:lang w:val="en-US"/>
+        </w:rPr>
+        <w:t xml:space="preserve"> </w:t>
+      </w:r>
+      <w:proofErr w:type="spellStart"/>
+      <w:r>
+        <w:rPr>
+          <w:lang w:val="en-US"/>
+        </w:rPr>
+        <w:t>klikom</w:t>
+      </w:r>
+      <w:proofErr w:type="spellEnd"/>
+      <w:r>
+        <w:rPr>
+          <w:lang w:val="en-US"/>
+        </w:rPr>
+        <w:t xml:space="preserve"> </w:t>
+      </w:r>
+      <w:proofErr w:type="spellStart"/>
+      <w:r>
+        <w:rPr>
+          <w:lang w:val="en-US"/>
+        </w:rPr>
+        <w:t>na</w:t>
+      </w:r>
+      <w:proofErr w:type="spellEnd"/>
+      <w:r>
+        <w:rPr>
+          <w:lang w:val="en-US"/>
+        </w:rPr>
+        <w:t xml:space="preserve"> </w:t>
+      </w:r>
+      <w:proofErr w:type="spellStart"/>
+      <w:r>
+        <w:rPr>
+          <w:lang w:val="en-US"/>
+        </w:rPr>
+        <w:t>gumb</w:t>
+      </w:r>
+      <w:proofErr w:type="spellEnd"/>
+      <w:r>
+        <w:rPr>
+          <w:lang w:val="en-US"/>
+        </w:rPr>
+        <w:t xml:space="preserve"> “Create”. </w:t>
+      </w:r>
+      <w:proofErr w:type="spellStart"/>
+      <w:r>
+        <w:rPr>
+          <w:lang w:val="en-US"/>
+        </w:rPr>
+        <w:t>Nakon</w:t>
+      </w:r>
+      <w:proofErr w:type="spellEnd"/>
+      <w:r>
+        <w:rPr>
+          <w:lang w:val="en-US"/>
+        </w:rPr>
+        <w:t xml:space="preserve"> </w:t>
+      </w:r>
+      <w:proofErr w:type="spellStart"/>
+      <w:r>
+        <w:rPr>
+          <w:lang w:val="en-US"/>
+        </w:rPr>
+        <w:t>uspješnog</w:t>
+      </w:r>
+      <w:proofErr w:type="spellEnd"/>
+      <w:r>
+        <w:rPr>
+          <w:lang w:val="en-US"/>
+        </w:rPr>
+        <w:t xml:space="preserve"> </w:t>
+      </w:r>
+      <w:proofErr w:type="spellStart"/>
+      <w:r>
+        <w:rPr>
+          <w:lang w:val="en-US"/>
+        </w:rPr>
+        <w:t>unosa</w:t>
+      </w:r>
+      <w:proofErr w:type="spellEnd"/>
+      <w:r>
+        <w:rPr>
+          <w:lang w:val="en-US"/>
+        </w:rPr>
+        <w:t xml:space="preserve"> </w:t>
+      </w:r>
+      <w:proofErr w:type="spellStart"/>
+      <w:r>
+        <w:rPr>
+          <w:lang w:val="en-US"/>
+        </w:rPr>
+        <w:t>informacije</w:t>
+      </w:r>
+      <w:proofErr w:type="spellEnd"/>
+      <w:r>
+        <w:rPr>
+          <w:lang w:val="en-US"/>
+        </w:rPr>
+        <w:t xml:space="preserve"> korisnik </w:t>
+      </w:r>
+      <w:proofErr w:type="spellStart"/>
+      <w:r>
+        <w:rPr>
+          <w:lang w:val="en-US"/>
+        </w:rPr>
+        <w:t>će</w:t>
+      </w:r>
+      <w:proofErr w:type="spellEnd"/>
+      <w:r>
+        <w:rPr>
+          <w:lang w:val="en-US"/>
+        </w:rPr>
+        <w:t xml:space="preserve"> </w:t>
+      </w:r>
+      <w:proofErr w:type="spellStart"/>
+      <w:r>
+        <w:rPr>
+          <w:lang w:val="en-US"/>
+        </w:rPr>
+        <w:t>biti</w:t>
+      </w:r>
+      <w:proofErr w:type="spellEnd"/>
+      <w:r>
+        <w:rPr>
+          <w:lang w:val="en-US"/>
+        </w:rPr>
+        <w:t xml:space="preserve"> </w:t>
+      </w:r>
+      <w:proofErr w:type="spellStart"/>
+      <w:r>
+        <w:rPr>
+          <w:lang w:val="en-US"/>
+        </w:rPr>
+        <w:t>preusmjeren</w:t>
+      </w:r>
+      <w:proofErr w:type="spellEnd"/>
+      <w:r>
+        <w:rPr>
+          <w:lang w:val="en-US"/>
+        </w:rPr>
+        <w:t xml:space="preserve"> </w:t>
+      </w:r>
+      <w:proofErr w:type="spellStart"/>
+      <w:r>
+        <w:rPr>
+          <w:lang w:val="en-US"/>
+        </w:rPr>
+        <w:t>na</w:t>
+      </w:r>
+      <w:proofErr w:type="spellEnd"/>
+      <w:r>
+        <w:rPr>
+          <w:lang w:val="en-US"/>
+        </w:rPr>
+        <w:t xml:space="preserve"> </w:t>
+      </w:r>
+      <w:proofErr w:type="spellStart"/>
+      <w:r>
+        <w:rPr>
+          <w:lang w:val="en-US"/>
+        </w:rPr>
+        <w:t>ekran</w:t>
+      </w:r>
+      <w:proofErr w:type="spellEnd"/>
+      <w:r>
+        <w:rPr>
+          <w:lang w:val="en-US"/>
+        </w:rPr>
+        <w:t xml:space="preserve"> </w:t>
+      </w:r>
+      <w:proofErr w:type="spellStart"/>
+      <w:r>
+        <w:rPr>
+          <w:lang w:val="en-US"/>
+        </w:rPr>
+        <w:t>za</w:t>
+      </w:r>
+      <w:proofErr w:type="spellEnd"/>
+      <w:r>
+        <w:rPr>
+          <w:lang w:val="en-US"/>
+        </w:rPr>
+        <w:t xml:space="preserve"> </w:t>
+      </w:r>
+      <w:proofErr w:type="spellStart"/>
+      <w:r>
+        <w:rPr>
+          <w:lang w:val="en-US"/>
+        </w:rPr>
+        <w:t>pregled</w:t>
+      </w:r>
+      <w:proofErr w:type="spellEnd"/>
+      <w:r>
+        <w:rPr>
+          <w:lang w:val="en-US"/>
+        </w:rPr>
+        <w:t xml:space="preserve"> </w:t>
+      </w:r>
+      <w:proofErr w:type="spellStart"/>
+      <w:r>
+        <w:rPr>
+          <w:lang w:val="en-US"/>
+        </w:rPr>
+        <w:t>te</w:t>
+      </w:r>
+      <w:proofErr w:type="spellEnd"/>
+      <w:r>
+        <w:rPr>
+          <w:lang w:val="en-US"/>
+        </w:rPr>
+        <w:t xml:space="preserve"> </w:t>
+      </w:r>
+      <w:proofErr w:type="spellStart"/>
+      <w:r>
+        <w:rPr>
+          <w:lang w:val="en-US"/>
+        </w:rPr>
+        <w:t>informacije</w:t>
+      </w:r>
+      <w:proofErr w:type="spellEnd"/>
+      <w:r>
+        <w:rPr>
+          <w:lang w:val="en-US"/>
+        </w:rPr>
+        <w:t>.</w:t>
+      </w:r>
+    </w:p>
+    <w:p>
+      <w:pPr>
+        <w:spacing w:before="0" w:after="0"/>
+        <w:rPr>
+          <w:lang w:val="en-US"/>
+        </w:rPr>
+      </w:pPr>
+      <w:r>
+        <w:rPr>
+          <w:lang w:val="en-US"/>
+        </w:rPr>
+        <w:br w:type="page"/>
+      </w:r>
+    </w:p>
+    <w:p>
+      <w:pPr>
+        <w:rPr>
+          <w:lang w:val="en-US"/>
+        </w:rPr>
+      </w:pPr>
+      <w:r>
+        <w:rPr>
+          <w:lang w:val="en-US"/>
+        </w:rPr>
+        <w:lastRenderedPageBreak/>
+        <w:t xml:space="preserve">Do </w:t>
+      </w:r>
+      <w:proofErr w:type="spellStart"/>
+      <w:r>
+        <w:rPr>
+          <w:lang w:val="en-US"/>
+        </w:rPr>
+        <w:t>ekrana</w:t>
+      </w:r>
+      <w:proofErr w:type="spellEnd"/>
+      <w:r>
+        <w:rPr>
+          <w:lang w:val="en-US"/>
+        </w:rPr>
+        <w:t xml:space="preserve"> </w:t>
+      </w:r>
+      <w:proofErr w:type="spellStart"/>
+      <w:r>
+        <w:rPr>
+          <w:lang w:val="en-US"/>
+        </w:rPr>
+        <w:t>za</w:t>
+      </w:r>
+      <w:proofErr w:type="spellEnd"/>
+      <w:r>
+        <w:rPr>
+          <w:lang w:val="en-US"/>
+        </w:rPr>
+        <w:t xml:space="preserve"> </w:t>
+      </w:r>
+      <w:proofErr w:type="spellStart"/>
+      <w:r>
+        <w:rPr>
+          <w:lang w:val="en-US"/>
+        </w:rPr>
+        <w:t>dodavanje</w:t>
+      </w:r>
+      <w:proofErr w:type="spellEnd"/>
+      <w:r>
+        <w:rPr>
+          <w:lang w:val="en-US"/>
+        </w:rPr>
+        <w:t xml:space="preserve"> </w:t>
+      </w:r>
+      <w:proofErr w:type="spellStart"/>
+      <w:r>
+        <w:rPr>
+          <w:lang w:val="en-US"/>
+        </w:rPr>
+        <w:t>mjesta</w:t>
+      </w:r>
+      <w:proofErr w:type="spellEnd"/>
+      <w:r>
+        <w:rPr>
+          <w:lang w:val="en-US"/>
+        </w:rPr>
+        <w:t xml:space="preserve"> </w:t>
+      </w:r>
+      <w:proofErr w:type="spellStart"/>
+      <w:r>
+        <w:rPr>
+          <w:lang w:val="en-US"/>
+        </w:rPr>
+        <w:t>na</w:t>
+      </w:r>
+      <w:proofErr w:type="spellEnd"/>
+      <w:r>
+        <w:rPr>
+          <w:lang w:val="en-US"/>
+        </w:rPr>
+        <w:t xml:space="preserve"> </w:t>
+      </w:r>
+      <w:proofErr w:type="spellStart"/>
+      <w:r>
+        <w:rPr>
+          <w:lang w:val="en-US"/>
+        </w:rPr>
+        <w:t>listu</w:t>
+      </w:r>
+      <w:proofErr w:type="spellEnd"/>
+      <w:r>
+        <w:rPr>
+          <w:lang w:val="en-US"/>
+        </w:rPr>
+        <w:t xml:space="preserve"> korisnik </w:t>
+      </w:r>
+      <w:proofErr w:type="spellStart"/>
+      <w:r>
+        <w:rPr>
+          <w:lang w:val="en-US"/>
+        </w:rPr>
+        <w:t>dolazi</w:t>
+      </w:r>
+      <w:proofErr w:type="spellEnd"/>
+      <w:r>
+        <w:rPr>
+          <w:lang w:val="en-US"/>
+        </w:rPr>
+        <w:t xml:space="preserve"> </w:t>
+      </w:r>
+      <w:proofErr w:type="spellStart"/>
+      <w:r>
+        <w:rPr>
+          <w:lang w:val="en-US"/>
+        </w:rPr>
+        <w:t>klikom</w:t>
+      </w:r>
+      <w:proofErr w:type="spellEnd"/>
+      <w:r>
+        <w:rPr>
+          <w:lang w:val="en-US"/>
+        </w:rPr>
+        <w:t xml:space="preserve"> </w:t>
+      </w:r>
+      <w:proofErr w:type="spellStart"/>
+      <w:r>
+        <w:rPr>
+          <w:lang w:val="en-US"/>
+        </w:rPr>
+        <w:t>na</w:t>
+      </w:r>
+      <w:proofErr w:type="spellEnd"/>
+      <w:r>
+        <w:rPr>
+          <w:lang w:val="en-US"/>
+        </w:rPr>
+        <w:t xml:space="preserve"> </w:t>
+      </w:r>
+      <w:proofErr w:type="spellStart"/>
+      <w:r>
+        <w:rPr>
+          <w:lang w:val="en-US"/>
+        </w:rPr>
+        <w:t>gumb</w:t>
+      </w:r>
+      <w:proofErr w:type="spellEnd"/>
+      <w:r>
+        <w:rPr>
+          <w:lang w:val="en-US"/>
+        </w:rPr>
+        <w:t xml:space="preserve"> “Add place to list” </w:t>
+      </w:r>
+      <w:proofErr w:type="spellStart"/>
+      <w:r>
+        <w:rPr>
+          <w:lang w:val="en-US"/>
+        </w:rPr>
+        <w:t>iz</w:t>
+      </w:r>
+      <w:proofErr w:type="spellEnd"/>
+      <w:r>
+        <w:rPr>
+          <w:lang w:val="en-US"/>
+        </w:rPr>
+        <w:t xml:space="preserve"> </w:t>
+      </w:r>
+      <w:proofErr w:type="spellStart"/>
+      <w:r>
+        <w:rPr>
+          <w:lang w:val="en-US"/>
+        </w:rPr>
+        <w:t>navigacijske</w:t>
+      </w:r>
+      <w:proofErr w:type="spellEnd"/>
+      <w:r>
+        <w:rPr>
+          <w:lang w:val="en-US"/>
+        </w:rPr>
+        <w:t xml:space="preserve"> </w:t>
+      </w:r>
+      <w:proofErr w:type="spellStart"/>
+      <w:r>
+        <w:rPr>
+          <w:lang w:val="en-US"/>
+        </w:rPr>
+        <w:t>trake</w:t>
+      </w:r>
+      <w:proofErr w:type="spellEnd"/>
+      <w:r>
+        <w:rPr>
+          <w:lang w:val="en-US"/>
+        </w:rPr>
+        <w:t>.</w:t>
+      </w:r>
+    </w:p>
+    <w:p>
+      <w:pPr>
+        <w:rPr>
+          <w:lang w:val="en-US"/>
+        </w:rPr>
+      </w:pPr>
+      <w:r>
+        <w:rPr>
+          <w:noProof/>
+        </w:rPr>
+        <w:drawing>
+          <wp:inline distT="0" distB="0" distL="0" distR="0" wp14:anchorId="4EDDB968" wp14:editId="047814BA">
+            <wp:extent cx="5760085" cy="3644900"/>
+            <wp:effectExtent l="0" t="0" r="0" b="0"/>
+            <wp:docPr id="10" name="Picture 10"/>
+            <wp:cNvGraphicFramePr>
+              <a:graphicFrameLocks xmlns:a="http://schemas.openxmlformats.org/drawingml/2006/main" noChangeAspect="1"/>
+            </wp:cNvGraphicFramePr>
+            <a:graphic xmlns:a="http://schemas.openxmlformats.org/drawingml/2006/main">
+              <a:graphicData uri="http://schemas.openxmlformats.org/drawingml/2006/picture">
+                <pic:pic xmlns:pic="http://schemas.openxmlformats.org/drawingml/2006/picture">
+                  <pic:nvPicPr>
+                    <pic:cNvPr id="1" name=""/>
+                    <pic:cNvPicPr/>
+                  </pic:nvPicPr>
+                  <pic:blipFill>
+                    <a:blip r:embed="rId16"/>
+                    <a:stretch>
+                      <a:fillRect/>
+                    </a:stretch>
+                  </pic:blipFill>
+                  <pic:spPr>
+                    <a:xfrm>
+                      <a:off x="0" y="0"/>
+                      <a:ext cx="5760085" cy="3644900"/>
+                    </a:xfrm>
+                    <a:prstGeom prst="rect">
+                      <a:avLst/>
+                    </a:prstGeom>
+                  </pic:spPr>
+                </pic:pic>
+              </a:graphicData>
+            </a:graphic>
+          </wp:inline>
+        </w:drawing>
+      </w:r>
+    </w:p>
+    <w:p>
+      <w:pPr>
+        <w:rPr>
+          <w:lang w:val="en-US"/>
+        </w:rPr>
+      </w:pPr>
+      <w:r>
+        <w:rPr>
+          <w:lang w:val="en-US"/>
+        </w:rPr>
+        <w:t xml:space="preserve">Na </w:t>
+      </w:r>
+      <w:proofErr w:type="spellStart"/>
+      <w:r>
+        <w:rPr>
+          <w:lang w:val="en-US"/>
+        </w:rPr>
+        <w:t>ovome</w:t>
+      </w:r>
+      <w:proofErr w:type="spellEnd"/>
+      <w:r>
+        <w:rPr>
+          <w:lang w:val="en-US"/>
+        </w:rPr>
+        <w:t xml:space="preserve"> </w:t>
+      </w:r>
+      <w:proofErr w:type="spellStart"/>
+      <w:r>
+        <w:rPr>
+          <w:lang w:val="en-US"/>
+        </w:rPr>
+        <w:t>ekranu</w:t>
+      </w:r>
+      <w:proofErr w:type="spellEnd"/>
+      <w:r>
+        <w:rPr>
+          <w:lang w:val="en-US"/>
+        </w:rPr>
+        <w:t xml:space="preserve"> </w:t>
+      </w:r>
+      <w:proofErr w:type="spellStart"/>
+      <w:r>
+        <w:rPr>
+          <w:lang w:val="en-US"/>
+        </w:rPr>
+        <w:t>korisniku</w:t>
+      </w:r>
+      <w:proofErr w:type="spellEnd"/>
+      <w:r>
+        <w:rPr>
+          <w:lang w:val="en-US"/>
+        </w:rPr>
+        <w:t xml:space="preserve"> se </w:t>
+      </w:r>
+      <w:proofErr w:type="spellStart"/>
+      <w:r>
+        <w:rPr>
+          <w:lang w:val="en-US"/>
+        </w:rPr>
+        <w:t>prikazuju</w:t>
+      </w:r>
+      <w:proofErr w:type="spellEnd"/>
+      <w:r>
+        <w:rPr>
+          <w:lang w:val="en-US"/>
+        </w:rPr>
+        <w:t xml:space="preserve"> </w:t>
+      </w:r>
+      <w:proofErr w:type="spellStart"/>
+      <w:r>
+        <w:rPr>
+          <w:lang w:val="en-US"/>
+        </w:rPr>
+        <w:t>sva</w:t>
+      </w:r>
+      <w:proofErr w:type="spellEnd"/>
+      <w:r>
+        <w:rPr>
+          <w:lang w:val="en-US"/>
+        </w:rPr>
+        <w:t xml:space="preserve"> </w:t>
+      </w:r>
+      <w:proofErr w:type="spellStart"/>
+      <w:r>
+        <w:rPr>
+          <w:lang w:val="en-US"/>
+        </w:rPr>
+        <w:t>registrirana</w:t>
+      </w:r>
+      <w:proofErr w:type="spellEnd"/>
+      <w:r>
+        <w:rPr>
+          <w:lang w:val="en-US"/>
+        </w:rPr>
+        <w:t xml:space="preserve"> </w:t>
+      </w:r>
+      <w:proofErr w:type="spellStart"/>
+      <w:r>
+        <w:rPr>
+          <w:lang w:val="en-US"/>
+        </w:rPr>
+        <w:t>mjesta</w:t>
+      </w:r>
+      <w:proofErr w:type="spellEnd"/>
+      <w:r>
+        <w:rPr>
+          <w:lang w:val="en-US"/>
+        </w:rPr>
+        <w:t xml:space="preserve">, a korisnik </w:t>
+      </w:r>
+      <w:proofErr w:type="spellStart"/>
+      <w:r>
+        <w:rPr>
+          <w:lang w:val="en-US"/>
+        </w:rPr>
+        <w:t>odabrano</w:t>
+      </w:r>
+      <w:proofErr w:type="spellEnd"/>
+      <w:r>
+        <w:rPr>
+          <w:lang w:val="en-US"/>
+        </w:rPr>
+        <w:t xml:space="preserve"> </w:t>
+      </w:r>
+      <w:proofErr w:type="spellStart"/>
+      <w:r>
+        <w:rPr>
+          <w:lang w:val="en-US"/>
+        </w:rPr>
+        <w:t>mjesto</w:t>
+      </w:r>
+      <w:proofErr w:type="spellEnd"/>
+      <w:r>
+        <w:rPr>
+          <w:lang w:val="en-US"/>
+        </w:rPr>
+        <w:t xml:space="preserve"> </w:t>
+      </w:r>
+      <w:proofErr w:type="spellStart"/>
+      <w:r>
+        <w:rPr>
+          <w:lang w:val="en-US"/>
+        </w:rPr>
+        <w:t>može</w:t>
+      </w:r>
+      <w:proofErr w:type="spellEnd"/>
+      <w:r>
+        <w:rPr>
+          <w:lang w:val="en-US"/>
+        </w:rPr>
+        <w:t xml:space="preserve"> </w:t>
+      </w:r>
+      <w:proofErr w:type="spellStart"/>
+      <w:r>
+        <w:rPr>
+          <w:lang w:val="en-US"/>
+        </w:rPr>
+        <w:t>dodati</w:t>
+      </w:r>
+      <w:proofErr w:type="spellEnd"/>
+      <w:r>
+        <w:rPr>
+          <w:lang w:val="en-US"/>
+        </w:rPr>
+        <w:t xml:space="preserve"> </w:t>
+      </w:r>
+      <w:proofErr w:type="spellStart"/>
+      <w:r>
+        <w:rPr>
+          <w:lang w:val="en-US"/>
+        </w:rPr>
+        <w:t>na</w:t>
+      </w:r>
+      <w:proofErr w:type="spellEnd"/>
+      <w:r>
+        <w:rPr>
+          <w:lang w:val="en-US"/>
+        </w:rPr>
+        <w:t xml:space="preserve"> </w:t>
+      </w:r>
+      <w:proofErr w:type="spellStart"/>
+      <w:r>
+        <w:rPr>
+          <w:lang w:val="en-US"/>
+        </w:rPr>
+        <w:t>listu</w:t>
+      </w:r>
+      <w:proofErr w:type="spellEnd"/>
+      <w:r>
+        <w:rPr>
+          <w:lang w:val="en-US"/>
+        </w:rPr>
+        <w:t xml:space="preserve"> </w:t>
+      </w:r>
+      <w:proofErr w:type="spellStart"/>
+      <w:r>
+        <w:rPr>
+          <w:lang w:val="en-US"/>
+        </w:rPr>
+        <w:t>favorita</w:t>
+      </w:r>
+      <w:proofErr w:type="spellEnd"/>
+      <w:r>
+        <w:rPr>
+          <w:lang w:val="en-US"/>
+        </w:rPr>
+        <w:t xml:space="preserve"> (UC-8</w:t>
+      </w:r>
+      <w:r>
+        <w:rPr>
+          <w:lang w:val="en-US"/>
+        </w:rPr>
+        <w:t>)</w:t>
+      </w:r>
+      <w:r>
+        <w:rPr>
+          <w:lang w:val="en-US"/>
+        </w:rPr>
+        <w:t xml:space="preserve"> </w:t>
+      </w:r>
+      <w:proofErr w:type="spellStart"/>
+      <w:r>
+        <w:rPr>
+          <w:lang w:val="en-US"/>
+        </w:rPr>
+        <w:t>označavanjem</w:t>
+      </w:r>
+      <w:proofErr w:type="spellEnd"/>
+      <w:r>
+        <w:rPr>
+          <w:lang w:val="en-US"/>
+        </w:rPr>
+        <w:t xml:space="preserve"> </w:t>
+      </w:r>
+      <w:proofErr w:type="spellStart"/>
+      <w:r>
+        <w:rPr>
+          <w:lang w:val="en-US"/>
+        </w:rPr>
+        <w:t>liste</w:t>
+      </w:r>
+      <w:proofErr w:type="spellEnd"/>
+      <w:r>
+        <w:rPr>
+          <w:lang w:val="en-US"/>
+        </w:rPr>
+        <w:t xml:space="preserve"> pored </w:t>
+      </w:r>
+      <w:proofErr w:type="spellStart"/>
+      <w:r>
+        <w:rPr>
+          <w:lang w:val="en-US"/>
+        </w:rPr>
+        <w:t>karte</w:t>
+      </w:r>
+      <w:proofErr w:type="spellEnd"/>
+      <w:r>
+        <w:rPr>
+          <w:lang w:val="en-US"/>
+        </w:rPr>
+        <w:t xml:space="preserve">, a </w:t>
+      </w:r>
+      <w:proofErr w:type="spellStart"/>
+      <w:r>
+        <w:rPr>
+          <w:lang w:val="en-US"/>
+        </w:rPr>
+        <w:t>svoj</w:t>
+      </w:r>
+      <w:proofErr w:type="spellEnd"/>
+      <w:r>
+        <w:rPr>
+          <w:lang w:val="en-US"/>
+        </w:rPr>
+        <w:t xml:space="preserve"> </w:t>
+      </w:r>
+      <w:proofErr w:type="spellStart"/>
+      <w:r>
+        <w:rPr>
+          <w:lang w:val="en-US"/>
+        </w:rPr>
+        <w:t>odabir</w:t>
+      </w:r>
+      <w:proofErr w:type="spellEnd"/>
+      <w:r>
+        <w:rPr>
+          <w:lang w:val="en-US"/>
+        </w:rPr>
+        <w:t xml:space="preserve"> </w:t>
+      </w:r>
+      <w:proofErr w:type="spellStart"/>
+      <w:r>
+        <w:rPr>
+          <w:lang w:val="en-US"/>
+        </w:rPr>
+        <w:t>potvrđuje</w:t>
+      </w:r>
+      <w:proofErr w:type="spellEnd"/>
+      <w:r>
+        <w:rPr>
+          <w:lang w:val="en-US"/>
+        </w:rPr>
+        <w:t xml:space="preserve"> </w:t>
+      </w:r>
+      <w:proofErr w:type="spellStart"/>
+      <w:r>
+        <w:rPr>
+          <w:lang w:val="en-US"/>
+        </w:rPr>
+        <w:t>klikom</w:t>
+      </w:r>
+      <w:proofErr w:type="spellEnd"/>
+      <w:r>
+        <w:rPr>
+          <w:lang w:val="en-US"/>
+        </w:rPr>
+        <w:t xml:space="preserve"> </w:t>
+      </w:r>
+      <w:proofErr w:type="spellStart"/>
+      <w:r>
+        <w:rPr>
+          <w:lang w:val="en-US"/>
+        </w:rPr>
+        <w:t>na</w:t>
+      </w:r>
+      <w:proofErr w:type="spellEnd"/>
+      <w:r>
+        <w:rPr>
+          <w:lang w:val="en-US"/>
+        </w:rPr>
+        <w:t xml:space="preserve"> </w:t>
+      </w:r>
+      <w:proofErr w:type="spellStart"/>
+      <w:r>
+        <w:rPr>
+          <w:lang w:val="en-US"/>
+        </w:rPr>
+        <w:t>gumb</w:t>
+      </w:r>
+      <w:proofErr w:type="spellEnd"/>
+      <w:r>
+        <w:rPr>
+          <w:lang w:val="en-US"/>
+        </w:rPr>
+        <w:t xml:space="preserve"> “Add to list”.</w:t>
+      </w:r>
+    </w:p>
+    <w:p>
+      <w:pPr>
+        <w:pStyle w:val="Heading2"/>
+        <w:rPr>
+          <w:lang w:val="en-US"/>
+        </w:rPr>
+      </w:pPr>
+      <w:bookmarkStart w:id="19" w:name="_Toc473456907"/>
+      <w:proofErr w:type="spellStart"/>
+      <w:r>
+        <w:rPr>
+          <w:lang w:val="en-US"/>
+        </w:rPr>
+        <w:t>Arhitekturni</w:t>
+      </w:r>
+      <w:proofErr w:type="spellEnd"/>
+      <w:r>
+        <w:rPr>
+          <w:lang w:val="en-US"/>
+        </w:rPr>
+        <w:t xml:space="preserve"> </w:t>
+      </w:r>
+      <w:proofErr w:type="spellStart"/>
+      <w:r>
+        <w:rPr>
+          <w:lang w:val="en-US"/>
+        </w:rPr>
+        <w:t>obrazac</w:t>
+      </w:r>
+      <w:proofErr w:type="spellEnd"/>
+      <w:r>
+        <w:rPr>
+          <w:lang w:val="en-US"/>
+        </w:rPr>
+        <w:t xml:space="preserve"> MVC</w:t>
+      </w:r>
+      <w:bookmarkEnd w:id="19"/>
+    </w:p>
+    <w:p>
+      <w:pPr>
+        <w:rPr>
+          <w:lang w:val="en-US"/>
+        </w:rPr>
+      </w:pPr>
+      <w:r>
+        <w:rPr>
+          <w:lang w:val="en-US"/>
+        </w:rPr>
+        <w:t xml:space="preserve">MVC je </w:t>
+      </w:r>
+      <w:proofErr w:type="spellStart"/>
+      <w:r>
+        <w:rPr>
+          <w:lang w:val="en-US"/>
+        </w:rPr>
+        <w:t>arhitekturni</w:t>
+      </w:r>
+      <w:proofErr w:type="spellEnd"/>
+      <w:r>
+        <w:rPr>
+          <w:lang w:val="en-US"/>
+        </w:rPr>
+        <w:t xml:space="preserve"> </w:t>
+      </w:r>
+      <w:proofErr w:type="spellStart"/>
+      <w:r>
+        <w:rPr>
+          <w:lang w:val="en-US"/>
+        </w:rPr>
+        <w:t>obrazac</w:t>
+      </w:r>
+      <w:proofErr w:type="spellEnd"/>
+      <w:r>
+        <w:rPr>
+          <w:lang w:val="en-US"/>
+        </w:rPr>
+        <w:t xml:space="preserve"> </w:t>
+      </w:r>
+      <w:proofErr w:type="spellStart"/>
+      <w:r>
+        <w:rPr>
+          <w:lang w:val="en-US"/>
+        </w:rPr>
+        <w:t>koji</w:t>
+      </w:r>
+      <w:proofErr w:type="spellEnd"/>
+      <w:r>
+        <w:rPr>
+          <w:lang w:val="en-US"/>
+        </w:rPr>
+        <w:t xml:space="preserve"> </w:t>
+      </w:r>
+      <w:proofErr w:type="spellStart"/>
+      <w:r>
+        <w:rPr>
+          <w:lang w:val="en-US"/>
+        </w:rPr>
+        <w:t>dijeli</w:t>
+      </w:r>
+      <w:proofErr w:type="spellEnd"/>
+      <w:r>
+        <w:rPr>
+          <w:lang w:val="en-US"/>
+        </w:rPr>
+        <w:t xml:space="preserve"> </w:t>
+      </w:r>
+      <w:proofErr w:type="spellStart"/>
+      <w:r>
+        <w:rPr>
+          <w:lang w:val="en-US"/>
+        </w:rPr>
+        <w:t>interaktivn</w:t>
+      </w:r>
+      <w:r>
+        <w:rPr>
+          <w:lang w:val="en-US"/>
+        </w:rPr>
+        <w:t>u</w:t>
+      </w:r>
+      <w:proofErr w:type="spellEnd"/>
+      <w:r>
+        <w:rPr>
+          <w:lang w:val="en-US"/>
+        </w:rPr>
+        <w:t xml:space="preserve"> </w:t>
+      </w:r>
+      <w:proofErr w:type="spellStart"/>
+      <w:r>
+        <w:rPr>
+          <w:lang w:val="en-US"/>
+        </w:rPr>
+        <w:t>aplikaciju</w:t>
+      </w:r>
+      <w:proofErr w:type="spellEnd"/>
+      <w:r>
+        <w:rPr>
+          <w:lang w:val="en-US"/>
+        </w:rPr>
+        <w:t xml:space="preserve"> </w:t>
+      </w:r>
+      <w:proofErr w:type="spellStart"/>
+      <w:r>
+        <w:rPr>
+          <w:lang w:val="en-US"/>
+        </w:rPr>
+        <w:t>na</w:t>
+      </w:r>
+      <w:proofErr w:type="spellEnd"/>
+      <w:r>
+        <w:rPr>
+          <w:lang w:val="en-US"/>
+        </w:rPr>
+        <w:t xml:space="preserve"> tri </w:t>
+      </w:r>
+      <w:proofErr w:type="spellStart"/>
+      <w:r>
+        <w:rPr>
+          <w:lang w:val="en-US"/>
+        </w:rPr>
+        <w:t>komponente</w:t>
+      </w:r>
+      <w:proofErr w:type="spellEnd"/>
+      <w:r>
+        <w:rPr>
+          <w:lang w:val="en-US"/>
+        </w:rPr>
+        <w:t xml:space="preserve">. </w:t>
+      </w:r>
+      <w:r>
+        <w:rPr>
+          <w:lang w:val="en-US"/>
+        </w:rPr>
+        <w:t xml:space="preserve">Model </w:t>
+      </w:r>
+      <w:proofErr w:type="spellStart"/>
+      <w:r>
+        <w:rPr>
+          <w:lang w:val="en-US"/>
+        </w:rPr>
+        <w:t>sadrži</w:t>
+      </w:r>
+      <w:proofErr w:type="spellEnd"/>
+      <w:r>
+        <w:rPr>
+          <w:lang w:val="en-US"/>
+        </w:rPr>
+        <w:t xml:space="preserve"> </w:t>
+      </w:r>
+      <w:proofErr w:type="spellStart"/>
+      <w:r>
+        <w:rPr>
+          <w:lang w:val="en-US"/>
+        </w:rPr>
+        <w:t>glavnu</w:t>
+      </w:r>
+      <w:proofErr w:type="spellEnd"/>
+      <w:r>
+        <w:rPr>
+          <w:lang w:val="en-US"/>
+        </w:rPr>
+        <w:t xml:space="preserve"> </w:t>
+      </w:r>
+      <w:proofErr w:type="spellStart"/>
+      <w:r>
+        <w:rPr>
+          <w:lang w:val="en-US"/>
+        </w:rPr>
+        <w:t>funkcionalnost</w:t>
+      </w:r>
+      <w:proofErr w:type="spellEnd"/>
+      <w:r>
+        <w:rPr>
+          <w:lang w:val="en-US"/>
+        </w:rPr>
+        <w:t xml:space="preserve"> </w:t>
+      </w:r>
+      <w:proofErr w:type="spellStart"/>
+      <w:r>
+        <w:rPr>
+          <w:lang w:val="en-US"/>
+        </w:rPr>
+        <w:t>i</w:t>
+      </w:r>
+      <w:proofErr w:type="spellEnd"/>
+      <w:r>
+        <w:rPr>
+          <w:lang w:val="en-US"/>
+        </w:rPr>
+        <w:t xml:space="preserve"> </w:t>
+      </w:r>
+      <w:proofErr w:type="spellStart"/>
+      <w:r>
+        <w:rPr>
+          <w:lang w:val="en-US"/>
+        </w:rPr>
+        <w:t>podatke</w:t>
+      </w:r>
+      <w:proofErr w:type="spellEnd"/>
+      <w:r>
+        <w:rPr>
+          <w:lang w:val="en-US"/>
+        </w:rPr>
+        <w:t xml:space="preserve">. </w:t>
+      </w:r>
+      <w:proofErr w:type="spellStart"/>
+      <w:r>
+        <w:rPr>
+          <w:lang w:val="en-US"/>
+        </w:rPr>
+        <w:t>Pogled</w:t>
+      </w:r>
+      <w:proofErr w:type="spellEnd"/>
+      <w:r>
+        <w:rPr>
+          <w:lang w:val="en-US"/>
+        </w:rPr>
+        <w:t xml:space="preserve"> </w:t>
+      </w:r>
+      <w:proofErr w:type="spellStart"/>
+      <w:r>
+        <w:rPr>
+          <w:lang w:val="en-US"/>
+        </w:rPr>
+        <w:t>prikazuje</w:t>
+      </w:r>
+      <w:proofErr w:type="spellEnd"/>
+      <w:r>
+        <w:rPr>
+          <w:lang w:val="en-US"/>
+        </w:rPr>
+        <w:t xml:space="preserve"> </w:t>
+      </w:r>
+      <w:proofErr w:type="spellStart"/>
+      <w:r>
+        <w:rPr>
+          <w:lang w:val="en-US"/>
+        </w:rPr>
+        <w:t>informaciju</w:t>
+      </w:r>
+      <w:proofErr w:type="spellEnd"/>
+      <w:r>
+        <w:rPr>
+          <w:lang w:val="en-US"/>
+        </w:rPr>
+        <w:t xml:space="preserve"> </w:t>
+      </w:r>
+      <w:proofErr w:type="spellStart"/>
+      <w:r>
+        <w:rPr>
+          <w:lang w:val="en-US"/>
+        </w:rPr>
+        <w:t>korisniku</w:t>
+      </w:r>
+      <w:proofErr w:type="spellEnd"/>
+      <w:r>
+        <w:rPr>
+          <w:lang w:val="en-US"/>
+        </w:rPr>
+        <w:t>.</w:t>
+      </w:r>
+      <w:r>
+        <w:rPr>
+          <w:lang w:val="en-US"/>
+        </w:rPr>
+        <w:t xml:space="preserve"> </w:t>
+      </w:r>
+      <w:proofErr w:type="spellStart"/>
+      <w:r>
+        <w:rPr>
+          <w:lang w:val="en-US"/>
+        </w:rPr>
+        <w:t>Upravljač</w:t>
+      </w:r>
+      <w:proofErr w:type="spellEnd"/>
+      <w:r>
+        <w:rPr>
+          <w:lang w:val="en-US"/>
+        </w:rPr>
+        <w:t xml:space="preserve"> </w:t>
+      </w:r>
+      <w:proofErr w:type="spellStart"/>
+      <w:r>
+        <w:rPr>
+          <w:lang w:val="en-US"/>
+        </w:rPr>
+        <w:t>obrađuje</w:t>
+      </w:r>
+      <w:proofErr w:type="spellEnd"/>
+      <w:r>
+        <w:rPr>
+          <w:lang w:val="en-US"/>
+        </w:rPr>
+        <w:t xml:space="preserve"> </w:t>
+      </w:r>
+      <w:proofErr w:type="spellStart"/>
+      <w:r>
+        <w:rPr>
+          <w:lang w:val="en-US"/>
+        </w:rPr>
+        <w:t>korisničke</w:t>
+      </w:r>
+      <w:proofErr w:type="spellEnd"/>
+      <w:r>
+        <w:rPr>
+          <w:lang w:val="en-US"/>
+        </w:rPr>
+        <w:t xml:space="preserve"> </w:t>
+      </w:r>
+      <w:proofErr w:type="spellStart"/>
+      <w:r>
+        <w:rPr>
+          <w:lang w:val="en-US"/>
+        </w:rPr>
+        <w:t>akcije</w:t>
+      </w:r>
+      <w:proofErr w:type="spellEnd"/>
+      <w:r>
+        <w:rPr>
+          <w:lang w:val="en-US"/>
+        </w:rPr>
+        <w:t xml:space="preserve">. </w:t>
+      </w:r>
+      <w:proofErr w:type="spellStart"/>
+      <w:r>
+        <w:rPr>
+          <w:lang w:val="en-US"/>
+        </w:rPr>
+        <w:t>Pogledi</w:t>
+      </w:r>
+      <w:proofErr w:type="spellEnd"/>
+      <w:r>
+        <w:rPr>
+          <w:lang w:val="en-US"/>
+        </w:rPr>
+        <w:t xml:space="preserve"> </w:t>
+      </w:r>
+      <w:proofErr w:type="spellStart"/>
+      <w:r>
+        <w:rPr>
+          <w:lang w:val="en-US"/>
+        </w:rPr>
+        <w:t>i</w:t>
+      </w:r>
+      <w:proofErr w:type="spellEnd"/>
+      <w:r>
+        <w:rPr>
+          <w:lang w:val="en-US"/>
+        </w:rPr>
+        <w:t xml:space="preserve"> </w:t>
+      </w:r>
+      <w:proofErr w:type="spellStart"/>
+      <w:r>
+        <w:rPr>
+          <w:lang w:val="en-US"/>
+        </w:rPr>
+        <w:t>upravljači</w:t>
+      </w:r>
+      <w:proofErr w:type="spellEnd"/>
+      <w:r>
+        <w:rPr>
+          <w:lang w:val="en-US"/>
+        </w:rPr>
+        <w:t xml:space="preserve"> </w:t>
+      </w:r>
+      <w:proofErr w:type="spellStart"/>
+      <w:r>
+        <w:rPr>
+          <w:lang w:val="en-US"/>
+        </w:rPr>
+        <w:t>zajedno</w:t>
+      </w:r>
+      <w:proofErr w:type="spellEnd"/>
+      <w:r>
+        <w:rPr>
+          <w:lang w:val="en-US"/>
+        </w:rPr>
+        <w:t xml:space="preserve"> </w:t>
+      </w:r>
+      <w:proofErr w:type="spellStart"/>
+      <w:r>
+        <w:rPr>
+          <w:lang w:val="en-US"/>
+        </w:rPr>
+        <w:t>čine</w:t>
+      </w:r>
+      <w:proofErr w:type="spellEnd"/>
+      <w:r>
+        <w:rPr>
+          <w:lang w:val="en-US"/>
+        </w:rPr>
+        <w:t xml:space="preserve"> </w:t>
+      </w:r>
+      <w:proofErr w:type="spellStart"/>
+      <w:r>
+        <w:rPr>
+          <w:lang w:val="en-US"/>
+        </w:rPr>
+        <w:t>korisničko</w:t>
+      </w:r>
+      <w:proofErr w:type="spellEnd"/>
+      <w:r>
+        <w:rPr>
+          <w:lang w:val="en-US"/>
+        </w:rPr>
+        <w:t xml:space="preserve"> </w:t>
+      </w:r>
+      <w:proofErr w:type="spellStart"/>
+      <w:r>
+        <w:rPr>
+          <w:lang w:val="en-US"/>
+        </w:rPr>
+        <w:t>sučelje</w:t>
+      </w:r>
+      <w:proofErr w:type="spellEnd"/>
+      <w:r>
+        <w:rPr>
+          <w:lang w:val="en-US"/>
+        </w:rPr>
+        <w:t>.</w:t>
+      </w:r>
+      <w:r>
+        <w:rPr>
+          <w:lang w:val="en-US"/>
+        </w:rPr>
+        <w:t xml:space="preserve"> </w:t>
+      </w:r>
+    </w:p>
+    <w:p>
+      <w:r>
+        <w:rPr>
+          <w:lang w:val="en-US"/>
+        </w:rPr>
+        <w:t xml:space="preserve">Model je </w:t>
+      </w:r>
+      <w:proofErr w:type="spellStart"/>
+      <w:r>
+        <w:rPr>
+          <w:lang w:val="en-US"/>
+        </w:rPr>
+        <w:t>komponenta</w:t>
+      </w:r>
+      <w:proofErr w:type="spellEnd"/>
+      <w:r>
+        <w:rPr>
+          <w:lang w:val="en-US"/>
+        </w:rPr>
+        <w:t xml:space="preserve"> </w:t>
+      </w:r>
+      <w:proofErr w:type="spellStart"/>
+      <w:r>
+        <w:rPr>
+          <w:lang w:val="en-US"/>
+        </w:rPr>
+        <w:t>koja</w:t>
+      </w:r>
+      <w:proofErr w:type="spellEnd"/>
+      <w:r>
+        <w:rPr>
+          <w:lang w:val="en-US"/>
+        </w:rPr>
+        <w:t xml:space="preserve"> </w:t>
+      </w:r>
+      <w:proofErr w:type="spellStart"/>
+      <w:r>
+        <w:rPr>
+          <w:lang w:val="en-US"/>
+        </w:rPr>
+        <w:t>sadrži</w:t>
+      </w:r>
+      <w:proofErr w:type="spellEnd"/>
+      <w:r>
+        <w:rPr>
+          <w:lang w:val="en-US"/>
+        </w:rPr>
+        <w:t xml:space="preserve"> </w:t>
+      </w:r>
+      <w:proofErr w:type="spellStart"/>
+      <w:r>
+        <w:rPr>
+          <w:lang w:val="en-US"/>
+        </w:rPr>
+        <w:t>glavne</w:t>
+      </w:r>
+      <w:proofErr w:type="spellEnd"/>
+      <w:r>
+        <w:rPr>
+          <w:lang w:val="en-US"/>
+        </w:rPr>
+        <w:t xml:space="preserve"> </w:t>
+      </w:r>
+      <w:proofErr w:type="spellStart"/>
+      <w:r>
+        <w:rPr>
+          <w:lang w:val="en-US"/>
+        </w:rPr>
+        <w:t>podatke</w:t>
+      </w:r>
+      <w:proofErr w:type="spellEnd"/>
+      <w:r>
+        <w:rPr>
+          <w:lang w:val="en-US"/>
+        </w:rPr>
+        <w:t xml:space="preserve"> </w:t>
+      </w:r>
+      <w:proofErr w:type="spellStart"/>
+      <w:r>
+        <w:rPr>
+          <w:lang w:val="en-US"/>
+        </w:rPr>
+        <w:t>i</w:t>
+      </w:r>
+      <w:proofErr w:type="spellEnd"/>
+      <w:r>
+        <w:rPr>
+          <w:lang w:val="en-US"/>
+        </w:rPr>
+        <w:t xml:space="preserve"> </w:t>
+      </w:r>
+      <w:proofErr w:type="spellStart"/>
+      <w:r>
+        <w:rPr>
+          <w:lang w:val="en-US"/>
+        </w:rPr>
+        <w:t>funkcionalnost</w:t>
+      </w:r>
+      <w:proofErr w:type="spellEnd"/>
+      <w:r>
+        <w:rPr>
+          <w:lang w:val="en-US"/>
+        </w:rPr>
+        <w:t xml:space="preserve">. </w:t>
+      </w:r>
+      <w:proofErr w:type="spellStart"/>
+      <w:r>
+        <w:rPr>
+          <w:lang w:val="en-US"/>
+        </w:rPr>
+        <w:t>Neovisna</w:t>
+      </w:r>
+      <w:proofErr w:type="spellEnd"/>
+      <w:r>
+        <w:rPr>
+          <w:lang w:val="en-US"/>
+        </w:rPr>
+        <w:t xml:space="preserve"> je o</w:t>
+      </w:r>
+      <w:r>
+        <w:rPr>
+          <w:lang w:val="en-US"/>
+        </w:rPr>
+        <w:t xml:space="preserve"> </w:t>
+      </w:r>
+      <w:proofErr w:type="spellStart"/>
+      <w:r>
+        <w:rPr>
+          <w:lang w:val="en-US"/>
+        </w:rPr>
+        <w:t>prezentaciji</w:t>
+      </w:r>
+      <w:proofErr w:type="spellEnd"/>
+      <w:r>
+        <w:rPr>
+          <w:lang w:val="en-US"/>
+        </w:rPr>
+        <w:t xml:space="preserve"> </w:t>
+      </w:r>
+      <w:proofErr w:type="spellStart"/>
+      <w:r>
+        <w:rPr>
+          <w:lang w:val="en-US"/>
+        </w:rPr>
+        <w:t>pod</w:t>
+      </w:r>
+      <w:r>
+        <w:rPr>
+          <w:lang w:val="en-US"/>
+        </w:rPr>
+        <w:t>ataka</w:t>
+      </w:r>
+      <w:proofErr w:type="spellEnd"/>
+      <w:r>
+        <w:rPr>
+          <w:lang w:val="en-US"/>
+        </w:rPr>
+        <w:t xml:space="preserve"> </w:t>
+      </w:r>
+      <w:proofErr w:type="spellStart"/>
+      <w:r>
+        <w:rPr>
+          <w:lang w:val="en-US"/>
+        </w:rPr>
+        <w:t>i</w:t>
+      </w:r>
+      <w:proofErr w:type="spellEnd"/>
+      <w:r>
+        <w:rPr>
+          <w:lang w:val="en-US"/>
+        </w:rPr>
+        <w:t xml:space="preserve"> </w:t>
+      </w:r>
+      <w:proofErr w:type="spellStart"/>
+      <w:r>
+        <w:rPr>
+          <w:lang w:val="en-US"/>
+        </w:rPr>
+        <w:t>obradi</w:t>
+      </w:r>
+      <w:proofErr w:type="spellEnd"/>
+      <w:r>
+        <w:rPr>
+          <w:lang w:val="en-US"/>
+        </w:rPr>
+        <w:t xml:space="preserve"> </w:t>
+      </w:r>
+      <w:proofErr w:type="spellStart"/>
+      <w:r>
+        <w:rPr>
+          <w:lang w:val="en-US"/>
+        </w:rPr>
+        <w:t>akcija</w:t>
+      </w:r>
+      <w:proofErr w:type="spellEnd"/>
+      <w:r>
+        <w:rPr>
+          <w:lang w:val="en-US"/>
+        </w:rPr>
+        <w:t xml:space="preserve"> </w:t>
+      </w:r>
+      <w:proofErr w:type="spellStart"/>
+      <w:r>
+        <w:rPr>
+          <w:lang w:val="en-US"/>
+        </w:rPr>
+        <w:t>korisnika</w:t>
+      </w:r>
+      <w:proofErr w:type="spellEnd"/>
+      <w:r>
+        <w:rPr>
+          <w:lang w:val="en-US"/>
+        </w:rPr>
+        <w:t xml:space="preserve">. </w:t>
+      </w:r>
+      <w:r>
+        <w:rPr>
+          <w:lang w:val="en-US"/>
+        </w:rPr>
+        <w:t xml:space="preserve">U </w:t>
+      </w:r>
+      <w:proofErr w:type="spellStart"/>
+      <w:r>
+        <w:rPr>
+          <w:lang w:val="en-US"/>
+        </w:rPr>
+        <w:t>ovome</w:t>
+      </w:r>
+      <w:proofErr w:type="spellEnd"/>
+      <w:r>
+        <w:rPr>
+          <w:lang w:val="en-US"/>
+        </w:rPr>
+        <w:t xml:space="preserve"> </w:t>
+      </w:r>
+      <w:proofErr w:type="spellStart"/>
+      <w:r>
+        <w:rPr>
+          <w:lang w:val="en-US"/>
+        </w:rPr>
+        <w:t>sustavu</w:t>
+      </w:r>
+      <w:proofErr w:type="spellEnd"/>
+      <w:r>
+        <w:rPr>
+          <w:lang w:val="en-US"/>
+        </w:rPr>
+        <w:t xml:space="preserve"> </w:t>
+      </w:r>
+      <w:proofErr w:type="spellStart"/>
+      <w:r>
+        <w:rPr>
+          <w:lang w:val="en-US"/>
+        </w:rPr>
+        <w:t>sloj</w:t>
+      </w:r>
+      <w:proofErr w:type="spellEnd"/>
+      <w:r>
+        <w:rPr>
+          <w:lang w:val="en-US"/>
+        </w:rPr>
+        <w:t xml:space="preserve"> </w:t>
+      </w:r>
+      <w:proofErr w:type="spellStart"/>
+      <w:r>
+        <w:rPr>
+          <w:lang w:val="en-US"/>
+        </w:rPr>
+        <w:t>modela</w:t>
+      </w:r>
+      <w:proofErr w:type="spellEnd"/>
+      <w:r>
+        <w:rPr>
+          <w:lang w:val="en-US"/>
+        </w:rPr>
+        <w:t xml:space="preserve"> </w:t>
+      </w:r>
+      <w:proofErr w:type="spellStart"/>
+      <w:r>
+        <w:rPr>
+          <w:lang w:val="en-US"/>
+        </w:rPr>
+        <w:t>predstavljen</w:t>
+      </w:r>
+      <w:proofErr w:type="spellEnd"/>
+      <w:r>
+        <w:rPr>
+          <w:lang w:val="en-US"/>
+        </w:rPr>
+        <w:t xml:space="preserve"> je </w:t>
+      </w:r>
+      <w:proofErr w:type="spellStart"/>
+      <w:r>
+        <w:rPr>
+          <w:lang w:val="en-US"/>
+        </w:rPr>
+        <w:t>modelima</w:t>
+      </w:r>
+      <w:proofErr w:type="spellEnd"/>
+      <w:r>
+        <w:rPr>
+          <w:lang w:val="en-US"/>
+        </w:rPr>
+        <w:t xml:space="preserve"> </w:t>
+      </w:r>
+      <w:proofErr w:type="spellStart"/>
+      <w:r>
+        <w:rPr>
+          <w:lang w:val="en-US"/>
+        </w:rPr>
+        <w:t>domene</w:t>
+      </w:r>
+      <w:proofErr w:type="spellEnd"/>
+      <w:r>
+        <w:rPr>
+          <w:lang w:val="en-US"/>
+        </w:rPr>
+        <w:t xml:space="preserve"> </w:t>
+      </w:r>
+      <w:proofErr w:type="spellStart"/>
+      <w:r>
+        <w:rPr>
+          <w:lang w:val="en-US"/>
+        </w:rPr>
+        <w:t>koji</w:t>
+      </w:r>
+      <w:proofErr w:type="spellEnd"/>
+      <w:r>
+        <w:rPr>
+          <w:lang w:val="en-US"/>
+        </w:rPr>
+        <w:t xml:space="preserve"> </w:t>
+      </w:r>
+      <w:proofErr w:type="spellStart"/>
+      <w:r>
+        <w:rPr>
+          <w:lang w:val="en-US"/>
+        </w:rPr>
+        <w:t>su</w:t>
+      </w:r>
+      <w:proofErr w:type="spellEnd"/>
+      <w:r>
+        <w:rPr>
+          <w:lang w:val="en-US"/>
+        </w:rPr>
+        <w:t xml:space="preserve"> </w:t>
+      </w:r>
+      <w:proofErr w:type="spellStart"/>
+      <w:r>
+        <w:rPr>
+          <w:lang w:val="en-US"/>
+        </w:rPr>
+        <w:t>obja</w:t>
+      </w:r>
+      <w:r>
+        <w:t>šnjeni</w:t>
+      </w:r>
+      <w:proofErr w:type="spellEnd"/>
+      <w:r>
+        <w:t xml:space="preserve"> u poglavlju 4.</w:t>
+      </w:r>
+    </w:p>
+    <w:p>
+      <w:pPr>
+        <w:spacing w:before="0" w:after="0"/>
+        <w:rPr>
+          <w:rFonts w:ascii="TimesNewRomanPSMT" w:hAnsi="TimesNewRomanPSMT" w:cs="TimesNewRomanPSMT"/>
+        </w:rPr>
+      </w:pPr>
+      <w:r>
+        <w:rPr>
+          <w:rFonts w:ascii="TimesNewRomanPSMT" w:hAnsi="TimesNewRomanPSMT" w:cs="TimesNewRomanPSMT"/>
+        </w:rPr>
+        <w:br w:type="page"/>
+      </w:r>
+    </w:p>
+    <w:p>
+      <w:pPr>
+        <w:autoSpaceDE w:val="0"/>
+        <w:autoSpaceDN w:val="0"/>
+        <w:adjustRightInd w:val="0"/>
+        <w:spacing w:before="0" w:after="0"/>
+        <w:rPr>
+          <w:rFonts w:ascii="TimesNewRomanPSMT" w:hAnsi="TimesNewRomanPSMT" w:cs="TimesNewRomanPSMT"/>
+        </w:rPr>
+      </w:pPr>
+      <w:r>
+        <w:rPr>
+          <w:rFonts w:ascii="TimesNewRomanPSMT" w:hAnsi="TimesNewRomanPSMT" w:cs="TimesNewRomanPSMT"/>
+        </w:rPr>
+        <w:lastRenderedPageBreak/>
+        <w:t>Upravljač je komponenta koja prihvaća korisnički unos kao događaje. Kako ti</w:t>
+      </w:r>
+      <w:r>
+        <w:rPr>
+          <w:rFonts w:ascii="TimesNewRomanPSMT" w:hAnsi="TimesNewRomanPSMT" w:cs="TimesNewRomanPSMT"/>
+        </w:rPr>
+        <w:t xml:space="preserve"> </w:t>
+      </w:r>
+      <w:r>
+        <w:rPr>
+          <w:rFonts w:ascii="TimesNewRomanPSMT" w:hAnsi="TimesNewRomanPSMT" w:cs="TimesNewRomanPSMT"/>
+        </w:rPr>
+        <w:t>događaji dolaze do upravljača ovisi o platformi koja je koriš</w:t>
+      </w:r>
+      <w:r>
+        <w:rPr>
+          <w:rFonts w:ascii="TimesNewRomanPSMT" w:hAnsi="TimesNewRomanPSMT" w:cs="TimesNewRomanPSMT"/>
+        </w:rPr>
+        <w:t>tena</w:t>
+      </w:r>
+      <w:r>
+        <w:rPr>
+          <w:rFonts w:ascii="TimesNewRomanPSMT" w:hAnsi="TimesNewRomanPSMT" w:cs="TimesNewRomanPSMT"/>
+        </w:rPr>
+        <w:t>. Jedan upravljač</w:t>
+      </w:r>
+      <w:r>
+        <w:rPr>
+          <w:rFonts w:ascii="TimesNewRomanPSMT" w:hAnsi="TimesNewRomanPSMT" w:cs="TimesNewRomanPSMT"/>
+        </w:rPr>
+        <w:t xml:space="preserve"> </w:t>
+      </w:r>
+      <w:r>
+        <w:rPr>
+          <w:rFonts w:ascii="TimesNewRomanPSMT" w:hAnsi="TimesNewRomanPSMT" w:cs="TimesNewRomanPSMT"/>
+        </w:rPr>
+        <w:t>najčešće je odgovoran za ostvarivanje jednog područja funkcionalnosti aplikacije.</w:t>
+      </w:r>
+      <w:r>
+        <w:rPr>
+          <w:rFonts w:ascii="TimesNewRomanPSMT" w:hAnsi="TimesNewRomanPSMT" w:cs="TimesNewRomanPSMT"/>
+        </w:rPr>
+        <w:t xml:space="preserve"> U ovome sustavu postoje tri upravljača.</w:t>
+      </w:r>
+    </w:p>
+    <w:p>
+      <w:pPr>
+        <w:autoSpaceDE w:val="0"/>
+        <w:autoSpaceDN w:val="0"/>
+        <w:adjustRightInd w:val="0"/>
+        <w:spacing w:before="0" w:after="0"/>
+        <w:rPr>
+          <w:rFonts w:ascii="TimesNewRomanPSMT" w:hAnsi="TimesNewRomanPSMT" w:cs="TimesNewRomanPSMT"/>
+        </w:rPr>
+      </w:pPr>
+      <w:r>
+        <w:rPr>
+          <w:rFonts w:ascii="TimesNewRomanPSMT" w:hAnsi="TimesNewRomanPSMT" w:cs="TimesNewRomanPSMT"/>
+          <w:noProof/>
+        </w:rPr>
+        <w:drawing>
+          <wp:inline distT="0" distB="0" distL="0" distR="0">
+            <wp:extent cx="5760085" cy="3048405"/>
+            <wp:effectExtent l="0" t="0" r="0" b="0"/>
+            <wp:docPr id="9" name="Picture 9"/>
+            <wp:cNvGraphicFramePr>
+              <a:graphicFrameLocks xmlns:a="http://schemas.openxmlformats.org/drawingml/2006/main" noChangeAspect="1"/>
+            </wp:cNvGraphicFramePr>
+            <a:graphic xmlns:a="http://schemas.openxmlformats.org/drawingml/2006/main">
+              <a:graphicData uri="http://schemas.openxmlformats.org/drawingml/2006/picture">
+                <pic:pic xmlns:pic="http://schemas.openxmlformats.org/drawingml/2006/picture">
+                  <pic:nvPicPr>
+                    <pic:cNvPr id="0" name="Picture 1"/>
+                    <pic:cNvPicPr>
+                      <a:picLocks noChangeAspect="1" noChangeArrowheads="1"/>
+                    </pic:cNvPicPr>
+                  </pic:nvPicPr>
+                  <pic:blipFill>
+                    <a:blip r:embed="rId17">
+                      <a:extLst>
+                        <a:ext uri="{28A0092B-C50C-407E-A947-70E740481C1C}">
+                          <a14:useLocalDpi xmlns:a14="http://schemas.microsoft.com/office/drawing/2010/main" val="0"/>
+                        </a:ext>
+                      </a:extLst>
+                    </a:blip>
+                    <a:srcRect/>
+                    <a:stretch>
+                      <a:fillRect/>
+                    </a:stretch>
+                  </pic:blipFill>
+                  <pic:spPr bwMode="auto">
+                    <a:xfrm>
+                      <a:off x="0" y="0"/>
+                      <a:ext cx="5760085" cy="3048405"/>
+                    </a:xfrm>
+                    <a:prstGeom prst="rect">
+                      <a:avLst/>
+                    </a:prstGeom>
+                    <a:noFill/>
+                    <a:ln>
+                      <a:noFill/>
+                    </a:ln>
+                  </pic:spPr>
+                </pic:pic>
+              </a:graphicData>
+            </a:graphic>
+          </wp:inline>
+        </w:drawing>
+      </w:r>
+    </w:p>
+    <w:p>
+      <w:pPr>
+        <w:autoSpaceDE w:val="0"/>
+        <w:autoSpaceDN w:val="0"/>
+        <w:adjustRightInd w:val="0"/>
+        <w:spacing w:before="0" w:after="0"/>
+        <w:rPr>
+          <w:rFonts w:ascii="TimesNewRomanPSMT" w:hAnsi="TimesNewRomanPSMT" w:cs="TimesNewRomanPSMT"/>
+        </w:rPr>
+      </w:pPr>
+      <w:r>
+        <w:rPr>
+          <w:rFonts w:ascii="TimesNewRomanPSMT" w:hAnsi="TimesNewRomanPSMT" w:cs="TimesNewRomanPSMT"/>
+        </w:rPr>
+        <w:t xml:space="preserve">Upravljač </w:t>
+      </w:r>
+      <w:proofErr w:type="spellStart"/>
+      <w:r>
+        <w:rPr>
+          <w:rFonts w:ascii="TimesNewRomanPSMT" w:hAnsi="TimesNewRomanPSMT" w:cs="TimesNewRomanPSMT"/>
+        </w:rPr>
+        <w:t>UserController</w:t>
+      </w:r>
+      <w:proofErr w:type="spellEnd"/>
+      <w:r>
+        <w:rPr>
+          <w:rFonts w:ascii="TimesNewRomanPSMT" w:hAnsi="TimesNewRomanPSMT" w:cs="TimesNewRomanPSMT"/>
+        </w:rPr>
+        <w:t xml:space="preserve"> služi za realizaciju akcija koje imaju veze s korisnicima poput prijave na sustav. Upravljač </w:t>
+      </w:r>
+      <w:proofErr w:type="spellStart"/>
+      <w:r>
+        <w:rPr>
+          <w:rFonts w:ascii="TimesNewRomanPSMT" w:hAnsi="TimesNewRomanPSMT" w:cs="TimesNewRomanPSMT"/>
+        </w:rPr>
+        <w:t>PlaceController</w:t>
+      </w:r>
+      <w:proofErr w:type="spellEnd"/>
+      <w:r>
+        <w:rPr>
+          <w:rFonts w:ascii="TimesNewRomanPSMT" w:hAnsi="TimesNewRomanPSMT" w:cs="TimesNewRomanPSMT"/>
+        </w:rPr>
+        <w:t xml:space="preserve"> služi za realizaciju akcija koje imaju veze sa samim lokacijama poput dodavanja novog mjesta u sustav. Upravljač </w:t>
+      </w:r>
+      <w:proofErr w:type="spellStart"/>
+      <w:r>
+        <w:rPr>
+          <w:rFonts w:ascii="TimesNewRomanPSMT" w:hAnsi="TimesNewRomanPSMT" w:cs="TimesNewRomanPSMT"/>
+        </w:rPr>
+        <w:t>EventController</w:t>
+      </w:r>
+      <w:proofErr w:type="spellEnd"/>
+      <w:r>
+        <w:rPr>
+          <w:rFonts w:ascii="TimesNewRomanPSMT" w:hAnsi="TimesNewRomanPSMT" w:cs="TimesNewRomanPSMT"/>
+        </w:rPr>
+        <w:t xml:space="preserve"> služi za realizaciju akcija koje imaju veze s informacijama o događajima.</w:t>
+      </w:r>
+    </w:p>
+    <w:p>
+      <w:pPr>
+        <w:spacing w:before="0" w:after="0"/>
+        <w:rPr>
+          <w:rFonts w:ascii="TimesNewRomanPSMT" w:hAnsi="TimesNewRomanPSMT" w:cs="TimesNewRomanPSMT"/>
+        </w:rPr>
+      </w:pPr>
+      <w:r>
+        <w:rPr>
+          <w:rFonts w:ascii="TimesNewRomanPSMT" w:hAnsi="TimesNewRomanPSMT" w:cs="TimesNewRomanPSMT"/>
+        </w:rPr>
+        <w:br w:type="page"/>
+      </w:r>
+    </w:p>
+    <w:p>
+      <w:pPr>
+        <w:autoSpaceDE w:val="0"/>
+        <w:autoSpaceDN w:val="0"/>
+        <w:adjustRightInd w:val="0"/>
+        <w:spacing w:before="0" w:after="0"/>
+        <w:rPr>
+          <w:rFonts w:ascii="TimesNewRomanPSMT" w:hAnsi="TimesNewRomanPSMT" w:cs="TimesNewRomanPSMT"/>
+        </w:rPr>
+      </w:pPr>
+      <w:r>
+        <w:rPr>
+          <w:rFonts w:ascii="TimesNewRomanPSMT" w:hAnsi="TimesNewRomanPSMT" w:cs="TimesNewRomanPSMT"/>
+        </w:rPr>
+        <w:lastRenderedPageBreak/>
+        <w:t xml:space="preserve">Pogled je komponenta koja služi za prezentaciju informacija korisniku, kako bi razdvojili podatke koji se koriste u pogledu od onih koji su definirani u domeni korišteni su </w:t>
+      </w:r>
+      <w:proofErr w:type="spellStart"/>
+      <w:r>
+        <w:rPr>
+          <w:rFonts w:ascii="TimesNewRomanPSMT" w:hAnsi="TimesNewRomanPSMT" w:cs="TimesNewRomanPSMT"/>
+        </w:rPr>
+        <w:t>ViewModeli</w:t>
+      </w:r>
+      <w:proofErr w:type="spellEnd"/>
+      <w:r>
+        <w:rPr>
+          <w:rFonts w:ascii="TimesNewRomanPSMT" w:hAnsi="TimesNewRomanPSMT" w:cs="TimesNewRomanPSMT"/>
+        </w:rPr>
+        <w:t>.</w:t>
+      </w:r>
+    </w:p>
+    <w:p>
+      <w:pPr>
+        <w:autoSpaceDE w:val="0"/>
+        <w:autoSpaceDN w:val="0"/>
+        <w:adjustRightInd w:val="0"/>
+        <w:spacing w:before="0" w:after="0"/>
+        <w:rPr>
+          <w:rFonts w:ascii="TimesNewRomanPSMT" w:hAnsi="TimesNewRomanPSMT" w:cs="TimesNewRomanPSMT"/>
+        </w:rPr>
+      </w:pPr>
+      <w:r>
+        <w:rPr>
+          <w:rFonts w:ascii="TimesNewRomanPSMT" w:hAnsi="TimesNewRomanPSMT" w:cs="TimesNewRomanPSMT"/>
+          <w:noProof/>
+        </w:rPr>
+        <w:drawing>
+          <wp:inline distT="0" distB="0" distL="0" distR="0">
+            <wp:extent cx="5449570" cy="3657600"/>
+            <wp:effectExtent l="0" t="0" r="0" b="0"/>
+            <wp:docPr id="11" name="Picture 11"/>
+            <wp:cNvGraphicFramePr>
+              <a:graphicFrameLocks xmlns:a="http://schemas.openxmlformats.org/drawingml/2006/main" noChangeAspect="1"/>
+            </wp:cNvGraphicFramePr>
+            <a:graphic xmlns:a="http://schemas.openxmlformats.org/drawingml/2006/main">
+              <a:graphicData uri="http://schemas.openxmlformats.org/drawingml/2006/picture">
+                <pic:pic xmlns:pic="http://schemas.openxmlformats.org/drawingml/2006/picture">
+                  <pic:nvPicPr>
+                    <pic:cNvPr id="0" name="Picture 2"/>
+                    <pic:cNvPicPr>
+                      <a:picLocks noChangeAspect="1" noChangeArrowheads="1"/>
+                    </pic:cNvPicPr>
+                  </pic:nvPicPr>
+                  <pic:blipFill>
+                    <a:blip r:embed="rId18">
+                      <a:extLst>
+                        <a:ext uri="{28A0092B-C50C-407E-A947-70E740481C1C}">
+                          <a14:useLocalDpi xmlns:a14="http://schemas.microsoft.com/office/drawing/2010/main" val="0"/>
+                        </a:ext>
+                      </a:extLst>
+                    </a:blip>
+                    <a:srcRect/>
+                    <a:stretch>
+                      <a:fillRect/>
+                    </a:stretch>
+                  </pic:blipFill>
+                  <pic:spPr bwMode="auto">
+                    <a:xfrm>
+                      <a:off x="0" y="0"/>
+                      <a:ext cx="5449570" cy="3657600"/>
+                    </a:xfrm>
+                    <a:prstGeom prst="rect">
+                      <a:avLst/>
+                    </a:prstGeom>
+                    <a:noFill/>
+                    <a:ln>
+                      <a:noFill/>
+                    </a:ln>
+                  </pic:spPr>
+                </pic:pic>
+              </a:graphicData>
+            </a:graphic>
+          </wp:inline>
+        </w:drawing>
+      </w:r>
+    </w:p>
+    <w:p>
+      <w:pPr>
+        <w:autoSpaceDE w:val="0"/>
+        <w:autoSpaceDN w:val="0"/>
+        <w:adjustRightInd w:val="0"/>
+        <w:spacing w:before="0" w:after="0"/>
+        <w:rPr>
+          <w:rFonts w:ascii="TimesNewRomanPSMT" w:hAnsi="TimesNewRomanPSMT" w:cs="TimesNewRomanPSMT"/>
+        </w:rPr>
+      </w:pPr>
+      <w:r>
+        <w:rPr>
+          <w:rFonts w:ascii="TimesNewRomanPSMT" w:hAnsi="TimesNewRomanPSMT" w:cs="TimesNewRomanPSMT"/>
+        </w:rPr>
+        <w:t xml:space="preserve">Svaka akcija ima odgovarajući </w:t>
+      </w:r>
+      <w:proofErr w:type="spellStart"/>
+      <w:r>
+        <w:rPr>
+          <w:rFonts w:ascii="TimesNewRomanPSMT" w:hAnsi="TimesNewRomanPSMT" w:cs="TimesNewRomanPSMT"/>
+        </w:rPr>
+        <w:t>ViewModel</w:t>
+      </w:r>
+      <w:proofErr w:type="spellEnd"/>
+      <w:r>
+        <w:rPr>
+          <w:rFonts w:ascii="TimesNewRomanPSMT" w:hAnsi="TimesNewRomanPSMT" w:cs="TimesNewRomanPSMT"/>
+        </w:rPr>
+        <w:t xml:space="preserve"> čime se smanjuje složenost koda u pogledima, a i u upravljačima.</w:t>
+      </w:r>
+    </w:p>
+    <w:p>
+      <w:pPr>
+        <w:autoSpaceDE w:val="0"/>
+        <w:autoSpaceDN w:val="0"/>
+        <w:adjustRightInd w:val="0"/>
+        <w:spacing w:before="0" w:after="0"/>
+        <w:rPr>
+          <w:rFonts w:ascii="TimesNewRomanPSMT" w:hAnsi="TimesNewRomanPSMT" w:cs="TimesNewRomanPSMT"/>
+        </w:rPr>
+      </w:pPr>
+    </w:p>
+    <w:p>
+      <w:pPr>
+        <w:autoSpaceDE w:val="0"/>
+        <w:autoSpaceDN w:val="0"/>
+        <w:adjustRightInd w:val="0"/>
+        <w:spacing w:before="0" w:after="0"/>
+        <w:rPr>
+          <w:rFonts w:ascii="TimesNewRomanPSMT" w:hAnsi="TimesNewRomanPSMT" w:cs="TimesNewRomanPSMT"/>
+        </w:rPr>
+      </w:pPr>
+      <w:r>
+        <w:rPr>
+          <w:rFonts w:ascii="TimesNewRomanPSMT" w:hAnsi="TimesNewRomanPSMT" w:cs="TimesNewRomanPSMT"/>
+        </w:rPr>
+        <w:t>Ovako realiziran prezentacijski sloj ne sadrži nikakvu poslovnu logiku (ili je sadrži minimalno) budući da je poslovna logika implementirana u modelima domene i poslovnom sloju, koje ovaj prezentacijski sloj samo koristi a ne implementira ih.</w:t>
+      </w:r>
+    </w:p>
+    <w:p>
+      <w:pPr>
+        <w:autoSpaceDE w:val="0"/>
+        <w:autoSpaceDN w:val="0"/>
+        <w:adjustRightInd w:val="0"/>
+        <w:spacing w:before="0" w:after="0"/>
+        <w:rPr>
+          <w:rFonts w:ascii="TimesNewRomanPSMT" w:hAnsi="TimesNewRomanPSMT" w:cs="TimesNewRomanPSMT"/>
+        </w:rPr>
+      </w:pPr>
+      <w:r>
+        <w:rPr>
+          <w:rFonts w:ascii="TimesNewRomanPSMT" w:hAnsi="TimesNewRomanPSMT" w:cs="TimesNewRomanPSMT"/>
+        </w:rPr>
+        <w:t>Korisnik predaje neki zahtjev koji se prosljeđuje odgovarajućem upravljaču, upravljač tada poziva poslovni sloj od kojeg dobiva odgovor (najčešće u oblik potvrde obavljanja radnje ili modela domene) nakon čega upravljač stvara odgovor iz kojeg se tada kreira pogled i vrača korisniku.</w:t>
+      </w:r>
+      <w:r>
+        <w:br w:type="page"/>
+      </w:r>
+    </w:p>
+    <w:p>
+      <w:pPr>
+        <w:pStyle w:val="Heading1"/>
+      </w:pPr>
+      <w:bookmarkStart w:id="20" w:name="_Toc473456908"/>
       <w:r>
         <w:lastRenderedPageBreak/>
         <w:t>Opis mobilne aplikacije</w:t>
       </w:r>
-      <w:bookmarkEnd w:id="17"/>
+      <w:bookmarkEnd w:id="20"/>
     </w:p>
     <w:p>
       <w:r>
@@ -13965,9 +17187,9 @@
     <w:p/>
     <w:p/>
     <w:sectPr>
-      <w:headerReference w:type="even" r:id="rId13"/>
-      <w:headerReference w:type="default" r:id="rId14"/>
-      <w:footerReference w:type="default" r:id="rId15"/>
+      <w:headerReference w:type="even" r:id="rId19"/>
+      <w:headerReference w:type="default" r:id="rId20"/>
+      <w:footerReference w:type="default" r:id="rId21"/>
       <w:type w:val="continuous"/>
       <w:pgSz w:w="11906" w:h="16838" w:code="9"/>
       <w:pgMar w:top="1701" w:right="1134" w:bottom="1701" w:left="1701" w:header="680" w:footer="680" w:gutter="0"/>
@@ -14064,7 +17286,7 @@
         <w:rStyle w:val="PageNumber"/>
         <w:noProof/>
       </w:rPr>
-      <w:t>22</w:t>
+      <w:t>19</w:t>
     </w:r>
     <w:r>
       <w:rPr>
@@ -17057,6 +20279,7 @@
     <w:lsdException w:name="heading 9" w:qFormat="1"/>
     <w:lsdException w:name="toc 1" w:uiPriority="39"/>
     <w:lsdException w:name="toc 2" w:uiPriority="39"/>
+    <w:lsdException w:name="toc 3" w:uiPriority="39"/>
     <w:lsdException w:name="caption" w:qFormat="1"/>
     <w:lsdException w:name="Title" w:qFormat="1"/>
     <w:lsdException w:name="Subtitle" w:qFormat="1"/>
@@ -17665,7 +20888,7 @@
     <w:basedOn w:val="Normal"/>
     <w:next w:val="Normal"/>
     <w:autoRedefine/>
-    <w:semiHidden/>
+    <w:uiPriority w:val="39"/>
     <w:rsid w:val="00ED5BAB"/>
     <w:pPr>
       <w:tabs>

</xml_diff>

<commit_message>
add missing page break
</commit_message>
<xml_diff>
--- a/seminar/seminar.docx
+++ b/seminar/seminar.docx
@@ -1,6 +1,6 @@
 
 <file path=word/document.xml><?xml version="1.0" encoding="utf-8"?>
-<w:document xmlns:wpc="http://schemas.microsoft.com/office/word/2010/wordprocessingCanvas" xmlns:mc="http://schemas.openxmlformats.org/markup-compatibility/2006" xmlns:o="urn:schemas-microsoft-com:office:office" xmlns:r="http://schemas.openxmlformats.org/officeDocument/2006/relationships" xmlns:m="http://schemas.openxmlformats.org/officeDocument/2006/math" xmlns:v="urn:schemas-microsoft-com:vml" xmlns:wp14="http://schemas.microsoft.com/office/word/2010/wordprocessingDrawing" xmlns:wp="http://schemas.openxmlformats.org/drawingml/2006/wordprocessingDrawing" xmlns:w10="urn:schemas-microsoft-com:office:word" xmlns:w="http://schemas.openxmlformats.org/wordprocessingml/2006/main" xmlns:w14="http://schemas.microsoft.com/office/word/2010/wordml" xmlns:w15="http://schemas.microsoft.com/office/word/2012/wordml" xmlns:wpg="http://schemas.microsoft.com/office/word/2010/wordprocessingGroup" xmlns:wpi="http://schemas.microsoft.com/office/word/2010/wordprocessingInk" xmlns:wne="http://schemas.microsoft.com/office/word/2006/wordml" xmlns:wps="http://schemas.microsoft.com/office/word/2010/wordprocessingShape" mc:Ignorable="w14 w15 wp14">
+<w:document xmlns:wpc="http://schemas.microsoft.com/office/word/2010/wordprocessingCanvas" xmlns:cx="http://schemas.microsoft.com/office/drawing/2014/chartex" xmlns:cx1="http://schemas.microsoft.com/office/drawing/2015/9/8/chartex" xmlns:cx2="http://schemas.microsoft.com/office/drawing/2015/10/21/chartex" xmlns:mc="http://schemas.openxmlformats.org/markup-compatibility/2006" xmlns:o="urn:schemas-microsoft-com:office:office" xmlns:r="http://schemas.openxmlformats.org/officeDocument/2006/relationships" xmlns:m="http://schemas.openxmlformats.org/officeDocument/2006/math" xmlns:v="urn:schemas-microsoft-com:vml" xmlns:wp14="http://schemas.microsoft.com/office/word/2010/wordprocessingDrawing" xmlns:wp="http://schemas.openxmlformats.org/drawingml/2006/wordprocessingDrawing" xmlns:w10="urn:schemas-microsoft-com:office:word" xmlns:w="http://schemas.openxmlformats.org/wordprocessingml/2006/main" xmlns:w14="http://schemas.microsoft.com/office/word/2010/wordml" xmlns:w15="http://schemas.microsoft.com/office/word/2012/wordml" xmlns:w16se="http://schemas.microsoft.com/office/word/2015/wordml/symex" xmlns:wpg="http://schemas.microsoft.com/office/word/2010/wordprocessingGroup" xmlns:wpi="http://schemas.microsoft.com/office/word/2010/wordprocessingInk" xmlns:wne="http://schemas.microsoft.com/office/word/2006/wordml" xmlns:wps="http://schemas.microsoft.com/office/word/2010/wordprocessingShape" mc:Ignorable="w14 w15 w16se wp14">
   <w:body>
     <w:p>
       <w:pPr>
@@ -100,21 +100,7 @@
         <w:rPr>
           <w:lang w:val="en-US"/>
         </w:rPr>
-        <w:t xml:space="preserve">, Jan </w:t>
-      </w:r>
-      <w:proofErr w:type="spellStart"/>
-      <w:r>
-        <w:rPr>
-          <w:lang w:val="en-US"/>
-        </w:rPr>
-        <w:t>Kelemen</w:t>
-      </w:r>
-      <w:proofErr w:type="spellEnd"/>
-      <w:r>
-        <w:rPr>
-          <w:lang w:val="en-US"/>
-        </w:rPr>
-        <w:t xml:space="preserve">, Marko </w:t>
+        <w:t xml:space="preserve">, Jan Kelemen, Marko </w:t>
       </w:r>
       <w:proofErr w:type="spellStart"/>
       <w:r>
@@ -7257,11 +7243,20 @@
     <w:p/>
     <w:p>
       <w:pPr>
+        <w:pStyle w:val="Autordokumenta"/>
+      </w:pPr>
+      <w:r>
+        <w:br w:type="page"/>
+      </w:r>
+    </w:p>
+    <w:p>
+      <w:pPr>
         <w:pStyle w:val="Heading2"/>
       </w:pPr>
       <w:bookmarkStart w:id="7" w:name="_Toc472366606"/>
       <w:bookmarkStart w:id="8" w:name="_Toc473456900"/>
       <w:r>
+        <w:lastRenderedPageBreak/>
         <w:t xml:space="preserve">Desktop </w:t>
       </w:r>
       <w:proofErr w:type="spellStart"/>
@@ -7683,7 +7678,6 @@
                 <w:b/>
                 <w:bCs/>
               </w:rPr>
-              <w:lastRenderedPageBreak/>
               <w:t>Scenarij:</w:t>
             </w:r>
           </w:p>
@@ -13171,8 +13165,6 @@
       <w:r>
         <w:t>,</w:t>
       </w:r>
-      <w:bookmarkStart w:id="13" w:name="_GoBack"/>
-      <w:bookmarkEnd w:id="13"/>
       <w:r>
         <w:t xml:space="preserve"> sustava</w:t>
       </w:r>
@@ -13293,7 +13285,6 @@
       <w:r>
         <w:rPr>
           <w:noProof/>
-          <w:lang w:val="en-US" w:eastAsia="en-US"/>
         </w:rPr>
         <w:drawing>
           <wp:inline distT="0" distB="0" distL="0" distR="0" wp14:anchorId="1A5B600C" wp14:editId="40A9A131">
@@ -13336,12 +13327,12 @@
       <w:pPr>
         <w:pStyle w:val="Heading1"/>
       </w:pPr>
-      <w:bookmarkStart w:id="14" w:name="_Toc473456902"/>
+      <w:bookmarkStart w:id="13" w:name="_Toc473456902"/>
       <w:r>
         <w:lastRenderedPageBreak/>
         <w:t>Opis objektnog modela</w:t>
       </w:r>
-      <w:bookmarkEnd w:id="14"/>
+      <w:bookmarkEnd w:id="13"/>
     </w:p>
     <w:p>
       <w:pPr>
@@ -13359,7 +13350,6 @@
       <w:r>
         <w:rPr>
           <w:noProof/>
-          <w:lang w:val="en-US" w:eastAsia="en-US"/>
         </w:rPr>
         <w:drawing>
           <wp:inline distT="0" distB="0" distL="0" distR="0" wp14:anchorId="68BAEAC5" wp14:editId="65CD6DFE">
@@ -13411,24 +13401,14 @@
       <w:r>
         <w:t xml:space="preserve">Slika </w:t>
       </w:r>
-      <w:r>
-        <w:fldChar w:fldCharType="begin"/>
-      </w:r>
-      <w:r>
-        <w:instrText xml:space="preserve"> SEQ Slika \* ARABIC </w:instrText>
-      </w:r>
-      <w:r>
-        <w:fldChar w:fldCharType="separate"/>
-      </w:r>
-      <w:r>
-        <w:rPr>
-          <w:noProof/>
-        </w:rPr>
-        <w:t>1</w:t>
-      </w:r>
-      <w:r>
-        <w:fldChar w:fldCharType="end"/>
-      </w:r>
+      <w:fldSimple w:instr=" SEQ Slika \* ARABIC ">
+        <w:r>
+          <w:rPr>
+            <w:noProof/>
+          </w:rPr>
+          <w:t>1</w:t>
+        </w:r>
+      </w:fldSimple>
     </w:p>
     <w:p>
       <w:pPr>
@@ -13546,7 +13526,6 @@
       <w:r>
         <w:rPr>
           <w:noProof/>
-          <w:lang w:val="en-US" w:eastAsia="en-US"/>
         </w:rPr>
         <w:drawing>
           <wp:inline distT="0" distB="0" distL="0" distR="0" wp14:anchorId="33E7A25D" wp14:editId="584CA93E">
@@ -13598,24 +13577,14 @@
       <w:r>
         <w:t xml:space="preserve">Slika </w:t>
       </w:r>
-      <w:r>
-        <w:fldChar w:fldCharType="begin"/>
-      </w:r>
-      <w:r>
-        <w:instrText xml:space="preserve"> SEQ Slika \* ARABIC </w:instrText>
-      </w:r>
-      <w:r>
-        <w:fldChar w:fldCharType="separate"/>
-      </w:r>
-      <w:r>
-        <w:rPr>
-          <w:noProof/>
-        </w:rPr>
-        <w:t>2</w:t>
-      </w:r>
-      <w:r>
-        <w:fldChar w:fldCharType="end"/>
-      </w:r>
+      <w:fldSimple w:instr=" SEQ Slika \* ARABIC ">
+        <w:r>
+          <w:rPr>
+            <w:noProof/>
+          </w:rPr>
+          <w:t>2</w:t>
+        </w:r>
+      </w:fldSimple>
     </w:p>
     <w:p/>
     <w:p>
@@ -13659,7 +13628,7 @@
       <w:pPr>
         <w:pStyle w:val="Heading1"/>
       </w:pPr>
-      <w:bookmarkStart w:id="15" w:name="_Toc473456903"/>
+      <w:bookmarkStart w:id="14" w:name="_Toc473456903"/>
       <w:bookmarkEnd w:id="10"/>
       <w:bookmarkEnd w:id="11"/>
       <w:bookmarkEnd w:id="12"/>
@@ -13671,7 +13640,7 @@
       <w:r>
         <w:t>perzistencije</w:t>
       </w:r>
-      <w:bookmarkEnd w:id="15"/>
+      <w:bookmarkEnd w:id="14"/>
       <w:proofErr w:type="spellEnd"/>
     </w:p>
     <w:p>
@@ -13741,7 +13710,6 @@
       <w:r>
         <w:rPr>
           <w:noProof/>
-          <w:lang w:val="en-US" w:eastAsia="en-US"/>
         </w:rPr>
         <w:drawing>
           <wp:inline distT="0" distB="0" distL="0" distR="0" wp14:anchorId="5223A57F" wp14:editId="3C90E52F">
@@ -13793,24 +13761,14 @@
       <w:r>
         <w:t xml:space="preserve">Slika </w:t>
       </w:r>
-      <w:r>
-        <w:fldChar w:fldCharType="begin"/>
-      </w:r>
-      <w:r>
-        <w:instrText xml:space="preserve"> SEQ Slika \* ARABIC </w:instrText>
-      </w:r>
-      <w:r>
-        <w:fldChar w:fldCharType="separate"/>
-      </w:r>
-      <w:r>
-        <w:rPr>
-          <w:noProof/>
-        </w:rPr>
-        <w:t>3</w:t>
-      </w:r>
-      <w:r>
-        <w:fldChar w:fldCharType="end"/>
-      </w:r>
+      <w:fldSimple w:instr=" SEQ Slika \* ARABIC ">
+        <w:r>
+          <w:rPr>
+            <w:noProof/>
+          </w:rPr>
+          <w:t>3</w:t>
+        </w:r>
+      </w:fldSimple>
     </w:p>
     <w:p>
       <w:pPr>
@@ -14028,7 +13986,6 @@
       <w:r>
         <w:rPr>
           <w:noProof/>
-          <w:lang w:val="en-US" w:eastAsia="en-US"/>
         </w:rPr>
         <w:drawing>
           <wp:inline distT="0" distB="0" distL="0" distR="0" wp14:anchorId="1169B8FD" wp14:editId="1FEA6D85">
@@ -14090,24 +14047,14 @@
       <w:r>
         <w:t xml:space="preserve">Slika </w:t>
       </w:r>
-      <w:r>
-        <w:fldChar w:fldCharType="begin"/>
-      </w:r>
-      <w:r>
-        <w:instrText xml:space="preserve"> SEQ Slika \* ARABIC </w:instrText>
-      </w:r>
-      <w:r>
-        <w:fldChar w:fldCharType="separate"/>
-      </w:r>
-      <w:r>
-        <w:rPr>
-          <w:noProof/>
-        </w:rPr>
-        <w:t>4</w:t>
-      </w:r>
-      <w:r>
-        <w:fldChar w:fldCharType="end"/>
-      </w:r>
+      <w:fldSimple w:instr=" SEQ Slika \* ARABIC ">
+        <w:r>
+          <w:rPr>
+            <w:noProof/>
+          </w:rPr>
+          <w:t>4</w:t>
+        </w:r>
+      </w:fldSimple>
     </w:p>
     <w:p>
       <w:pPr>
@@ -14171,31 +14118,21 @@
         <w:rPr>
           <w:noProof/>
         </w:rPr>
-        <w:t xml:space="preserve"> </w:t>
+        <w:t xml:space="preserve"> (Slika 4)</w:t>
       </w:r>
       <w:r>
         <w:rPr>
           <w:noProof/>
         </w:rPr>
-        <w:t>(</w:t>
-      </w:r>
+        <w:t>. Repozitoriji primaju o</w:t>
+      </w:r>
+      <w:bookmarkStart w:id="15" w:name="_GoBack"/>
+      <w:bookmarkEnd w:id="15"/>
       <w:r>
         <w:rPr>
           <w:noProof/>
         </w:rPr>
-        <w:t>Slika 4</w:t>
-      </w:r>
-      <w:r>
-        <w:rPr>
-          <w:noProof/>
-        </w:rPr>
-        <w:t>)</w:t>
-      </w:r>
-      <w:r>
-        <w:rPr>
-          <w:noProof/>
-        </w:rPr>
-        <w:t xml:space="preserve">. Repozitoriji primaju objekte iz domenskog sloja koje pomoću </w:t>
+        <w:t xml:space="preserve">bjekte iz domenskog sloja koje pomoću </w:t>
       </w:r>
       <w:r>
         <w:rPr>
@@ -14489,7 +14426,6 @@
       <w:r>
         <w:rPr>
           <w:noProof/>
-          <w:lang w:val="en-US" w:eastAsia="en-US"/>
         </w:rPr>
         <w:drawing>
           <wp:inline distT="0" distB="0" distL="0" distR="0" wp14:anchorId="37462E17" wp14:editId="362DF3AF">
@@ -14545,7 +14481,6 @@
       <w:r>
         <w:rPr>
           <w:noProof/>
-          <w:lang w:val="en-US" w:eastAsia="en-US"/>
         </w:rPr>
         <w:lastRenderedPageBreak/>
         <w:drawing>
@@ -14648,7 +14583,6 @@
       <w:r>
         <w:rPr>
           <w:noProof/>
-          <w:lang w:val="en-US" w:eastAsia="en-US"/>
         </w:rPr>
         <w:drawing>
           <wp:inline distT="0" distB="0" distL="0" distR="0" wp14:anchorId="5DD7C734" wp14:editId="75B37061">
@@ -14753,6 +14687,20 @@
         <w:rPr>
           <w:lang w:val="en-US"/>
         </w:rPr>
+        <w:t xml:space="preserve"> korisnik </w:t>
+      </w:r>
+      <w:proofErr w:type="spellStart"/>
+      <w:r>
+        <w:rPr>
+          <w:lang w:val="en-US"/>
+        </w:rPr>
+        <w:t>može</w:t>
+      </w:r>
+      <w:proofErr w:type="spellEnd"/>
+      <w:r>
+        <w:rPr>
+          <w:lang w:val="en-US"/>
+        </w:rPr>
         <w:t xml:space="preserve"> </w:t>
       </w:r>
       <w:proofErr w:type="spellStart"/>
@@ -14760,7 +14708,7 @@
         <w:rPr>
           <w:lang w:val="en-US"/>
         </w:rPr>
-        <w:t>korisnik</w:t>
+        <w:t>dodati</w:t>
       </w:r>
       <w:proofErr w:type="spellEnd"/>
       <w:r>
@@ -14774,7 +14722,7 @@
         <w:rPr>
           <w:lang w:val="en-US"/>
         </w:rPr>
-        <w:t>može</w:t>
+        <w:t>trenutno</w:t>
       </w:r>
       <w:proofErr w:type="spellEnd"/>
       <w:r>
@@ -14788,7 +14736,7 @@
         <w:rPr>
           <w:lang w:val="en-US"/>
         </w:rPr>
-        <w:t>dodati</w:t>
+        <w:t>aktivnu</w:t>
       </w:r>
       <w:proofErr w:type="spellEnd"/>
       <w:r>
@@ -14802,6 +14750,124 @@
         <w:rPr>
           <w:lang w:val="en-US"/>
         </w:rPr>
+        <w:t>informaciju</w:t>
+      </w:r>
+      <w:proofErr w:type="spellEnd"/>
+      <w:r>
+        <w:rPr>
+          <w:lang w:val="en-US"/>
+        </w:rPr>
+        <w:t xml:space="preserve"> (UC-6) </w:t>
+      </w:r>
+      <w:proofErr w:type="spellStart"/>
+      <w:r>
+        <w:rPr>
+          <w:lang w:val="en-US"/>
+        </w:rPr>
+        <w:t>ili</w:t>
+      </w:r>
+      <w:proofErr w:type="spellEnd"/>
+      <w:r>
+        <w:rPr>
+          <w:lang w:val="en-US"/>
+        </w:rPr>
+        <w:t xml:space="preserve"> </w:t>
+      </w:r>
+      <w:proofErr w:type="spellStart"/>
+      <w:r>
+        <w:rPr>
+          <w:lang w:val="en-US"/>
+        </w:rPr>
+        <w:t>unaprijed</w:t>
+      </w:r>
+      <w:proofErr w:type="spellEnd"/>
+      <w:r>
+        <w:rPr>
+          <w:lang w:val="en-US"/>
+        </w:rPr>
+        <w:t xml:space="preserve"> </w:t>
+      </w:r>
+      <w:r>
+        <w:rPr>
+          <w:lang w:val="en-US"/>
+        </w:rPr>
+        <w:t xml:space="preserve">(UC-7). </w:t>
+      </w:r>
+      <w:proofErr w:type="spellStart"/>
+      <w:r>
+        <w:rPr>
+          <w:lang w:val="en-US"/>
+        </w:rPr>
+        <w:t>Korisniku</w:t>
+      </w:r>
+      <w:proofErr w:type="spellEnd"/>
+      <w:r>
+        <w:rPr>
+          <w:lang w:val="en-US"/>
+        </w:rPr>
+        <w:t xml:space="preserve"> se </w:t>
+      </w:r>
+      <w:proofErr w:type="spellStart"/>
+      <w:r>
+        <w:rPr>
+          <w:lang w:val="en-US"/>
+        </w:rPr>
+        <w:t>na</w:t>
+      </w:r>
+      <w:proofErr w:type="spellEnd"/>
+      <w:r>
+        <w:rPr>
+          <w:lang w:val="en-US"/>
+        </w:rPr>
+        <w:t xml:space="preserve"> </w:t>
+      </w:r>
+      <w:proofErr w:type="spellStart"/>
+      <w:r>
+        <w:rPr>
+          <w:lang w:val="en-US"/>
+        </w:rPr>
+        <w:t>karti</w:t>
+      </w:r>
+      <w:proofErr w:type="spellEnd"/>
+      <w:r>
+        <w:rPr>
+          <w:lang w:val="en-US"/>
+        </w:rPr>
+        <w:t xml:space="preserve"> </w:t>
+      </w:r>
+      <w:proofErr w:type="spellStart"/>
+      <w:r>
+        <w:rPr>
+          <w:lang w:val="en-US"/>
+        </w:rPr>
+        <w:t>prikazuju</w:t>
+      </w:r>
+      <w:proofErr w:type="spellEnd"/>
+      <w:r>
+        <w:rPr>
+          <w:lang w:val="en-US"/>
+        </w:rPr>
+        <w:t xml:space="preserve"> </w:t>
+      </w:r>
+      <w:proofErr w:type="spellStart"/>
+      <w:r>
+        <w:rPr>
+          <w:lang w:val="en-US"/>
+        </w:rPr>
+        <w:t>sva</w:t>
+      </w:r>
+      <w:proofErr w:type="spellEnd"/>
+      <w:r>
+        <w:rPr>
+          <w:lang w:val="en-US"/>
+        </w:rPr>
+        <w:t xml:space="preserve"> </w:t>
+      </w:r>
+      <w:proofErr w:type="spellStart"/>
+      <w:r>
+        <w:rPr>
+          <w:lang w:val="en-US"/>
+        </w:rPr>
         <w:t>trenutno</w:t>
       </w:r>
       <w:proofErr w:type="spellEnd"/>
@@ -14816,7 +14882,7 @@
         <w:rPr>
           <w:lang w:val="en-US"/>
         </w:rPr>
-        <w:t>aktivnu</w:t>
+        <w:t>registrirana</w:t>
       </w:r>
       <w:proofErr w:type="spellEnd"/>
       <w:r>
@@ -14830,21 +14896,21 @@
         <w:rPr>
           <w:lang w:val="en-US"/>
         </w:rPr>
-        <w:t>informaciju</w:t>
-      </w:r>
-      <w:proofErr w:type="spellEnd"/>
-      <w:r>
-        <w:rPr>
-          <w:lang w:val="en-US"/>
-        </w:rPr>
-        <w:t xml:space="preserve"> (UC-6) </w:t>
-      </w:r>
-      <w:proofErr w:type="spellStart"/>
-      <w:r>
-        <w:rPr>
-          <w:lang w:val="en-US"/>
-        </w:rPr>
-        <w:t>ili</w:t>
+        <w:t>mjesta</w:t>
+      </w:r>
+      <w:proofErr w:type="spellEnd"/>
+      <w:r>
+        <w:rPr>
+          <w:lang w:val="en-US"/>
+        </w:rPr>
+        <w:t xml:space="preserve">, a </w:t>
+      </w:r>
+      <w:proofErr w:type="spellStart"/>
+      <w:r>
+        <w:rPr>
+          <w:lang w:val="en-US"/>
+        </w:rPr>
+        <w:t>mjesto</w:t>
       </w:r>
       <w:proofErr w:type="spellEnd"/>
       <w:r>
@@ -14858,7 +14924,7 @@
         <w:rPr>
           <w:lang w:val="en-US"/>
         </w:rPr>
-        <w:t>unaprijed</w:t>
+        <w:t>odabire</w:t>
       </w:r>
       <w:proofErr w:type="spellEnd"/>
       <w:r>
@@ -14867,25 +14933,19 @@
         </w:rPr>
         <w:t xml:space="preserve"> </w:t>
       </w:r>
-      <w:r>
-        <w:rPr>
-          <w:lang w:val="en-US"/>
-        </w:rPr>
-        <w:t xml:space="preserve">(UC-7). </w:t>
-      </w:r>
-      <w:proofErr w:type="spellStart"/>
-      <w:r>
-        <w:rPr>
-          <w:lang w:val="en-US"/>
-        </w:rPr>
-        <w:t>Korisniku</w:t>
-      </w:r>
-      <w:proofErr w:type="spellEnd"/>
-      <w:r>
-        <w:rPr>
-          <w:lang w:val="en-US"/>
-        </w:rPr>
-        <w:t xml:space="preserve"> se </w:t>
+      <w:proofErr w:type="spellStart"/>
+      <w:r>
+        <w:rPr>
+          <w:lang w:val="en-US"/>
+        </w:rPr>
+        <w:t>klikom</w:t>
+      </w:r>
+      <w:proofErr w:type="spellEnd"/>
+      <w:r>
+        <w:rPr>
+          <w:lang w:val="en-US"/>
+        </w:rPr>
+        <w:t xml:space="preserve"> </w:t>
       </w:r>
       <w:proofErr w:type="spellStart"/>
       <w:r>
@@ -14899,6 +14959,20 @@
         <w:rPr>
           <w:lang w:val="en-US"/>
         </w:rPr>
+        <w:t xml:space="preserve"> marker </w:t>
+      </w:r>
+      <w:proofErr w:type="spellStart"/>
+      <w:r>
+        <w:rPr>
+          <w:lang w:val="en-US"/>
+        </w:rPr>
+        <w:t>na</w:t>
+      </w:r>
+      <w:proofErr w:type="spellEnd"/>
+      <w:r>
+        <w:rPr>
+          <w:lang w:val="en-US"/>
+        </w:rPr>
         <w:t xml:space="preserve"> </w:t>
       </w:r>
       <w:proofErr w:type="spellStart"/>
@@ -14913,6 +14987,20 @@
         <w:rPr>
           <w:lang w:val="en-US"/>
         </w:rPr>
+        <w:t xml:space="preserve">, </w:t>
+      </w:r>
+      <w:proofErr w:type="spellStart"/>
+      <w:r>
+        <w:rPr>
+          <w:lang w:val="en-US"/>
+        </w:rPr>
+        <w:t>ukoliko</w:t>
+      </w:r>
+      <w:proofErr w:type="spellEnd"/>
+      <w:r>
+        <w:rPr>
+          <w:lang w:val="en-US"/>
+        </w:rPr>
         <w:t xml:space="preserve"> </w:t>
       </w:r>
       <w:proofErr w:type="spellStart"/>
@@ -14920,7 +15008,7 @@
         <w:rPr>
           <w:lang w:val="en-US"/>
         </w:rPr>
-        <w:t>prikazuju</w:t>
+        <w:t>želi</w:t>
       </w:r>
       <w:proofErr w:type="spellEnd"/>
       <w:r>
@@ -14934,7 +15022,21 @@
         <w:rPr>
           <w:lang w:val="en-US"/>
         </w:rPr>
-        <w:t>sva</w:t>
+        <w:t>registrirati</w:t>
+      </w:r>
+      <w:proofErr w:type="spellEnd"/>
+      <w:r>
+        <w:rPr>
+          <w:lang w:val="en-US"/>
+        </w:rPr>
+        <w:t xml:space="preserve"> novo </w:t>
+      </w:r>
+      <w:proofErr w:type="spellStart"/>
+      <w:r>
+        <w:rPr>
+          <w:lang w:val="en-US"/>
+        </w:rPr>
+        <w:t>mjesto</w:t>
       </w:r>
       <w:proofErr w:type="spellEnd"/>
       <w:r>
@@ -14948,7 +15050,7 @@
         <w:rPr>
           <w:lang w:val="en-US"/>
         </w:rPr>
-        <w:t>trenutno</w:t>
+        <w:t>ispod</w:t>
       </w:r>
       <w:proofErr w:type="spellEnd"/>
       <w:r>
@@ -14962,7 +15064,7 @@
         <w:rPr>
           <w:lang w:val="en-US"/>
         </w:rPr>
-        <w:t>registrirana</w:t>
+        <w:t>karte</w:t>
       </w:r>
       <w:proofErr w:type="spellEnd"/>
       <w:r>
@@ -14976,7 +15078,175 @@
         <w:rPr>
           <w:lang w:val="en-US"/>
         </w:rPr>
-        <w:t>mjesta</w:t>
+        <w:t>odabire</w:t>
+      </w:r>
+      <w:proofErr w:type="spellEnd"/>
+      <w:r>
+        <w:rPr>
+          <w:lang w:val="en-US"/>
+        </w:rPr>
+        <w:t xml:space="preserve"> </w:t>
+      </w:r>
+      <w:proofErr w:type="spellStart"/>
+      <w:r>
+        <w:rPr>
+          <w:lang w:val="en-US"/>
+        </w:rPr>
+        <w:t>gumb</w:t>
+      </w:r>
+      <w:proofErr w:type="spellEnd"/>
+      <w:r>
+        <w:rPr>
+          <w:lang w:val="en-US"/>
+        </w:rPr>
+        <w:t xml:space="preserve"> “Add location”. </w:t>
+      </w:r>
+      <w:proofErr w:type="spellStart"/>
+      <w:r>
+        <w:rPr>
+          <w:lang w:val="en-US"/>
+        </w:rPr>
+        <w:t>Također</w:t>
+      </w:r>
+      <w:proofErr w:type="spellEnd"/>
+      <w:r>
+        <w:rPr>
+          <w:lang w:val="en-US"/>
+        </w:rPr>
+        <w:t xml:space="preserve"> </w:t>
+      </w:r>
+      <w:proofErr w:type="spellStart"/>
+      <w:r>
+        <w:rPr>
+          <w:lang w:val="en-US"/>
+        </w:rPr>
+        <w:t>unosi</w:t>
+      </w:r>
+      <w:proofErr w:type="spellEnd"/>
+      <w:r>
+        <w:rPr>
+          <w:lang w:val="en-US"/>
+        </w:rPr>
+        <w:t xml:space="preserve"> </w:t>
+      </w:r>
+      <w:proofErr w:type="spellStart"/>
+      <w:r>
+        <w:rPr>
+          <w:lang w:val="en-US"/>
+        </w:rPr>
+        <w:t>dodatne</w:t>
+      </w:r>
+      <w:proofErr w:type="spellEnd"/>
+      <w:r>
+        <w:rPr>
+          <w:lang w:val="en-US"/>
+        </w:rPr>
+        <w:t xml:space="preserve"> </w:t>
+      </w:r>
+      <w:proofErr w:type="spellStart"/>
+      <w:r>
+        <w:rPr>
+          <w:lang w:val="en-US"/>
+        </w:rPr>
+        <w:t>podatke</w:t>
+      </w:r>
+      <w:proofErr w:type="spellEnd"/>
+      <w:r>
+        <w:rPr>
+          <w:lang w:val="en-US"/>
+        </w:rPr>
+        <w:t xml:space="preserve"> o </w:t>
+      </w:r>
+      <w:proofErr w:type="spellStart"/>
+      <w:r>
+        <w:rPr>
+          <w:lang w:val="en-US"/>
+        </w:rPr>
+        <w:t>informaciji</w:t>
+      </w:r>
+      <w:proofErr w:type="spellEnd"/>
+      <w:r>
+        <w:rPr>
+          <w:lang w:val="en-US"/>
+        </w:rPr>
+        <w:t xml:space="preserve"> </w:t>
+      </w:r>
+      <w:proofErr w:type="spellStart"/>
+      <w:r>
+        <w:rPr>
+          <w:lang w:val="en-US"/>
+        </w:rPr>
+        <w:t>poput</w:t>
+      </w:r>
+      <w:proofErr w:type="spellEnd"/>
+      <w:r>
+        <w:rPr>
+          <w:lang w:val="en-US"/>
+        </w:rPr>
+        <w:t xml:space="preserve"> </w:t>
+      </w:r>
+      <w:proofErr w:type="spellStart"/>
+      <w:r>
+        <w:rPr>
+          <w:lang w:val="en-US"/>
+        </w:rPr>
+        <w:t>vremena</w:t>
+      </w:r>
+      <w:proofErr w:type="spellEnd"/>
+      <w:r>
+        <w:rPr>
+          <w:lang w:val="en-US"/>
+        </w:rPr>
+        <w:t xml:space="preserve"> </w:t>
+      </w:r>
+      <w:proofErr w:type="spellStart"/>
+      <w:r>
+        <w:rPr>
+          <w:lang w:val="en-US"/>
+        </w:rPr>
+        <w:t>završetka</w:t>
+      </w:r>
+      <w:proofErr w:type="spellEnd"/>
+      <w:r>
+        <w:rPr>
+          <w:lang w:val="en-US"/>
+        </w:rPr>
+        <w:t xml:space="preserve">, </w:t>
+      </w:r>
+      <w:proofErr w:type="spellStart"/>
+      <w:r>
+        <w:rPr>
+          <w:lang w:val="en-US"/>
+        </w:rPr>
+        <w:t>opisa</w:t>
+      </w:r>
+      <w:proofErr w:type="spellEnd"/>
+      <w:r>
+        <w:rPr>
+          <w:lang w:val="en-US"/>
+        </w:rPr>
+        <w:t xml:space="preserve"> </w:t>
+      </w:r>
+      <w:proofErr w:type="spellStart"/>
+      <w:r>
+        <w:rPr>
+          <w:lang w:val="en-US"/>
+        </w:rPr>
+        <w:t>i</w:t>
+      </w:r>
+      <w:proofErr w:type="spellEnd"/>
+      <w:r>
+        <w:rPr>
+          <w:lang w:val="en-US"/>
+        </w:rPr>
+        <w:t xml:space="preserve"> </w:t>
+      </w:r>
+      <w:proofErr w:type="spellStart"/>
+      <w:r>
+        <w:rPr>
+          <w:lang w:val="en-US"/>
+        </w:rPr>
+        <w:t>kategorije</w:t>
       </w:r>
       <w:proofErr w:type="spellEnd"/>
       <w:r>
@@ -14990,7 +15260,7 @@
         <w:rPr>
           <w:lang w:val="en-US"/>
         </w:rPr>
-        <w:t>mjesto</w:t>
+        <w:t>svoje</w:t>
       </w:r>
       <w:proofErr w:type="spellEnd"/>
       <w:r>
@@ -15004,7 +15274,7 @@
         <w:rPr>
           <w:lang w:val="en-US"/>
         </w:rPr>
-        <w:t>odabire</w:t>
+        <w:t>unšene</w:t>
       </w:r>
       <w:proofErr w:type="spellEnd"/>
       <w:r>
@@ -15018,6 +15288,34 @@
         <w:rPr>
           <w:lang w:val="en-US"/>
         </w:rPr>
+        <w:t>podatke</w:t>
+      </w:r>
+      <w:proofErr w:type="spellEnd"/>
+      <w:r>
+        <w:rPr>
+          <w:lang w:val="en-US"/>
+        </w:rPr>
+        <w:t xml:space="preserve"> </w:t>
+      </w:r>
+      <w:proofErr w:type="spellStart"/>
+      <w:r>
+        <w:rPr>
+          <w:lang w:val="en-US"/>
+        </w:rPr>
+        <w:t>potvrđuje</w:t>
+      </w:r>
+      <w:proofErr w:type="spellEnd"/>
+      <w:r>
+        <w:rPr>
+          <w:lang w:val="en-US"/>
+        </w:rPr>
+        <w:t xml:space="preserve"> </w:t>
+      </w:r>
+      <w:proofErr w:type="spellStart"/>
+      <w:r>
+        <w:rPr>
+          <w:lang w:val="en-US"/>
+        </w:rPr>
         <w:t>klikom</w:t>
       </w:r>
       <w:proofErr w:type="spellEnd"/>
@@ -15039,20 +15337,6 @@
         <w:rPr>
           <w:lang w:val="en-US"/>
         </w:rPr>
-        <w:t xml:space="preserve"> marker </w:t>
-      </w:r>
-      <w:proofErr w:type="spellStart"/>
-      <w:r>
-        <w:rPr>
-          <w:lang w:val="en-US"/>
-        </w:rPr>
-        <w:t>na</w:t>
-      </w:r>
-      <w:proofErr w:type="spellEnd"/>
-      <w:r>
-        <w:rPr>
-          <w:lang w:val="en-US"/>
-        </w:rPr>
         <w:t xml:space="preserve"> </w:t>
       </w:r>
       <w:proofErr w:type="spellStart"/>
@@ -15060,21 +15344,21 @@
         <w:rPr>
           <w:lang w:val="en-US"/>
         </w:rPr>
-        <w:t>karti</w:t>
-      </w:r>
-      <w:proofErr w:type="spellEnd"/>
-      <w:r>
-        <w:rPr>
-          <w:lang w:val="en-US"/>
-        </w:rPr>
-        <w:t xml:space="preserve">, </w:t>
-      </w:r>
-      <w:proofErr w:type="spellStart"/>
-      <w:r>
-        <w:rPr>
-          <w:lang w:val="en-US"/>
-        </w:rPr>
-        <w:t>ukoliko</w:t>
+        <w:t>gumb</w:t>
+      </w:r>
+      <w:proofErr w:type="spellEnd"/>
+      <w:r>
+        <w:rPr>
+          <w:lang w:val="en-US"/>
+        </w:rPr>
+        <w:t xml:space="preserve"> “Create”. </w:t>
+      </w:r>
+      <w:proofErr w:type="spellStart"/>
+      <w:r>
+        <w:rPr>
+          <w:lang w:val="en-US"/>
+        </w:rPr>
+        <w:t>Nakon</w:t>
       </w:r>
       <w:proofErr w:type="spellEnd"/>
       <w:r>
@@ -15088,7 +15372,7 @@
         <w:rPr>
           <w:lang w:val="en-US"/>
         </w:rPr>
-        <w:t>želi</w:t>
+        <w:t>uspješnog</w:t>
       </w:r>
       <w:proofErr w:type="spellEnd"/>
       <w:r>
@@ -15102,21 +15386,7 @@
         <w:rPr>
           <w:lang w:val="en-US"/>
         </w:rPr>
-        <w:t>registrirati</w:t>
-      </w:r>
-      <w:proofErr w:type="spellEnd"/>
-      <w:r>
-        <w:rPr>
-          <w:lang w:val="en-US"/>
-        </w:rPr>
-        <w:t xml:space="preserve"> novo </w:t>
-      </w:r>
-      <w:proofErr w:type="spellStart"/>
-      <w:r>
-        <w:rPr>
-          <w:lang w:val="en-US"/>
-        </w:rPr>
-        <w:t>mjesto</w:t>
+        <w:t>unosa</w:t>
       </w:r>
       <w:proofErr w:type="spellEnd"/>
       <w:r>
@@ -15130,356 +15400,6 @@
         <w:rPr>
           <w:lang w:val="en-US"/>
         </w:rPr>
-        <w:t>ispod</w:t>
-      </w:r>
-      <w:proofErr w:type="spellEnd"/>
-      <w:r>
-        <w:rPr>
-          <w:lang w:val="en-US"/>
-        </w:rPr>
-        <w:t xml:space="preserve"> </w:t>
-      </w:r>
-      <w:proofErr w:type="spellStart"/>
-      <w:r>
-        <w:rPr>
-          <w:lang w:val="en-US"/>
-        </w:rPr>
-        <w:t>karte</w:t>
-      </w:r>
-      <w:proofErr w:type="spellEnd"/>
-      <w:r>
-        <w:rPr>
-          <w:lang w:val="en-US"/>
-        </w:rPr>
-        <w:t xml:space="preserve"> </w:t>
-      </w:r>
-      <w:proofErr w:type="spellStart"/>
-      <w:r>
-        <w:rPr>
-          <w:lang w:val="en-US"/>
-        </w:rPr>
-        <w:t>odabire</w:t>
-      </w:r>
-      <w:proofErr w:type="spellEnd"/>
-      <w:r>
-        <w:rPr>
-          <w:lang w:val="en-US"/>
-        </w:rPr>
-        <w:t xml:space="preserve"> </w:t>
-      </w:r>
-      <w:proofErr w:type="spellStart"/>
-      <w:r>
-        <w:rPr>
-          <w:lang w:val="en-US"/>
-        </w:rPr>
-        <w:t>gumb</w:t>
-      </w:r>
-      <w:proofErr w:type="spellEnd"/>
-      <w:r>
-        <w:rPr>
-          <w:lang w:val="en-US"/>
-        </w:rPr>
-        <w:t xml:space="preserve"> “Add location”. </w:t>
-      </w:r>
-      <w:proofErr w:type="spellStart"/>
-      <w:r>
-        <w:rPr>
-          <w:lang w:val="en-US"/>
-        </w:rPr>
-        <w:t>Također</w:t>
-      </w:r>
-      <w:proofErr w:type="spellEnd"/>
-      <w:r>
-        <w:rPr>
-          <w:lang w:val="en-US"/>
-        </w:rPr>
-        <w:t xml:space="preserve"> </w:t>
-      </w:r>
-      <w:proofErr w:type="spellStart"/>
-      <w:r>
-        <w:rPr>
-          <w:lang w:val="en-US"/>
-        </w:rPr>
-        <w:t>unosi</w:t>
-      </w:r>
-      <w:proofErr w:type="spellEnd"/>
-      <w:r>
-        <w:rPr>
-          <w:lang w:val="en-US"/>
-        </w:rPr>
-        <w:t xml:space="preserve"> </w:t>
-      </w:r>
-      <w:proofErr w:type="spellStart"/>
-      <w:r>
-        <w:rPr>
-          <w:lang w:val="en-US"/>
-        </w:rPr>
-        <w:t>dodatne</w:t>
-      </w:r>
-      <w:proofErr w:type="spellEnd"/>
-      <w:r>
-        <w:rPr>
-          <w:lang w:val="en-US"/>
-        </w:rPr>
-        <w:t xml:space="preserve"> </w:t>
-      </w:r>
-      <w:proofErr w:type="spellStart"/>
-      <w:r>
-        <w:rPr>
-          <w:lang w:val="en-US"/>
-        </w:rPr>
-        <w:t>podatke</w:t>
-      </w:r>
-      <w:proofErr w:type="spellEnd"/>
-      <w:r>
-        <w:rPr>
-          <w:lang w:val="en-US"/>
-        </w:rPr>
-        <w:t xml:space="preserve"> o </w:t>
-      </w:r>
-      <w:proofErr w:type="spellStart"/>
-      <w:r>
-        <w:rPr>
-          <w:lang w:val="en-US"/>
-        </w:rPr>
-        <w:t>informaciji</w:t>
-      </w:r>
-      <w:proofErr w:type="spellEnd"/>
-      <w:r>
-        <w:rPr>
-          <w:lang w:val="en-US"/>
-        </w:rPr>
-        <w:t xml:space="preserve"> </w:t>
-      </w:r>
-      <w:proofErr w:type="spellStart"/>
-      <w:r>
-        <w:rPr>
-          <w:lang w:val="en-US"/>
-        </w:rPr>
-        <w:t>poput</w:t>
-      </w:r>
-      <w:proofErr w:type="spellEnd"/>
-      <w:r>
-        <w:rPr>
-          <w:lang w:val="en-US"/>
-        </w:rPr>
-        <w:t xml:space="preserve"> </w:t>
-      </w:r>
-      <w:proofErr w:type="spellStart"/>
-      <w:r>
-        <w:rPr>
-          <w:lang w:val="en-US"/>
-        </w:rPr>
-        <w:t>vremena</w:t>
-      </w:r>
-      <w:proofErr w:type="spellEnd"/>
-      <w:r>
-        <w:rPr>
-          <w:lang w:val="en-US"/>
-        </w:rPr>
-        <w:t xml:space="preserve"> </w:t>
-      </w:r>
-      <w:proofErr w:type="spellStart"/>
-      <w:r>
-        <w:rPr>
-          <w:lang w:val="en-US"/>
-        </w:rPr>
-        <w:t>završetka</w:t>
-      </w:r>
-      <w:proofErr w:type="spellEnd"/>
-      <w:r>
-        <w:rPr>
-          <w:lang w:val="en-US"/>
-        </w:rPr>
-        <w:t xml:space="preserve">, </w:t>
-      </w:r>
-      <w:proofErr w:type="spellStart"/>
-      <w:r>
-        <w:rPr>
-          <w:lang w:val="en-US"/>
-        </w:rPr>
-        <w:t>opisa</w:t>
-      </w:r>
-      <w:proofErr w:type="spellEnd"/>
-      <w:r>
-        <w:rPr>
-          <w:lang w:val="en-US"/>
-        </w:rPr>
-        <w:t xml:space="preserve"> </w:t>
-      </w:r>
-      <w:proofErr w:type="spellStart"/>
-      <w:r>
-        <w:rPr>
-          <w:lang w:val="en-US"/>
-        </w:rPr>
-        <w:t>i</w:t>
-      </w:r>
-      <w:proofErr w:type="spellEnd"/>
-      <w:r>
-        <w:rPr>
-          <w:lang w:val="en-US"/>
-        </w:rPr>
-        <w:t xml:space="preserve"> </w:t>
-      </w:r>
-      <w:proofErr w:type="spellStart"/>
-      <w:r>
-        <w:rPr>
-          <w:lang w:val="en-US"/>
-        </w:rPr>
-        <w:t>kategorije</w:t>
-      </w:r>
-      <w:proofErr w:type="spellEnd"/>
-      <w:r>
-        <w:rPr>
-          <w:lang w:val="en-US"/>
-        </w:rPr>
-        <w:t xml:space="preserve">, a </w:t>
-      </w:r>
-      <w:proofErr w:type="spellStart"/>
-      <w:r>
-        <w:rPr>
-          <w:lang w:val="en-US"/>
-        </w:rPr>
-        <w:t>svoje</w:t>
-      </w:r>
-      <w:proofErr w:type="spellEnd"/>
-      <w:r>
-        <w:rPr>
-          <w:lang w:val="en-US"/>
-        </w:rPr>
-        <w:t xml:space="preserve"> </w:t>
-      </w:r>
-      <w:proofErr w:type="spellStart"/>
-      <w:r>
-        <w:rPr>
-          <w:lang w:val="en-US"/>
-        </w:rPr>
-        <w:t>unšene</w:t>
-      </w:r>
-      <w:proofErr w:type="spellEnd"/>
-      <w:r>
-        <w:rPr>
-          <w:lang w:val="en-US"/>
-        </w:rPr>
-        <w:t xml:space="preserve"> </w:t>
-      </w:r>
-      <w:proofErr w:type="spellStart"/>
-      <w:r>
-        <w:rPr>
-          <w:lang w:val="en-US"/>
-        </w:rPr>
-        <w:t>podatke</w:t>
-      </w:r>
-      <w:proofErr w:type="spellEnd"/>
-      <w:r>
-        <w:rPr>
-          <w:lang w:val="en-US"/>
-        </w:rPr>
-        <w:t xml:space="preserve"> </w:t>
-      </w:r>
-      <w:proofErr w:type="spellStart"/>
-      <w:r>
-        <w:rPr>
-          <w:lang w:val="en-US"/>
-        </w:rPr>
-        <w:t>potvrđuje</w:t>
-      </w:r>
-      <w:proofErr w:type="spellEnd"/>
-      <w:r>
-        <w:rPr>
-          <w:lang w:val="en-US"/>
-        </w:rPr>
-        <w:t xml:space="preserve"> </w:t>
-      </w:r>
-      <w:proofErr w:type="spellStart"/>
-      <w:r>
-        <w:rPr>
-          <w:lang w:val="en-US"/>
-        </w:rPr>
-        <w:t>klikom</w:t>
-      </w:r>
-      <w:proofErr w:type="spellEnd"/>
-      <w:r>
-        <w:rPr>
-          <w:lang w:val="en-US"/>
-        </w:rPr>
-        <w:t xml:space="preserve"> </w:t>
-      </w:r>
-      <w:proofErr w:type="spellStart"/>
-      <w:r>
-        <w:rPr>
-          <w:lang w:val="en-US"/>
-        </w:rPr>
-        <w:t>na</w:t>
-      </w:r>
-      <w:proofErr w:type="spellEnd"/>
-      <w:r>
-        <w:rPr>
-          <w:lang w:val="en-US"/>
-        </w:rPr>
-        <w:t xml:space="preserve"> </w:t>
-      </w:r>
-      <w:proofErr w:type="spellStart"/>
-      <w:r>
-        <w:rPr>
-          <w:lang w:val="en-US"/>
-        </w:rPr>
-        <w:t>gumb</w:t>
-      </w:r>
-      <w:proofErr w:type="spellEnd"/>
-      <w:r>
-        <w:rPr>
-          <w:lang w:val="en-US"/>
-        </w:rPr>
-        <w:t xml:space="preserve"> “Create”. </w:t>
-      </w:r>
-      <w:proofErr w:type="spellStart"/>
-      <w:r>
-        <w:rPr>
-          <w:lang w:val="en-US"/>
-        </w:rPr>
-        <w:t>Nakon</w:t>
-      </w:r>
-      <w:proofErr w:type="spellEnd"/>
-      <w:r>
-        <w:rPr>
-          <w:lang w:val="en-US"/>
-        </w:rPr>
-        <w:t xml:space="preserve"> </w:t>
-      </w:r>
-      <w:proofErr w:type="spellStart"/>
-      <w:r>
-        <w:rPr>
-          <w:lang w:val="en-US"/>
-        </w:rPr>
-        <w:t>uspješnog</w:t>
-      </w:r>
-      <w:proofErr w:type="spellEnd"/>
-      <w:r>
-        <w:rPr>
-          <w:lang w:val="en-US"/>
-        </w:rPr>
-        <w:t xml:space="preserve"> </w:t>
-      </w:r>
-      <w:proofErr w:type="spellStart"/>
-      <w:r>
-        <w:rPr>
-          <w:lang w:val="en-US"/>
-        </w:rPr>
-        <w:t>unosa</w:t>
-      </w:r>
-      <w:proofErr w:type="spellEnd"/>
-      <w:r>
-        <w:rPr>
-          <w:lang w:val="en-US"/>
-        </w:rPr>
-        <w:t xml:space="preserve"> </w:t>
-      </w:r>
-      <w:proofErr w:type="spellStart"/>
-      <w:r>
-        <w:rPr>
-          <w:lang w:val="en-US"/>
-        </w:rPr>
         <w:t>informacije</w:t>
       </w:r>
       <w:proofErr w:type="spellEnd"/>
@@ -15487,21 +15407,7 @@
         <w:rPr>
           <w:lang w:val="en-US"/>
         </w:rPr>
-        <w:t xml:space="preserve"> </w:t>
-      </w:r>
-      <w:proofErr w:type="spellStart"/>
-      <w:r>
-        <w:rPr>
-          <w:lang w:val="en-US"/>
-        </w:rPr>
-        <w:t>korisnik</w:t>
-      </w:r>
-      <w:proofErr w:type="spellEnd"/>
-      <w:r>
-        <w:rPr>
-          <w:lang w:val="en-US"/>
-        </w:rPr>
-        <w:t xml:space="preserve"> </w:t>
+        <w:t xml:space="preserve"> korisnik </w:t>
       </w:r>
       <w:proofErr w:type="spellStart"/>
       <w:r>
@@ -15739,21 +15645,7 @@
         <w:rPr>
           <w:lang w:val="en-US"/>
         </w:rPr>
-        <w:t xml:space="preserve"> </w:t>
-      </w:r>
-      <w:proofErr w:type="spellStart"/>
-      <w:r>
-        <w:rPr>
-          <w:lang w:val="en-US"/>
-        </w:rPr>
-        <w:t>korisnik</w:t>
-      </w:r>
-      <w:proofErr w:type="spellEnd"/>
-      <w:r>
-        <w:rPr>
-          <w:lang w:val="en-US"/>
-        </w:rPr>
-        <w:t xml:space="preserve"> </w:t>
+        <w:t xml:space="preserve"> korisnik </w:t>
       </w:r>
       <w:proofErr w:type="spellStart"/>
       <w:r>
@@ -15863,7 +15755,6 @@
       <w:r>
         <w:rPr>
           <w:noProof/>
-          <w:lang w:val="en-US" w:eastAsia="en-US"/>
         </w:rPr>
         <w:drawing>
           <wp:inline distT="0" distB="0" distL="0" distR="0" wp14:anchorId="4EDDB968" wp14:editId="047814BA">
@@ -16010,21 +15901,7 @@
         <w:rPr>
           <w:lang w:val="en-US"/>
         </w:rPr>
-        <w:t xml:space="preserve">, a </w:t>
-      </w:r>
-      <w:proofErr w:type="spellStart"/>
-      <w:r>
-        <w:rPr>
-          <w:lang w:val="en-US"/>
-        </w:rPr>
-        <w:t>korisnik</w:t>
-      </w:r>
-      <w:proofErr w:type="spellEnd"/>
-      <w:r>
-        <w:rPr>
-          <w:lang w:val="en-US"/>
-        </w:rPr>
-        <w:t xml:space="preserve"> </w:t>
+        <w:t xml:space="preserve">, a korisnik </w:t>
       </w:r>
       <w:proofErr w:type="spellStart"/>
       <w:r>
@@ -17138,7 +17015,6 @@
         <w:rPr>
           <w:rFonts w:ascii="TimesNewRomanPSMT" w:hAnsi="TimesNewRomanPSMT" w:cs="TimesNewRomanPSMT"/>
           <w:noProof/>
-          <w:lang w:val="en-US" w:eastAsia="en-US"/>
         </w:rPr>
         <w:drawing>
           <wp:inline distT="0" distB="0" distL="0" distR="0">
@@ -17309,7 +17185,6 @@
         <w:rPr>
           <w:rFonts w:ascii="TimesNewRomanPSMT" w:hAnsi="TimesNewRomanPSMT" w:cs="TimesNewRomanPSMT"/>
           <w:noProof/>
-          <w:lang w:val="en-US" w:eastAsia="en-US"/>
         </w:rPr>
         <w:drawing>
           <wp:inline distT="0" distB="0" distL="0" distR="0">
@@ -17474,7 +17349,7 @@
 </file>
 
 <file path=word/endnotes.xml><?xml version="1.0" encoding="utf-8"?>
-<w:endnotes xmlns:wpc="http://schemas.microsoft.com/office/word/2010/wordprocessingCanvas" xmlns:mc="http://schemas.openxmlformats.org/markup-compatibility/2006" xmlns:o="urn:schemas-microsoft-com:office:office" xmlns:r="http://schemas.openxmlformats.org/officeDocument/2006/relationships" xmlns:m="http://schemas.openxmlformats.org/officeDocument/2006/math" xmlns:v="urn:schemas-microsoft-com:vml" xmlns:wp14="http://schemas.microsoft.com/office/word/2010/wordprocessingDrawing" xmlns:wp="http://schemas.openxmlformats.org/drawingml/2006/wordprocessingDrawing" xmlns:w10="urn:schemas-microsoft-com:office:word" xmlns:w="http://schemas.openxmlformats.org/wordprocessingml/2006/main" xmlns:w14="http://schemas.microsoft.com/office/word/2010/wordml" xmlns:w15="http://schemas.microsoft.com/office/word/2012/wordml" xmlns:wpg="http://schemas.microsoft.com/office/word/2010/wordprocessingGroup" xmlns:wpi="http://schemas.microsoft.com/office/word/2010/wordprocessingInk" xmlns:wne="http://schemas.microsoft.com/office/word/2006/wordml" xmlns:wps="http://schemas.microsoft.com/office/word/2010/wordprocessingShape" mc:Ignorable="w14 w15 wp14">
+<w:endnotes xmlns:wpc="http://schemas.microsoft.com/office/word/2010/wordprocessingCanvas" xmlns:cx="http://schemas.microsoft.com/office/drawing/2014/chartex" xmlns:cx1="http://schemas.microsoft.com/office/drawing/2015/9/8/chartex" xmlns:cx2="http://schemas.microsoft.com/office/drawing/2015/10/21/chartex" xmlns:mc="http://schemas.openxmlformats.org/markup-compatibility/2006" xmlns:o="urn:schemas-microsoft-com:office:office" xmlns:r="http://schemas.openxmlformats.org/officeDocument/2006/relationships" xmlns:m="http://schemas.openxmlformats.org/officeDocument/2006/math" xmlns:v="urn:schemas-microsoft-com:vml" xmlns:wp14="http://schemas.microsoft.com/office/word/2010/wordprocessingDrawing" xmlns:wp="http://schemas.openxmlformats.org/drawingml/2006/wordprocessingDrawing" xmlns:w10="urn:schemas-microsoft-com:office:word" xmlns:w="http://schemas.openxmlformats.org/wordprocessingml/2006/main" xmlns:w14="http://schemas.microsoft.com/office/word/2010/wordml" xmlns:w15="http://schemas.microsoft.com/office/word/2012/wordml" xmlns:w16se="http://schemas.microsoft.com/office/word/2015/wordml/symex" xmlns:wpg="http://schemas.microsoft.com/office/word/2010/wordprocessingGroup" xmlns:wpi="http://schemas.microsoft.com/office/word/2010/wordprocessingInk" xmlns:wne="http://schemas.microsoft.com/office/word/2006/wordml" xmlns:wps="http://schemas.microsoft.com/office/word/2010/wordprocessingShape" mc:Ignorable="w14 w15 w16se wp14">
   <w:endnote w:type="separator" w:id="-1">
     <w:p>
       <w:r>
@@ -17499,7 +17374,7 @@
 </file>
 
 <file path=word/footer1.xml><?xml version="1.0" encoding="utf-8"?>
-<w:ftr xmlns:wpc="http://schemas.microsoft.com/office/word/2010/wordprocessingCanvas" xmlns:mc="http://schemas.openxmlformats.org/markup-compatibility/2006" xmlns:o="urn:schemas-microsoft-com:office:office" xmlns:r="http://schemas.openxmlformats.org/officeDocument/2006/relationships" xmlns:m="http://schemas.openxmlformats.org/officeDocument/2006/math" xmlns:v="urn:schemas-microsoft-com:vml" xmlns:wp14="http://schemas.microsoft.com/office/word/2010/wordprocessingDrawing" xmlns:wp="http://schemas.openxmlformats.org/drawingml/2006/wordprocessingDrawing" xmlns:w10="urn:schemas-microsoft-com:office:word" xmlns:w="http://schemas.openxmlformats.org/wordprocessingml/2006/main" xmlns:w14="http://schemas.microsoft.com/office/word/2010/wordml" xmlns:w15="http://schemas.microsoft.com/office/word/2012/wordml" xmlns:wpg="http://schemas.microsoft.com/office/word/2010/wordprocessingGroup" xmlns:wpi="http://schemas.microsoft.com/office/word/2010/wordprocessingInk" xmlns:wne="http://schemas.microsoft.com/office/word/2006/wordml" xmlns:wps="http://schemas.microsoft.com/office/word/2010/wordprocessingShape" mc:Ignorable="w14 w15 wp14">
+<w:ftr xmlns:wpc="http://schemas.microsoft.com/office/word/2010/wordprocessingCanvas" xmlns:cx="http://schemas.microsoft.com/office/drawing/2014/chartex" xmlns:cx1="http://schemas.microsoft.com/office/drawing/2015/9/8/chartex" xmlns:cx2="http://schemas.microsoft.com/office/drawing/2015/10/21/chartex" xmlns:mc="http://schemas.openxmlformats.org/markup-compatibility/2006" xmlns:o="urn:schemas-microsoft-com:office:office" xmlns:r="http://schemas.openxmlformats.org/officeDocument/2006/relationships" xmlns:m="http://schemas.openxmlformats.org/officeDocument/2006/math" xmlns:v="urn:schemas-microsoft-com:vml" xmlns:wp14="http://schemas.microsoft.com/office/word/2010/wordprocessingDrawing" xmlns:wp="http://schemas.openxmlformats.org/drawingml/2006/wordprocessingDrawing" xmlns:w10="urn:schemas-microsoft-com:office:word" xmlns:w="http://schemas.openxmlformats.org/wordprocessingml/2006/main" xmlns:w14="http://schemas.microsoft.com/office/word/2010/wordml" xmlns:w15="http://schemas.microsoft.com/office/word/2012/wordml" xmlns:w16se="http://schemas.microsoft.com/office/word/2015/wordml/symex" xmlns:wpg="http://schemas.microsoft.com/office/word/2010/wordprocessingGroup" xmlns:wpi="http://schemas.microsoft.com/office/word/2010/wordprocessingInk" xmlns:wne="http://schemas.microsoft.com/office/word/2006/wordml" xmlns:wps="http://schemas.microsoft.com/office/word/2010/wordprocessingShape" mc:Ignorable="w14 w15 w16se wp14">
   <w:p>
     <w:r>
       <w:tab/>
@@ -17529,7 +17404,7 @@
 </file>
 
 <file path=word/footer2.xml><?xml version="1.0" encoding="utf-8"?>
-<w:ftr xmlns:wpc="http://schemas.microsoft.com/office/word/2010/wordprocessingCanvas" xmlns:mc="http://schemas.openxmlformats.org/markup-compatibility/2006" xmlns:o="urn:schemas-microsoft-com:office:office" xmlns:r="http://schemas.openxmlformats.org/officeDocument/2006/relationships" xmlns:m="http://schemas.openxmlformats.org/officeDocument/2006/math" xmlns:v="urn:schemas-microsoft-com:vml" xmlns:wp14="http://schemas.microsoft.com/office/word/2010/wordprocessingDrawing" xmlns:wp="http://schemas.openxmlformats.org/drawingml/2006/wordprocessingDrawing" xmlns:w10="urn:schemas-microsoft-com:office:word" xmlns:w="http://schemas.openxmlformats.org/wordprocessingml/2006/main" xmlns:w14="http://schemas.microsoft.com/office/word/2010/wordml" xmlns:w15="http://schemas.microsoft.com/office/word/2012/wordml" xmlns:wpg="http://schemas.microsoft.com/office/word/2010/wordprocessingGroup" xmlns:wpi="http://schemas.microsoft.com/office/word/2010/wordprocessingInk" xmlns:wne="http://schemas.microsoft.com/office/word/2006/wordml" xmlns:wps="http://schemas.microsoft.com/office/word/2010/wordprocessingShape" mc:Ignorable="w14 w15 wp14">
+<w:ftr xmlns:wpc="http://schemas.microsoft.com/office/word/2010/wordprocessingCanvas" xmlns:cx="http://schemas.microsoft.com/office/drawing/2014/chartex" xmlns:cx1="http://schemas.microsoft.com/office/drawing/2015/9/8/chartex" xmlns:cx2="http://schemas.microsoft.com/office/drawing/2015/10/21/chartex" xmlns:mc="http://schemas.openxmlformats.org/markup-compatibility/2006" xmlns:o="urn:schemas-microsoft-com:office:office" xmlns:r="http://schemas.openxmlformats.org/officeDocument/2006/relationships" xmlns:m="http://schemas.openxmlformats.org/officeDocument/2006/math" xmlns:v="urn:schemas-microsoft-com:vml" xmlns:wp14="http://schemas.microsoft.com/office/word/2010/wordprocessingDrawing" xmlns:wp="http://schemas.openxmlformats.org/drawingml/2006/wordprocessingDrawing" xmlns:w10="urn:schemas-microsoft-com:office:word" xmlns:w="http://schemas.openxmlformats.org/wordprocessingml/2006/main" xmlns:w14="http://schemas.microsoft.com/office/word/2010/wordml" xmlns:w15="http://schemas.microsoft.com/office/word/2012/wordml" xmlns:w16se="http://schemas.microsoft.com/office/word/2015/wordml/symex" xmlns:wpg="http://schemas.microsoft.com/office/word/2010/wordprocessingGroup" xmlns:wpi="http://schemas.microsoft.com/office/word/2010/wordprocessingInk" xmlns:wne="http://schemas.microsoft.com/office/word/2006/wordml" xmlns:wps="http://schemas.microsoft.com/office/word/2010/wordprocessingShape" mc:Ignorable="w14 w15 w16se wp14">
   <w:p>
     <w:pPr>
       <w:pStyle w:val="Footer"/>
@@ -17558,7 +17433,7 @@
         <w:rStyle w:val="PageNumber"/>
         <w:noProof/>
       </w:rPr>
-      <w:t>22</w:t>
+      <w:t>24</w:t>
     </w:r>
     <w:r>
       <w:rPr>
@@ -17572,7 +17447,7 @@
 </file>
 
 <file path=word/footnotes.xml><?xml version="1.0" encoding="utf-8"?>
-<w:footnotes xmlns:wpc="http://schemas.microsoft.com/office/word/2010/wordprocessingCanvas" xmlns:mc="http://schemas.openxmlformats.org/markup-compatibility/2006" xmlns:o="urn:schemas-microsoft-com:office:office" xmlns:r="http://schemas.openxmlformats.org/officeDocument/2006/relationships" xmlns:m="http://schemas.openxmlformats.org/officeDocument/2006/math" xmlns:v="urn:schemas-microsoft-com:vml" xmlns:wp14="http://schemas.microsoft.com/office/word/2010/wordprocessingDrawing" xmlns:wp="http://schemas.openxmlformats.org/drawingml/2006/wordprocessingDrawing" xmlns:w10="urn:schemas-microsoft-com:office:word" xmlns:w="http://schemas.openxmlformats.org/wordprocessingml/2006/main" xmlns:w14="http://schemas.microsoft.com/office/word/2010/wordml" xmlns:w15="http://schemas.microsoft.com/office/word/2012/wordml" xmlns:wpg="http://schemas.microsoft.com/office/word/2010/wordprocessingGroup" xmlns:wpi="http://schemas.microsoft.com/office/word/2010/wordprocessingInk" xmlns:wne="http://schemas.microsoft.com/office/word/2006/wordml" xmlns:wps="http://schemas.microsoft.com/office/word/2010/wordprocessingShape" mc:Ignorable="w14 w15 wp14">
+<w:footnotes xmlns:wpc="http://schemas.microsoft.com/office/word/2010/wordprocessingCanvas" xmlns:cx="http://schemas.microsoft.com/office/drawing/2014/chartex" xmlns:cx1="http://schemas.microsoft.com/office/drawing/2015/9/8/chartex" xmlns:cx2="http://schemas.microsoft.com/office/drawing/2015/10/21/chartex" xmlns:mc="http://schemas.openxmlformats.org/markup-compatibility/2006" xmlns:o="urn:schemas-microsoft-com:office:office" xmlns:r="http://schemas.openxmlformats.org/officeDocument/2006/relationships" xmlns:m="http://schemas.openxmlformats.org/officeDocument/2006/math" xmlns:v="urn:schemas-microsoft-com:vml" xmlns:wp14="http://schemas.microsoft.com/office/word/2010/wordprocessingDrawing" xmlns:wp="http://schemas.openxmlformats.org/drawingml/2006/wordprocessingDrawing" xmlns:w10="urn:schemas-microsoft-com:office:word" xmlns:w="http://schemas.openxmlformats.org/wordprocessingml/2006/main" xmlns:w14="http://schemas.microsoft.com/office/word/2010/wordml" xmlns:w15="http://schemas.microsoft.com/office/word/2012/wordml" xmlns:w16se="http://schemas.microsoft.com/office/word/2015/wordml/symex" xmlns:wpg="http://schemas.microsoft.com/office/word/2010/wordprocessingGroup" xmlns:wpi="http://schemas.microsoft.com/office/word/2010/wordprocessingInk" xmlns:wne="http://schemas.microsoft.com/office/word/2006/wordml" xmlns:wps="http://schemas.microsoft.com/office/word/2010/wordprocessingShape" mc:Ignorable="w14 w15 w16se wp14">
   <w:footnote w:type="separator" w:id="-1">
     <w:p>
       <w:r>
@@ -17597,7 +17472,7 @@
 </file>
 
 <file path=word/header1.xml><?xml version="1.0" encoding="utf-8"?>
-<w:hdr xmlns:wpc="http://schemas.microsoft.com/office/word/2010/wordprocessingCanvas" xmlns:mc="http://schemas.openxmlformats.org/markup-compatibility/2006" xmlns:o="urn:schemas-microsoft-com:office:office" xmlns:r="http://schemas.openxmlformats.org/officeDocument/2006/relationships" xmlns:m="http://schemas.openxmlformats.org/officeDocument/2006/math" xmlns:v="urn:schemas-microsoft-com:vml" xmlns:wp14="http://schemas.microsoft.com/office/word/2010/wordprocessingDrawing" xmlns:wp="http://schemas.openxmlformats.org/drawingml/2006/wordprocessingDrawing" xmlns:w10="urn:schemas-microsoft-com:office:word" xmlns:w="http://schemas.openxmlformats.org/wordprocessingml/2006/main" xmlns:w14="http://schemas.microsoft.com/office/word/2010/wordml" xmlns:w15="http://schemas.microsoft.com/office/word/2012/wordml" xmlns:wpg="http://schemas.microsoft.com/office/word/2010/wordprocessingGroup" xmlns:wpi="http://schemas.microsoft.com/office/word/2010/wordprocessingInk" xmlns:wne="http://schemas.microsoft.com/office/word/2006/wordml" xmlns:wps="http://schemas.microsoft.com/office/word/2010/wordprocessingShape" mc:Ignorable="w14 w15 wp14">
+<w:hdr xmlns:wpc="http://schemas.microsoft.com/office/word/2010/wordprocessingCanvas" xmlns:cx="http://schemas.microsoft.com/office/drawing/2014/chartex" xmlns:cx1="http://schemas.microsoft.com/office/drawing/2015/9/8/chartex" xmlns:cx2="http://schemas.microsoft.com/office/drawing/2015/10/21/chartex" xmlns:mc="http://schemas.openxmlformats.org/markup-compatibility/2006" xmlns:o="urn:schemas-microsoft-com:office:office" xmlns:r="http://schemas.openxmlformats.org/officeDocument/2006/relationships" xmlns:m="http://schemas.openxmlformats.org/officeDocument/2006/math" xmlns:v="urn:schemas-microsoft-com:vml" xmlns:wp14="http://schemas.microsoft.com/office/word/2010/wordprocessingDrawing" xmlns:wp="http://schemas.openxmlformats.org/drawingml/2006/wordprocessingDrawing" xmlns:w10="urn:schemas-microsoft-com:office:word" xmlns:w="http://schemas.openxmlformats.org/wordprocessingml/2006/main" xmlns:w14="http://schemas.microsoft.com/office/word/2010/wordml" xmlns:w15="http://schemas.microsoft.com/office/word/2012/wordml" xmlns:w16se="http://schemas.microsoft.com/office/word/2015/wordml/symex" xmlns:wpg="http://schemas.microsoft.com/office/word/2010/wordprocessingGroup" xmlns:wpi="http://schemas.microsoft.com/office/word/2010/wordprocessingInk" xmlns:wne="http://schemas.microsoft.com/office/word/2006/wordml" xmlns:wps="http://schemas.microsoft.com/office/word/2010/wordprocessingShape" mc:Ignorable="w14 w15 w16se wp14">
   <w:p>
     <w:r>
       <w:t xml:space="preserve">Kvaliteta usluge u </w:t>
@@ -17617,13 +17492,13 @@
 </file>
 
 <file path=word/header2.xml><?xml version="1.0" encoding="utf-8"?>
-<w:hdr xmlns:wpc="http://schemas.microsoft.com/office/word/2010/wordprocessingCanvas" xmlns:mc="http://schemas.openxmlformats.org/markup-compatibility/2006" xmlns:o="urn:schemas-microsoft-com:office:office" xmlns:r="http://schemas.openxmlformats.org/officeDocument/2006/relationships" xmlns:m="http://schemas.openxmlformats.org/officeDocument/2006/math" xmlns:v="urn:schemas-microsoft-com:vml" xmlns:wp14="http://schemas.microsoft.com/office/word/2010/wordprocessingDrawing" xmlns:wp="http://schemas.openxmlformats.org/drawingml/2006/wordprocessingDrawing" xmlns:w10="urn:schemas-microsoft-com:office:word" xmlns:w="http://schemas.openxmlformats.org/wordprocessingml/2006/main" xmlns:w14="http://schemas.microsoft.com/office/word/2010/wordml" xmlns:w15="http://schemas.microsoft.com/office/word/2012/wordml" xmlns:wpg="http://schemas.microsoft.com/office/word/2010/wordprocessingGroup" xmlns:wpi="http://schemas.microsoft.com/office/word/2010/wordprocessingInk" xmlns:wne="http://schemas.microsoft.com/office/word/2006/wordml" xmlns:wps="http://schemas.microsoft.com/office/word/2010/wordprocessingShape" mc:Ignorable="w14 w15 wp14">
+<w:hdr xmlns:wpc="http://schemas.microsoft.com/office/word/2010/wordprocessingCanvas" xmlns:cx="http://schemas.microsoft.com/office/drawing/2014/chartex" xmlns:cx1="http://schemas.microsoft.com/office/drawing/2015/9/8/chartex" xmlns:cx2="http://schemas.microsoft.com/office/drawing/2015/10/21/chartex" xmlns:mc="http://schemas.openxmlformats.org/markup-compatibility/2006" xmlns:o="urn:schemas-microsoft-com:office:office" xmlns:r="http://schemas.openxmlformats.org/officeDocument/2006/relationships" xmlns:m="http://schemas.openxmlformats.org/officeDocument/2006/math" xmlns:v="urn:schemas-microsoft-com:vml" xmlns:wp14="http://schemas.microsoft.com/office/word/2010/wordprocessingDrawing" xmlns:wp="http://schemas.openxmlformats.org/drawingml/2006/wordprocessingDrawing" xmlns:w10="urn:schemas-microsoft-com:office:word" xmlns:w="http://schemas.openxmlformats.org/wordprocessingml/2006/main" xmlns:w14="http://schemas.microsoft.com/office/word/2010/wordml" xmlns:w15="http://schemas.microsoft.com/office/word/2012/wordml" xmlns:w16se="http://schemas.microsoft.com/office/word/2015/wordml/symex" xmlns:wpg="http://schemas.microsoft.com/office/word/2010/wordprocessingGroup" xmlns:wpi="http://schemas.microsoft.com/office/word/2010/wordprocessingInk" xmlns:wne="http://schemas.microsoft.com/office/word/2006/wordml" xmlns:wps="http://schemas.microsoft.com/office/word/2010/wordprocessingShape" mc:Ignorable="w14 w15 w16se wp14">
   <w:p/>
 </w:hdr>
 </file>
 
 <file path=word/header3.xml><?xml version="1.0" encoding="utf-8"?>
-<w:hdr xmlns:wpc="http://schemas.microsoft.com/office/word/2010/wordprocessingCanvas" xmlns:mc="http://schemas.openxmlformats.org/markup-compatibility/2006" xmlns:o="urn:schemas-microsoft-com:office:office" xmlns:r="http://schemas.openxmlformats.org/officeDocument/2006/relationships" xmlns:m="http://schemas.openxmlformats.org/officeDocument/2006/math" xmlns:v="urn:schemas-microsoft-com:vml" xmlns:wp14="http://schemas.microsoft.com/office/word/2010/wordprocessingDrawing" xmlns:wp="http://schemas.openxmlformats.org/drawingml/2006/wordprocessingDrawing" xmlns:w10="urn:schemas-microsoft-com:office:word" xmlns:w="http://schemas.openxmlformats.org/wordprocessingml/2006/main" xmlns:w14="http://schemas.microsoft.com/office/word/2010/wordml" xmlns:w15="http://schemas.microsoft.com/office/word/2012/wordml" xmlns:wpg="http://schemas.microsoft.com/office/word/2010/wordprocessingGroup" xmlns:wpi="http://schemas.microsoft.com/office/word/2010/wordprocessingInk" xmlns:wne="http://schemas.microsoft.com/office/word/2006/wordml" xmlns:wps="http://schemas.microsoft.com/office/word/2010/wordprocessingShape" mc:Ignorable="w14 w15 wp14">
+<w:hdr xmlns:wpc="http://schemas.microsoft.com/office/word/2010/wordprocessingCanvas" xmlns:cx="http://schemas.microsoft.com/office/drawing/2014/chartex" xmlns:cx1="http://schemas.microsoft.com/office/drawing/2015/9/8/chartex" xmlns:cx2="http://schemas.microsoft.com/office/drawing/2015/10/21/chartex" xmlns:mc="http://schemas.openxmlformats.org/markup-compatibility/2006" xmlns:o="urn:schemas-microsoft-com:office:office" xmlns:r="http://schemas.openxmlformats.org/officeDocument/2006/relationships" xmlns:m="http://schemas.openxmlformats.org/officeDocument/2006/math" xmlns:v="urn:schemas-microsoft-com:vml" xmlns:wp14="http://schemas.microsoft.com/office/word/2010/wordprocessingDrawing" xmlns:wp="http://schemas.openxmlformats.org/drawingml/2006/wordprocessingDrawing" xmlns:w10="urn:schemas-microsoft-com:office:word" xmlns:w="http://schemas.openxmlformats.org/wordprocessingml/2006/main" xmlns:w14="http://schemas.microsoft.com/office/word/2010/wordml" xmlns:w15="http://schemas.microsoft.com/office/word/2012/wordml" xmlns:w16se="http://schemas.microsoft.com/office/word/2015/wordml/symex" xmlns:wpg="http://schemas.microsoft.com/office/word/2010/wordprocessingGroup" xmlns:wpi="http://schemas.microsoft.com/office/word/2010/wordprocessingInk" xmlns:wne="http://schemas.microsoft.com/office/word/2006/wordml" xmlns:wps="http://schemas.microsoft.com/office/word/2010/wordprocessingShape" mc:Ignorable="w14 w15 w16se wp14">
   <w:p>
     <w:pPr>
       <w:pStyle w:val="Header"/>
@@ -17634,8 +17509,8 @@
 </file>
 
 <file path=word/numbering.xml><?xml version="1.0" encoding="utf-8"?>
-<w:numbering xmlns:wpc="http://schemas.microsoft.com/office/word/2010/wordprocessingCanvas" xmlns:mc="http://schemas.openxmlformats.org/markup-compatibility/2006" xmlns:o="urn:schemas-microsoft-com:office:office" xmlns:r="http://schemas.openxmlformats.org/officeDocument/2006/relationships" xmlns:m="http://schemas.openxmlformats.org/officeDocument/2006/math" xmlns:v="urn:schemas-microsoft-com:vml" xmlns:wp14="http://schemas.microsoft.com/office/word/2010/wordprocessingDrawing" xmlns:wp="http://schemas.openxmlformats.org/drawingml/2006/wordprocessingDrawing" xmlns:w10="urn:schemas-microsoft-com:office:word" xmlns:w="http://schemas.openxmlformats.org/wordprocessingml/2006/main" xmlns:w14="http://schemas.microsoft.com/office/word/2010/wordml" xmlns:w15="http://schemas.microsoft.com/office/word/2012/wordml" xmlns:wpg="http://schemas.microsoft.com/office/word/2010/wordprocessingGroup" xmlns:wpi="http://schemas.microsoft.com/office/word/2010/wordprocessingInk" xmlns:wne="http://schemas.microsoft.com/office/word/2006/wordml" xmlns:wps="http://schemas.microsoft.com/office/word/2010/wordprocessingShape" mc:Ignorable="w14 w15 wp14">
-  <w:abstractNum w:abstractNumId="0">
+<w:numbering xmlns:wpc="http://schemas.microsoft.com/office/word/2010/wordprocessingCanvas" xmlns:cx="http://schemas.microsoft.com/office/drawing/2014/chartex" xmlns:cx1="http://schemas.microsoft.com/office/drawing/2015/9/8/chartex" xmlns:cx2="http://schemas.microsoft.com/office/drawing/2015/10/21/chartex" xmlns:mc="http://schemas.openxmlformats.org/markup-compatibility/2006" xmlns:o="urn:schemas-microsoft-com:office:office" xmlns:r="http://schemas.openxmlformats.org/officeDocument/2006/relationships" xmlns:m="http://schemas.openxmlformats.org/officeDocument/2006/math" xmlns:v="urn:schemas-microsoft-com:vml" xmlns:wp14="http://schemas.microsoft.com/office/word/2010/wordprocessingDrawing" xmlns:wp="http://schemas.openxmlformats.org/drawingml/2006/wordprocessingDrawing" xmlns:w10="urn:schemas-microsoft-com:office:word" xmlns:w="http://schemas.openxmlformats.org/wordprocessingml/2006/main" xmlns:w14="http://schemas.microsoft.com/office/word/2010/wordml" xmlns:w15="http://schemas.microsoft.com/office/word/2012/wordml" xmlns:w16se="http://schemas.microsoft.com/office/word/2015/wordml/symex" xmlns:wpg="http://schemas.microsoft.com/office/word/2010/wordprocessingGroup" xmlns:wpi="http://schemas.microsoft.com/office/word/2010/wordprocessingInk" xmlns:wne="http://schemas.microsoft.com/office/word/2006/wordml" xmlns:wps="http://schemas.microsoft.com/office/word/2010/wordprocessingShape" mc:Ignorable="w14 w15 w16se wp14">
+  <w:abstractNum w:abstractNumId="0" w15:restartNumberingAfterBreak="0">
     <w:nsid w:val="06175EF7"/>
     <w:multiLevelType w:val="hybridMultilevel"/>
     <w:tmpl w:val="E7262836"/>
@@ -17721,7 +17596,7 @@
       </w:pPr>
     </w:lvl>
   </w:abstractNum>
-  <w:abstractNum w:abstractNumId="1">
+  <w:abstractNum w:abstractNumId="1" w15:restartNumberingAfterBreak="0">
     <w:nsid w:val="0AD546AD"/>
     <w:multiLevelType w:val="hybridMultilevel"/>
     <w:tmpl w:val="27CC4A00"/>
@@ -17807,7 +17682,7 @@
       </w:pPr>
     </w:lvl>
   </w:abstractNum>
-  <w:abstractNum w:abstractNumId="2">
+  <w:abstractNum w:abstractNumId="2" w15:restartNumberingAfterBreak="0">
     <w:nsid w:val="0FD33CAB"/>
     <w:multiLevelType w:val="hybridMultilevel"/>
     <w:tmpl w:val="66426106"/>
@@ -17920,7 +17795,7 @@
       </w:rPr>
     </w:lvl>
   </w:abstractNum>
-  <w:abstractNum w:abstractNumId="3">
+  <w:abstractNum w:abstractNumId="3" w15:restartNumberingAfterBreak="0">
     <w:nsid w:val="12FB5D53"/>
     <w:multiLevelType w:val="hybridMultilevel"/>
     <w:tmpl w:val="18A6EFCC"/>
@@ -18006,7 +17881,7 @@
       </w:pPr>
     </w:lvl>
   </w:abstractNum>
-  <w:abstractNum w:abstractNumId="4">
+  <w:abstractNum w:abstractNumId="4" w15:restartNumberingAfterBreak="0">
     <w:nsid w:val="201B7233"/>
     <w:multiLevelType w:val="hybridMultilevel"/>
     <w:tmpl w:val="DC7AE6DE"/>
@@ -18095,7 +17970,7 @@
       </w:pPr>
     </w:lvl>
   </w:abstractNum>
-  <w:abstractNum w:abstractNumId="5">
+  <w:abstractNum w:abstractNumId="5" w15:restartNumberingAfterBreak="0">
     <w:nsid w:val="206C0760"/>
     <w:multiLevelType w:val="hybridMultilevel"/>
     <w:tmpl w:val="42287252"/>
@@ -18181,7 +18056,7 @@
       </w:pPr>
     </w:lvl>
   </w:abstractNum>
-  <w:abstractNum w:abstractNumId="6">
+  <w:abstractNum w:abstractNumId="6" w15:restartNumberingAfterBreak="0">
     <w:nsid w:val="250B3F89"/>
     <w:multiLevelType w:val="hybridMultilevel"/>
     <w:tmpl w:val="DC7AE6DE"/>
@@ -18270,7 +18145,7 @@
       </w:pPr>
     </w:lvl>
   </w:abstractNum>
-  <w:abstractNum w:abstractNumId="7">
+  <w:abstractNum w:abstractNumId="7" w15:restartNumberingAfterBreak="0">
     <w:nsid w:val="25E61931"/>
     <w:multiLevelType w:val="hybridMultilevel"/>
     <w:tmpl w:val="DC7AE6DE"/>
@@ -18359,7 +18234,7 @@
       </w:pPr>
     </w:lvl>
   </w:abstractNum>
-  <w:abstractNum w:abstractNumId="8">
+  <w:abstractNum w:abstractNumId="8" w15:restartNumberingAfterBreak="0">
     <w:nsid w:val="29C817AB"/>
     <w:multiLevelType w:val="hybridMultilevel"/>
     <w:tmpl w:val="7158C04A"/>
@@ -18445,7 +18320,7 @@
       </w:pPr>
     </w:lvl>
   </w:abstractNum>
-  <w:abstractNum w:abstractNumId="9">
+  <w:abstractNum w:abstractNumId="9" w15:restartNumberingAfterBreak="0">
     <w:nsid w:val="2D943FD8"/>
     <w:multiLevelType w:val="hybridMultilevel"/>
     <w:tmpl w:val="291C9946"/>
@@ -18558,7 +18433,7 @@
       </w:rPr>
     </w:lvl>
   </w:abstractNum>
-  <w:abstractNum w:abstractNumId="10">
+  <w:abstractNum w:abstractNumId="10" w15:restartNumberingAfterBreak="0">
     <w:nsid w:val="2F772C9B"/>
     <w:multiLevelType w:val="hybridMultilevel"/>
     <w:tmpl w:val="DC7AE6DE"/>
@@ -18647,7 +18522,7 @@
       </w:pPr>
     </w:lvl>
   </w:abstractNum>
-  <w:abstractNum w:abstractNumId="11">
+  <w:abstractNum w:abstractNumId="11" w15:restartNumberingAfterBreak="0">
     <w:nsid w:val="31304845"/>
     <w:multiLevelType w:val="hybridMultilevel"/>
     <w:tmpl w:val="DC7AE6DE"/>
@@ -18736,7 +18611,7 @@
       </w:pPr>
     </w:lvl>
   </w:abstractNum>
-  <w:abstractNum w:abstractNumId="12">
+  <w:abstractNum w:abstractNumId="12" w15:restartNumberingAfterBreak="0">
     <w:nsid w:val="32830CD2"/>
     <w:multiLevelType w:val="hybridMultilevel"/>
     <w:tmpl w:val="236A15A6"/>
@@ -18825,7 +18700,7 @@
       </w:pPr>
     </w:lvl>
   </w:abstractNum>
-  <w:abstractNum w:abstractNumId="13">
+  <w:abstractNum w:abstractNumId="13" w15:restartNumberingAfterBreak="0">
     <w:nsid w:val="34C23F90"/>
     <w:multiLevelType w:val="hybridMultilevel"/>
     <w:tmpl w:val="236A15A6"/>
@@ -18914,7 +18789,7 @@
       </w:pPr>
     </w:lvl>
   </w:abstractNum>
-  <w:abstractNum w:abstractNumId="14">
+  <w:abstractNum w:abstractNumId="14" w15:restartNumberingAfterBreak="0">
     <w:nsid w:val="3A0B02F3"/>
     <w:multiLevelType w:val="hybridMultilevel"/>
     <w:tmpl w:val="1136BA7C"/>
@@ -19000,7 +18875,7 @@
       </w:pPr>
     </w:lvl>
   </w:abstractNum>
-  <w:abstractNum w:abstractNumId="15">
+  <w:abstractNum w:abstractNumId="15" w15:restartNumberingAfterBreak="0">
     <w:nsid w:val="47DF0BB2"/>
     <w:multiLevelType w:val="hybridMultilevel"/>
     <w:tmpl w:val="DC7AE6DE"/>
@@ -19089,7 +18964,7 @@
       </w:pPr>
     </w:lvl>
   </w:abstractNum>
-  <w:abstractNum w:abstractNumId="16">
+  <w:abstractNum w:abstractNumId="16" w15:restartNumberingAfterBreak="0">
     <w:nsid w:val="49394701"/>
     <w:multiLevelType w:val="hybridMultilevel"/>
     <w:tmpl w:val="684460F4"/>
@@ -19202,7 +19077,7 @@
       </w:rPr>
     </w:lvl>
   </w:abstractNum>
-  <w:abstractNum w:abstractNumId="17">
+  <w:abstractNum w:abstractNumId="17" w15:restartNumberingAfterBreak="0">
     <w:nsid w:val="4D660582"/>
     <w:multiLevelType w:val="hybridMultilevel"/>
     <w:tmpl w:val="DC7AE6DE"/>
@@ -19291,7 +19166,7 @@
       </w:pPr>
     </w:lvl>
   </w:abstractNum>
-  <w:abstractNum w:abstractNumId="18">
+  <w:abstractNum w:abstractNumId="18" w15:restartNumberingAfterBreak="0">
     <w:nsid w:val="4ED15D99"/>
     <w:multiLevelType w:val="hybridMultilevel"/>
     <w:tmpl w:val="DC7AE6DE"/>
@@ -19380,7 +19255,7 @@
       </w:pPr>
     </w:lvl>
   </w:abstractNum>
-  <w:abstractNum w:abstractNumId="19">
+  <w:abstractNum w:abstractNumId="19" w15:restartNumberingAfterBreak="0">
     <w:nsid w:val="53245B83"/>
     <w:multiLevelType w:val="hybridMultilevel"/>
     <w:tmpl w:val="236A15A6"/>
@@ -19469,7 +19344,7 @@
       </w:pPr>
     </w:lvl>
   </w:abstractNum>
-  <w:abstractNum w:abstractNumId="20">
+  <w:abstractNum w:abstractNumId="20" w15:restartNumberingAfterBreak="0">
     <w:nsid w:val="55AA255C"/>
     <w:multiLevelType w:val="hybridMultilevel"/>
     <w:tmpl w:val="DC7AE6DE"/>
@@ -19558,7 +19433,7 @@
       </w:pPr>
     </w:lvl>
   </w:abstractNum>
-  <w:abstractNum w:abstractNumId="21">
+  <w:abstractNum w:abstractNumId="21" w15:restartNumberingAfterBreak="0">
     <w:nsid w:val="590564C6"/>
     <w:multiLevelType w:val="hybridMultilevel"/>
     <w:tmpl w:val="42287252"/>
@@ -19644,7 +19519,7 @@
       </w:pPr>
     </w:lvl>
   </w:abstractNum>
-  <w:abstractNum w:abstractNumId="22">
+  <w:abstractNum w:abstractNumId="22" w15:restartNumberingAfterBreak="0">
     <w:nsid w:val="59C1772B"/>
     <w:multiLevelType w:val="hybridMultilevel"/>
     <w:tmpl w:val="DC7AE6DE"/>
@@ -19733,7 +19608,7 @@
       </w:pPr>
     </w:lvl>
   </w:abstractNum>
-  <w:abstractNum w:abstractNumId="23">
+  <w:abstractNum w:abstractNumId="23" w15:restartNumberingAfterBreak="0">
     <w:nsid w:val="5BCB4B99"/>
     <w:multiLevelType w:val="multilevel"/>
     <w:tmpl w:val="E79247BC"/>
@@ -19882,7 +19757,7 @@
       </w:rPr>
     </w:lvl>
   </w:abstractNum>
-  <w:abstractNum w:abstractNumId="24">
+  <w:abstractNum w:abstractNumId="24" w15:restartNumberingAfterBreak="0">
     <w:nsid w:val="639F13A5"/>
     <w:multiLevelType w:val="hybridMultilevel"/>
     <w:tmpl w:val="DC7AE6DE"/>
@@ -19971,7 +19846,7 @@
       </w:pPr>
     </w:lvl>
   </w:abstractNum>
-  <w:abstractNum w:abstractNumId="25">
+  <w:abstractNum w:abstractNumId="25" w15:restartNumberingAfterBreak="0">
     <w:nsid w:val="65B05C46"/>
     <w:multiLevelType w:val="hybridMultilevel"/>
     <w:tmpl w:val="236A15A6"/>
@@ -20060,7 +19935,7 @@
       </w:pPr>
     </w:lvl>
   </w:abstractNum>
-  <w:abstractNum w:abstractNumId="26">
+  <w:abstractNum w:abstractNumId="26" w15:restartNumberingAfterBreak="0">
     <w:nsid w:val="6AC83F49"/>
     <w:multiLevelType w:val="hybridMultilevel"/>
     <w:tmpl w:val="1B446BEC"/>
@@ -20149,7 +20024,7 @@
       </w:pPr>
     </w:lvl>
   </w:abstractNum>
-  <w:abstractNum w:abstractNumId="27">
+  <w:abstractNum w:abstractNumId="27" w15:restartNumberingAfterBreak="0">
     <w:nsid w:val="6AF61AD0"/>
     <w:multiLevelType w:val="hybridMultilevel"/>
     <w:tmpl w:val="DC7AE6DE"/>
@@ -20238,7 +20113,7 @@
       </w:pPr>
     </w:lvl>
   </w:abstractNum>
-  <w:abstractNum w:abstractNumId="28">
+  <w:abstractNum w:abstractNumId="28" w15:restartNumberingAfterBreak="0">
     <w:nsid w:val="6B5E3871"/>
     <w:multiLevelType w:val="hybridMultilevel"/>
     <w:tmpl w:val="F7AAB7B4"/>
@@ -20324,7 +20199,7 @@
       </w:pPr>
     </w:lvl>
   </w:abstractNum>
-  <w:abstractNum w:abstractNumId="29">
+  <w:abstractNum w:abstractNumId="29" w15:restartNumberingAfterBreak="0">
     <w:nsid w:val="6C70661D"/>
     <w:multiLevelType w:val="hybridMultilevel"/>
     <w:tmpl w:val="DC7AE6DE"/>
@@ -20413,7 +20288,7 @@
       </w:pPr>
     </w:lvl>
   </w:abstractNum>
-  <w:abstractNum w:abstractNumId="30">
+  <w:abstractNum w:abstractNumId="30" w15:restartNumberingAfterBreak="0">
     <w:nsid w:val="72D65038"/>
     <w:multiLevelType w:val="hybridMultilevel"/>
     <w:tmpl w:val="DC7AE6DE"/>
@@ -20502,7 +20377,7 @@
       </w:pPr>
     </w:lvl>
   </w:abstractNum>
-  <w:abstractNum w:abstractNumId="31">
+  <w:abstractNum w:abstractNumId="31" w15:restartNumberingAfterBreak="0">
     <w:nsid w:val="73F54591"/>
     <w:multiLevelType w:val="hybridMultilevel"/>
     <w:tmpl w:val="DC7AE6DE"/>
@@ -20591,7 +20466,7 @@
       </w:pPr>
     </w:lvl>
   </w:abstractNum>
-  <w:abstractNum w:abstractNumId="32">
+  <w:abstractNum w:abstractNumId="32" w15:restartNumberingAfterBreak="0">
     <w:nsid w:val="769B7465"/>
     <w:multiLevelType w:val="hybridMultilevel"/>
     <w:tmpl w:val="1B446BEC"/>
@@ -20680,7 +20555,7 @@
       </w:pPr>
     </w:lvl>
   </w:abstractNum>
-  <w:abstractNum w:abstractNumId="33">
+  <w:abstractNum w:abstractNumId="33" w15:restartNumberingAfterBreak="0">
     <w:nsid w:val="7ABB2DA1"/>
     <w:multiLevelType w:val="hybridMultilevel"/>
     <w:tmpl w:val="236A15A6"/>
@@ -20876,7 +20751,7 @@
 </file>
 
 <file path=word/styles.xml><?xml version="1.0" encoding="utf-8"?>
-<w:styles xmlns:mc="http://schemas.openxmlformats.org/markup-compatibility/2006" xmlns:r="http://schemas.openxmlformats.org/officeDocument/2006/relationships" xmlns:w="http://schemas.openxmlformats.org/wordprocessingml/2006/main" xmlns:w14="http://schemas.microsoft.com/office/word/2010/wordml" xmlns:w15="http://schemas.microsoft.com/office/word/2012/wordml" mc:Ignorable="w14 w15">
+<w:styles xmlns:mc="http://schemas.openxmlformats.org/markup-compatibility/2006" xmlns:r="http://schemas.openxmlformats.org/officeDocument/2006/relationships" xmlns:w="http://schemas.openxmlformats.org/wordprocessingml/2006/main" xmlns:w14="http://schemas.microsoft.com/office/word/2010/wordml" xmlns:w15="http://schemas.microsoft.com/office/word/2012/wordml" xmlns:w16se="http://schemas.microsoft.com/office/word/2015/wordml/symex" mc:Ignorable="w14 w15 w16se">
   <w:docDefaults>
     <w:rPrDefault>
       <w:rPr>
@@ -20886,7 +20761,7 @@
     </w:rPrDefault>
     <w:pPrDefault/>
   </w:docDefaults>
-  <w:latentStyles w:defLockedState="0" w:defUIPriority="0" w:defSemiHidden="0" w:defUnhideWhenUsed="0" w:defQFormat="0" w:count="371">
+  <w:latentStyles w:defLockedState="0" w:defUIPriority="0" w:defSemiHidden="0" w:defUnhideWhenUsed="0" w:defQFormat="0" w:count="372">
     <w:lsdException w:name="Normal" w:qFormat="1"/>
     <w:lsdException w:name="heading 1" w:qFormat="1"/>
     <w:lsdException w:name="heading 2" w:qFormat="1"/>
@@ -20906,7 +20781,8 @@
     <w:lsdException w:name="Hyperlink" w:uiPriority="99"/>
     <w:lsdException w:name="Strong" w:qFormat="1"/>
     <w:lsdException w:name="Emphasis" w:qFormat="1"/>
-    <w:lsdException w:name="Normal Table" w:semiHidden="1" w:unhideWhenUsed="1"/>
+    <w:lsdException w:name="HTML Variable" w:semiHidden="1" w:unhideWhenUsed="1"/>
+    <w:lsdException w:name="Outline List 3" w:semiHidden="1" w:unhideWhenUsed="1"/>
     <w:lsdException w:name="Table Simple 1" w:semiHidden="1" w:unhideWhenUsed="1"/>
     <w:lsdException w:name="Table Simple 2" w:semiHidden="1" w:unhideWhenUsed="1"/>
     <w:lsdException w:name="Table Simple 3" w:semiHidden="1" w:unhideWhenUsed="1"/>
@@ -20948,8 +20824,7 @@
     <w:lsdException w:name="Table Subtle 2" w:semiHidden="1" w:unhideWhenUsed="1"/>
     <w:lsdException w:name="Table Web 1" w:semiHidden="1" w:unhideWhenUsed="1"/>
     <w:lsdException w:name="Table Web 2" w:semiHidden="1" w:unhideWhenUsed="1"/>
-    <w:lsdException w:name="Table Web 3" w:semiHidden="1" w:unhideWhenUsed="1"/>
-    <w:lsdException w:name="Table Theme" w:semiHidden="1" w:unhideWhenUsed="1"/>
+    <w:lsdException w:name="Balloon Text" w:semiHidden="1" w:unhideWhenUsed="1"/>
     <w:lsdException w:name="Placeholder Text" w:semiHidden="1" w:uiPriority="99"/>
     <w:lsdException w:name="No Spacing" w:uiPriority="1" w:qFormat="1"/>
     <w:lsdException w:name="Light Shading" w:uiPriority="60"/>
@@ -21165,6 +21040,7 @@
     <w:lsdException w:name="List Table 5 Dark Accent 6" w:uiPriority="50"/>
     <w:lsdException w:name="List Table 6 Colorful Accent 6" w:uiPriority="51"/>
     <w:lsdException w:name="List Table 7 Colorful Accent 6" w:uiPriority="52"/>
+    <w:lsdException w:name="Mention" w:semiHidden="1" w:uiPriority="99" w:unhideWhenUsed="1"/>
   </w:latentStyles>
   <w:style w:type="paragraph" w:default="1" w:styleId="Normal">
     <w:name w:val="Normal"/>

</xml_diff>